<commit_message>
fix : sequences and sommaire
</commit_message>
<xml_diff>
--- a/CahierDesCharges.docx
+++ b/CahierDesCharges.docx
@@ -1,6 +1,6 @@
 
 <file path=word/document.xml><?xml version="1.0" encoding="utf-8"?>
-<w:document xmlns:wpc="http://schemas.microsoft.com/office/word/2010/wordprocessingCanvas" xmlns:cx="http://schemas.microsoft.com/office/drawing/2014/chartex" xmlns:cx1="http://schemas.microsoft.com/office/drawing/2015/9/8/chartex" xmlns:cx2="http://schemas.microsoft.com/office/drawing/2015/10/21/chartex" xmlns:cx3="http://schemas.microsoft.com/office/drawing/2016/5/9/chartex" xmlns:cx4="http://schemas.microsoft.com/office/drawing/2016/5/10/chartex" xmlns:cx5="http://schemas.microsoft.com/office/drawing/2016/5/11/chartex" xmlns:cx6="http://schemas.microsoft.com/office/drawing/2016/5/12/chartex" xmlns:cx7="http://schemas.microsoft.com/office/drawing/2016/5/13/chartex" xmlns:cx8="http://schemas.microsoft.com/office/drawing/2016/5/14/chartex" xmlns:mc="http://schemas.openxmlformats.org/markup-compatibility/2006" xmlns:aink="http://schemas.microsoft.com/office/drawing/2016/ink" xmlns:am3d="http://schemas.microsoft.com/office/drawing/2017/model3d" xmlns:o="urn:schemas-microsoft-com:office:office" xmlns:oel="http://schemas.microsoft.com/office/2019/extlst" xmlns:r="http://schemas.openxmlformats.org/officeDocument/2006/relationships" xmlns:m="http://schemas.openxmlformats.org/officeDocument/2006/math" xmlns:v="urn:schemas-microsoft-com:vml" xmlns:wp14="http://schemas.microsoft.com/office/word/2010/wordprocessingDrawing" xmlns:wp="http://schemas.openxmlformats.org/drawingml/2006/wordprocessingDrawing" xmlns:w10="urn:schemas-microsoft-com:office:word" xmlns:w="http://schemas.openxmlformats.org/wordprocessingml/2006/main" xmlns:w14="http://schemas.microsoft.com/office/word/2010/wordml" xmlns:w15="http://schemas.microsoft.com/office/word/2012/wordml" xmlns:w16cex="http://schemas.microsoft.com/office/word/2018/wordml/cex" xmlns:w16cid="http://schemas.microsoft.com/office/word/2016/wordml/cid" xmlns:w16="http://schemas.microsoft.com/office/word/2018/wordml" xmlns:w16sdtdh="http://schemas.microsoft.com/office/word/2020/wordml/sdtdatahash" xmlns:w16se="http://schemas.microsoft.com/office/word/2015/wordml/symex" xmlns:wpg="http://schemas.microsoft.com/office/word/2010/wordprocessingGroup" xmlns:wpi="http://schemas.microsoft.com/office/word/2010/wordprocessingInk" xmlns:wne="http://schemas.microsoft.com/office/word/2006/wordml" xmlns:wps="http://schemas.microsoft.com/office/word/2010/wordprocessingShape" mc:Ignorable="w14 w15 w16se w16cid w16 w16cex w16sdtdh wp14">
+<w:document xmlns:wpc="http://schemas.microsoft.com/office/word/2010/wordprocessingCanvas" xmlns:mc="http://schemas.openxmlformats.org/markup-compatibility/2006" xmlns:o="urn:schemas-microsoft-com:office:office" xmlns:r="http://schemas.openxmlformats.org/officeDocument/2006/relationships" xmlns:m="http://schemas.openxmlformats.org/officeDocument/2006/math" xmlns:v="urn:schemas-microsoft-com:vml" xmlns:wp14="http://schemas.microsoft.com/office/word/2010/wordprocessingDrawing" xmlns:wp="http://schemas.openxmlformats.org/drawingml/2006/wordprocessingDrawing" xmlns:w10="urn:schemas-microsoft-com:office:word" xmlns:w="http://schemas.openxmlformats.org/wordprocessingml/2006/main" xmlns:w14="http://schemas.microsoft.com/office/word/2010/wordml" xmlns:wpg="http://schemas.microsoft.com/office/word/2010/wordprocessingGroup" xmlns:wpi="http://schemas.microsoft.com/office/word/2010/wordprocessingInk" xmlns:wne="http://schemas.microsoft.com/office/word/2006/wordml" xmlns:wps="http://schemas.microsoft.com/office/word/2010/wordprocessingShape" mc:Ignorable="w14 wp14">
   <w:body>
     <w:p>
       <w:pPr>
@@ -82,7 +82,7 @@
       <w:r>
         <w:t xml:space="preserve"> : </w:t>
       </w:r>
-      <w:hyperlink r:id="rId8" w:history="1">
+      <w:hyperlink r:id="rId9" w:history="1">
         <w:r>
           <w:rPr>
             <w:rStyle w:val="Lienhypertexte"/>
@@ -167,7 +167,7 @@
               <w:b/>
               <w:bCs/>
             </w:rPr>
-            <w:t>5</w:t>
+            <w:t>4</w:t>
           </w:r>
         </w:p>
         <w:p>
@@ -193,7 +193,7 @@
               <w:b/>
               <w:bCs/>
             </w:rPr>
-            <w:t>5</w:t>
+            <w:t>4</w:t>
           </w:r>
         </w:p>
         <w:p>
@@ -211,7 +211,7 @@
             <w:ptab w:relativeTo="margin" w:alignment="right" w:leader="dot"/>
           </w:r>
           <w:r>
-            <w:t>5</w:t>
+            <w:t>4</w:t>
           </w:r>
         </w:p>
         <w:p>
@@ -229,7 +229,7 @@
             <w:ptab w:relativeTo="margin" w:alignment="right" w:leader="dot"/>
           </w:r>
           <w:r>
-            <w:t>5</w:t>
+            <w:t>4</w:t>
           </w:r>
         </w:p>
         <w:p>
@@ -250,7 +250,7 @@
             <w:ptab w:relativeTo="margin" w:alignment="right" w:leader="dot"/>
           </w:r>
           <w:r>
-            <w:t>6</w:t>
+            <w:t>5</w:t>
           </w:r>
         </w:p>
         <w:p>
@@ -268,7 +268,7 @@
             <w:ptab w:relativeTo="margin" w:alignment="right" w:leader="dot"/>
           </w:r>
           <w:r>
-            <w:t>6</w:t>
+            <w:t>5</w:t>
           </w:r>
         </w:p>
         <w:p>
@@ -286,7 +286,7 @@
             <w:ptab w:relativeTo="margin" w:alignment="right" w:leader="dot"/>
           </w:r>
           <w:r>
-            <w:t>7</w:t>
+            <w:t>6</w:t>
           </w:r>
         </w:p>
         <w:p>
@@ -304,7 +304,7 @@
             <w:ptab w:relativeTo="margin" w:alignment="right" w:leader="dot"/>
           </w:r>
           <w:r>
-            <w:t>8</w:t>
+            <w:t>7</w:t>
           </w:r>
         </w:p>
         <w:p>
@@ -330,7 +330,7 @@
               <w:b/>
               <w:bCs/>
             </w:rPr>
-            <w:t>9</w:t>
+            <w:t>8</w:t>
           </w:r>
         </w:p>
         <w:p>
@@ -348,7 +348,7 @@
             <w:ptab w:relativeTo="margin" w:alignment="right" w:leader="dot"/>
           </w:r>
           <w:r>
-            <w:t>9</w:t>
+            <w:t>8</w:t>
           </w:r>
         </w:p>
         <w:p>
@@ -366,7 +366,7 @@
             <w:ptab w:relativeTo="margin" w:alignment="right" w:leader="dot"/>
           </w:r>
           <w:r>
-            <w:t>9</w:t>
+            <w:t>8</w:t>
           </w:r>
         </w:p>
         <w:p>
@@ -384,7 +384,7 @@
             <w:ptab w:relativeTo="margin" w:alignment="right" w:leader="dot"/>
           </w:r>
           <w:r>
-            <w:t>9</w:t>
+            <w:t>8</w:t>
           </w:r>
         </w:p>
         <w:p>
@@ -402,8 +402,10 @@
             <w:ptab w:relativeTo="margin" w:alignment="right" w:leader="dot"/>
           </w:r>
           <w:r>
-            <w:t>9</w:t>
+            <w:t>8</w:t>
           </w:r>
+          <w:bookmarkStart w:id="0" w:name="_GoBack"/>
+          <w:bookmarkEnd w:id="0"/>
         </w:p>
         <w:p>
           <w:pPr>
@@ -420,8 +422,8 @@
     <w:p>
       <w:pPr>
         <w:sectPr>
-          <w:headerReference w:type="default" r:id="rId9"/>
-          <w:footerReference w:type="default" r:id="rId10"/>
+          <w:headerReference w:type="default" r:id="rId10"/>
+          <w:footerReference w:type="default" r:id="rId11"/>
           <w:pgSz w:w="11906" w:h="16838"/>
           <w:pgMar w:top="1440" w:right="1080" w:bottom="1440" w:left="1080" w:header="709" w:footer="709" w:gutter="0"/>
           <w:cols w:space="708"/>
@@ -580,16 +582,11 @@
         <w:tab/>
         <w:t xml:space="preserve">30 </w:t>
       </w:r>
-      <w:proofErr w:type="gramStart"/>
       <w:r>
         <w:t>M</w:t>
       </w:r>
       <w:r>
-        <w:t>ars</w:t>
-      </w:r>
-      <w:proofErr w:type="gramEnd"/>
-      <w:r>
-        <w:t xml:space="preserve"> 2022</w:t>
+        <w:t>ars 2022</w:t>
       </w:r>
     </w:p>
     <w:p>
@@ -624,14 +621,12 @@
       <w:r>
         <w:t xml:space="preserve"> </w:t>
       </w:r>
-      <w:proofErr w:type="gramStart"/>
       <w:r>
         <w:t>M</w:t>
       </w:r>
       <w:r>
         <w:t>ai</w:t>
       </w:r>
-      <w:proofErr w:type="gramEnd"/>
       <w:r>
         <w:t xml:space="preserve"> 2022</w:t>
       </w:r>
@@ -662,11 +657,9 @@
       <w:r>
         <w:t xml:space="preserve"> </w:t>
       </w:r>
-      <w:proofErr w:type="gramStart"/>
       <w:r>
         <w:t>Mai</w:t>
       </w:r>
-      <w:proofErr w:type="gramEnd"/>
       <w:r>
         <w:t xml:space="preserve"> 2022</w:t>
       </w:r>
@@ -698,15 +691,7 @@
         <w:t>10</w:t>
       </w:r>
       <w:r>
-        <w:t xml:space="preserve"> </w:t>
-      </w:r>
-      <w:proofErr w:type="gramStart"/>
-      <w:r>
-        <w:t>Juin</w:t>
-      </w:r>
-      <w:proofErr w:type="gramEnd"/>
-      <w:r>
-        <w:t xml:space="preserve"> 2022</w:t>
+        <w:t xml:space="preserve"> Juin 2022</w:t>
       </w:r>
     </w:p>
     <w:p/>
@@ -928,7 +913,7 @@
     </w:p>
     <w:tbl>
       <w:tblPr>
-        <w:tblStyle w:val="Tableausimple1"/>
+        <w:tblStyle w:val="PlainTable1"/>
         <w:tblW w:w="0" w:type="auto"/>
         <w:tblLayout w:type="fixed"/>
         <w:tblLook w:val="04A0" w:firstRow="1" w:lastRow="0" w:firstColumn="1" w:lastColumn="0" w:noHBand="0" w:noVBand="1"/>
@@ -984,6 +969,7 @@
           </w:tcPr>
           <w:p>
             <w:pPr>
+              <w:jc w:val="center"/>
               <w:cnfStyle w:val="100000000000" w:firstRow="1" w:lastRow="0" w:firstColumn="0" w:lastColumn="0" w:oddVBand="0" w:evenVBand="0" w:oddHBand="0" w:evenHBand="0" w:firstRowFirstColumn="0" w:firstRowLastColumn="0" w:lastRowFirstColumn="0" w:lastRowLastColumn="0"/>
             </w:pPr>
             <w:r>
@@ -1073,6 +1059,22 @@
           </w:tcPr>
           <w:p>
             <w:pPr>
+              <w:jc w:val="center"/>
+              <w:cnfStyle w:val="000000100000" w:firstRow="0" w:lastRow="0" w:firstColumn="0" w:lastColumn="0" w:oddVBand="0" w:evenVBand="0" w:oddHBand="1" w:evenHBand="0" w:firstRowFirstColumn="0" w:firstRowLastColumn="0" w:lastRowFirstColumn="0" w:lastRowLastColumn="0"/>
+            </w:pPr>
+          </w:p>
+          <w:p>
+            <w:pPr>
+              <w:jc w:val="center"/>
+              <w:cnfStyle w:val="000000100000" w:firstRow="0" w:lastRow="0" w:firstColumn="0" w:lastColumn="0" w:oddVBand="0" w:evenVBand="0" w:oddHBand="1" w:evenHBand="0" w:firstRowFirstColumn="0" w:firstRowLastColumn="0" w:lastRowFirstColumn="0" w:lastRowLastColumn="0"/>
+            </w:pPr>
+            <w:r>
+              <w:t>4.0</w:t>
+            </w:r>
+          </w:p>
+          <w:p>
+            <w:pPr>
+              <w:jc w:val="center"/>
               <w:cnfStyle w:val="000000100000" w:firstRow="0" w:lastRow="0" w:firstColumn="0" w:lastColumn="0" w:oddVBand="0" w:evenVBand="0" w:oddHBand="1" w:evenHBand="0" w:firstRowFirstColumn="0" w:firstRowLastColumn="0" w:lastRowFirstColumn="0" w:lastRowLastColumn="0"/>
             </w:pPr>
           </w:p>
@@ -1134,6 +1136,16 @@
           </w:tcPr>
           <w:p>
             <w:pPr>
+              <w:jc w:val="center"/>
+              <w:cnfStyle w:val="000000000000" w:firstRow="0" w:lastRow="0" w:firstColumn="0" w:lastColumn="0" w:oddVBand="0" w:evenVBand="0" w:oddHBand="0" w:evenHBand="0" w:firstRowFirstColumn="0" w:firstRowLastColumn="0" w:lastRowFirstColumn="0" w:lastRowLastColumn="0"/>
+            </w:pPr>
+            <w:r>
+              <w:t>4.1</w:t>
+            </w:r>
+          </w:p>
+          <w:p>
+            <w:pPr>
+              <w:jc w:val="center"/>
               <w:cnfStyle w:val="000000000000" w:firstRow="0" w:lastRow="0" w:firstColumn="0" w:lastColumn="0" w:oddVBand="0" w:evenVBand="0" w:oddHBand="0" w:evenHBand="0" w:firstRowFirstColumn="0" w:firstRowLastColumn="0" w:lastRowFirstColumn="0" w:lastRowLastColumn="0"/>
             </w:pPr>
           </w:p>
@@ -1193,8 +1205,12 @@
           </w:tcPr>
           <w:p>
             <w:pPr>
+              <w:jc w:val="center"/>
               <w:cnfStyle w:val="000000100000" w:firstRow="0" w:lastRow="0" w:firstColumn="0" w:lastColumn="0" w:oddVBand="0" w:evenVBand="0" w:oddHBand="1" w:evenHBand="0" w:firstRowFirstColumn="0" w:firstRowLastColumn="0" w:lastRowFirstColumn="0" w:lastRowLastColumn="0"/>
             </w:pPr>
+            <w:r>
+              <w:t>4.2</w:t>
+            </w:r>
           </w:p>
         </w:tc>
         <w:tc>
@@ -1249,8 +1265,12 @@
           </w:tcPr>
           <w:p>
             <w:pPr>
+              <w:jc w:val="center"/>
               <w:cnfStyle w:val="000000000000" w:firstRow="0" w:lastRow="0" w:firstColumn="0" w:lastColumn="0" w:oddVBand="0" w:evenVBand="0" w:oddHBand="0" w:evenHBand="0" w:firstRowFirstColumn="0" w:firstRowLastColumn="0" w:lastRowFirstColumn="0" w:lastRowLastColumn="0"/>
             </w:pPr>
+            <w:r>
+              <w:t>4.2</w:t>
+            </w:r>
           </w:p>
         </w:tc>
         <w:tc>
@@ -1308,8 +1328,12 @@
           </w:tcPr>
           <w:p>
             <w:pPr>
+              <w:jc w:val="center"/>
               <w:cnfStyle w:val="000000100000" w:firstRow="0" w:lastRow="0" w:firstColumn="0" w:lastColumn="0" w:oddVBand="0" w:evenVBand="0" w:oddHBand="1" w:evenHBand="0" w:firstRowFirstColumn="0" w:firstRowLastColumn="0" w:lastRowFirstColumn="0" w:lastRowLastColumn="0"/>
             </w:pPr>
+            <w:r>
+              <w:t>4.3</w:t>
+            </w:r>
           </w:p>
         </w:tc>
         <w:tc>
@@ -1364,8 +1388,12 @@
           </w:tcPr>
           <w:p>
             <w:pPr>
+              <w:jc w:val="center"/>
               <w:cnfStyle w:val="000000000000" w:firstRow="0" w:lastRow="0" w:firstColumn="0" w:lastColumn="0" w:oddVBand="0" w:evenVBand="0" w:oddHBand="0" w:evenHBand="0" w:firstRowFirstColumn="0" w:firstRowLastColumn="0" w:lastRowFirstColumn="0" w:lastRowLastColumn="0"/>
             </w:pPr>
+            <w:r>
+              <w:t>4.4</w:t>
+            </w:r>
           </w:p>
         </w:tc>
         <w:tc>
@@ -1433,8 +1461,18 @@
           </w:tcPr>
           <w:p>
             <w:pPr>
+              <w:jc w:val="center"/>
               <w:cnfStyle w:val="000000100000" w:firstRow="0" w:lastRow="0" w:firstColumn="0" w:lastColumn="0" w:oddVBand="0" w:evenVBand="0" w:oddHBand="1" w:evenHBand="0" w:firstRowFirstColumn="0" w:firstRowLastColumn="0" w:lastRowFirstColumn="0" w:lastRowLastColumn="0"/>
             </w:pPr>
+          </w:p>
+          <w:p>
+            <w:pPr>
+              <w:jc w:val="center"/>
+              <w:cnfStyle w:val="000000100000" w:firstRow="0" w:lastRow="0" w:firstColumn="0" w:lastColumn="0" w:oddVBand="0" w:evenVBand="0" w:oddHBand="1" w:evenHBand="0" w:firstRowFirstColumn="0" w:firstRowLastColumn="0" w:lastRowFirstColumn="0" w:lastRowLastColumn="0"/>
+            </w:pPr>
+            <w:r>
+              <w:t>1.0</w:t>
+            </w:r>
           </w:p>
         </w:tc>
         <w:tc>
@@ -1497,8 +1535,18 @@
           </w:tcPr>
           <w:p>
             <w:pPr>
+              <w:jc w:val="center"/>
               <w:cnfStyle w:val="000000000000" w:firstRow="0" w:lastRow="0" w:firstColumn="0" w:lastColumn="0" w:oddVBand="0" w:evenVBand="0" w:oddHBand="0" w:evenHBand="0" w:firstRowFirstColumn="0" w:firstRowLastColumn="0" w:lastRowFirstColumn="0" w:lastRowLastColumn="0"/>
             </w:pPr>
+          </w:p>
+          <w:p>
+            <w:pPr>
+              <w:jc w:val="center"/>
+              <w:cnfStyle w:val="000000000000" w:firstRow="0" w:lastRow="0" w:firstColumn="0" w:lastColumn="0" w:oddVBand="0" w:evenVBand="0" w:oddHBand="0" w:evenHBand="0" w:firstRowFirstColumn="0" w:firstRowLastColumn="0" w:lastRowFirstColumn="0" w:lastRowLastColumn="0"/>
+            </w:pPr>
+            <w:r>
+              <w:t>1.1.1</w:t>
+            </w:r>
           </w:p>
         </w:tc>
         <w:tc>
@@ -1562,8 +1610,18 @@
           </w:tcPr>
           <w:p>
             <w:pPr>
+              <w:jc w:val="center"/>
               <w:cnfStyle w:val="000000100000" w:firstRow="0" w:lastRow="0" w:firstColumn="0" w:lastColumn="0" w:oddVBand="0" w:evenVBand="0" w:oddHBand="1" w:evenHBand="0" w:firstRowFirstColumn="0" w:firstRowLastColumn="0" w:lastRowFirstColumn="0" w:lastRowLastColumn="0"/>
             </w:pPr>
+          </w:p>
+          <w:p>
+            <w:pPr>
+              <w:jc w:val="center"/>
+              <w:cnfStyle w:val="000000100000" w:firstRow="0" w:lastRow="0" w:firstColumn="0" w:lastColumn="0" w:oddVBand="0" w:evenVBand="0" w:oddHBand="1" w:evenHBand="0" w:firstRowFirstColumn="0" w:firstRowLastColumn="0" w:lastRowFirstColumn="0" w:lastRowLastColumn="0"/>
+            </w:pPr>
+            <w:r>
+              <w:t>1.1.2</w:t>
+            </w:r>
           </w:p>
         </w:tc>
         <w:tc>
@@ -1636,8 +1694,18 @@
           </w:tcPr>
           <w:p>
             <w:pPr>
+              <w:jc w:val="center"/>
               <w:cnfStyle w:val="000000000000" w:firstRow="0" w:lastRow="0" w:firstColumn="0" w:lastColumn="0" w:oddVBand="0" w:evenVBand="0" w:oddHBand="0" w:evenHBand="0" w:firstRowFirstColumn="0" w:firstRowLastColumn="0" w:lastRowFirstColumn="0" w:lastRowLastColumn="0"/>
             </w:pPr>
+          </w:p>
+          <w:p>
+            <w:pPr>
+              <w:jc w:val="center"/>
+              <w:cnfStyle w:val="000000000000" w:firstRow="0" w:lastRow="0" w:firstColumn="0" w:lastColumn="0" w:oddVBand="0" w:evenVBand="0" w:oddHBand="0" w:evenHBand="0" w:firstRowFirstColumn="0" w:firstRowLastColumn="0" w:lastRowFirstColumn="0" w:lastRowLastColumn="0"/>
+            </w:pPr>
+            <w:r>
+              <w:t>1.1.3</w:t>
+            </w:r>
           </w:p>
         </w:tc>
         <w:tc>
@@ -1707,8 +1775,18 @@
           </w:tcPr>
           <w:p>
             <w:pPr>
+              <w:jc w:val="center"/>
               <w:cnfStyle w:val="000000100000" w:firstRow="0" w:lastRow="0" w:firstColumn="0" w:lastColumn="0" w:oddVBand="0" w:evenVBand="0" w:oddHBand="1" w:evenHBand="0" w:firstRowFirstColumn="0" w:firstRowLastColumn="0" w:lastRowFirstColumn="0" w:lastRowLastColumn="0"/>
             </w:pPr>
+          </w:p>
+          <w:p>
+            <w:pPr>
+              <w:jc w:val="center"/>
+              <w:cnfStyle w:val="000000100000" w:firstRow="0" w:lastRow="0" w:firstColumn="0" w:lastColumn="0" w:oddVBand="0" w:evenVBand="0" w:oddHBand="1" w:evenHBand="0" w:firstRowFirstColumn="0" w:firstRowLastColumn="0" w:lastRowFirstColumn="0" w:lastRowLastColumn="0"/>
+            </w:pPr>
+            <w:r>
+              <w:t>1.2.1</w:t>
+            </w:r>
           </w:p>
         </w:tc>
         <w:tc>
@@ -1775,8 +1853,18 @@
           </w:tcPr>
           <w:p>
             <w:pPr>
+              <w:jc w:val="center"/>
               <w:cnfStyle w:val="000000000000" w:firstRow="0" w:lastRow="0" w:firstColumn="0" w:lastColumn="0" w:oddVBand="0" w:evenVBand="0" w:oddHBand="0" w:evenHBand="0" w:firstRowFirstColumn="0" w:firstRowLastColumn="0" w:lastRowFirstColumn="0" w:lastRowLastColumn="0"/>
             </w:pPr>
+          </w:p>
+          <w:p>
+            <w:pPr>
+              <w:jc w:val="center"/>
+              <w:cnfStyle w:val="000000000000" w:firstRow="0" w:lastRow="0" w:firstColumn="0" w:lastColumn="0" w:oddVBand="0" w:evenVBand="0" w:oddHBand="0" w:evenHBand="0" w:firstRowFirstColumn="0" w:firstRowLastColumn="0" w:lastRowFirstColumn="0" w:lastRowLastColumn="0"/>
+            </w:pPr>
+            <w:r>
+              <w:t>1.2.2</w:t>
+            </w:r>
           </w:p>
         </w:tc>
         <w:tc>
@@ -1852,8 +1940,18 @@
           </w:tcPr>
           <w:p>
             <w:pPr>
+              <w:jc w:val="center"/>
               <w:cnfStyle w:val="000000100000" w:firstRow="0" w:lastRow="0" w:firstColumn="0" w:lastColumn="0" w:oddVBand="0" w:evenVBand="0" w:oddHBand="1" w:evenHBand="0" w:firstRowFirstColumn="0" w:firstRowLastColumn="0" w:lastRowFirstColumn="0" w:lastRowLastColumn="0"/>
             </w:pPr>
+          </w:p>
+          <w:p>
+            <w:pPr>
+              <w:jc w:val="center"/>
+              <w:cnfStyle w:val="000000100000" w:firstRow="0" w:lastRow="0" w:firstColumn="0" w:lastColumn="0" w:oddVBand="0" w:evenVBand="0" w:oddHBand="1" w:evenHBand="0" w:firstRowFirstColumn="0" w:firstRowLastColumn="0" w:lastRowFirstColumn="0" w:lastRowLastColumn="0"/>
+            </w:pPr>
+            <w:r>
+              <w:t>1.2.3</w:t>
+            </w:r>
           </w:p>
         </w:tc>
         <w:tc>
@@ -1903,25 +2001,23 @@
               <w:jc w:val="center"/>
               <w:cnfStyle w:val="000000000000" w:firstRow="0" w:lastRow="0" w:firstColumn="0" w:lastColumn="0" w:oddVBand="0" w:evenVBand="0" w:oddHBand="0" w:evenHBand="0" w:firstRowFirstColumn="0" w:firstRowLastColumn="0" w:lastRowFirstColumn="0" w:lastRowLastColumn="0"/>
             </w:pPr>
-          </w:p>
+            <w:r>
+              <w:t>Obligatoire</w:t>
+            </w:r>
+          </w:p>
+        </w:tc>
+        <w:tc>
+          <w:tcPr>
+            <w:tcW w:w="1276" w:type="dxa"/>
+          </w:tcPr>
           <w:p>
             <w:pPr>
               <w:jc w:val="center"/>
               <w:cnfStyle w:val="000000000000" w:firstRow="0" w:lastRow="0" w:firstColumn="0" w:lastColumn="0" w:oddVBand="0" w:evenVBand="0" w:oddHBand="0" w:evenHBand="0" w:firstRowFirstColumn="0" w:firstRowLastColumn="0" w:lastRowFirstColumn="0" w:lastRowLastColumn="0"/>
             </w:pPr>
             <w:r>
-              <w:t>Obligatoire</w:t>
-            </w:r>
-          </w:p>
-        </w:tc>
-        <w:tc>
-          <w:tcPr>
-            <w:tcW w:w="1276" w:type="dxa"/>
-          </w:tcPr>
-          <w:p>
-            <w:pPr>
-              <w:cnfStyle w:val="000000000000" w:firstRow="0" w:lastRow="0" w:firstColumn="0" w:lastColumn="0" w:oddVBand="0" w:evenVBand="0" w:oddHBand="0" w:evenHBand="0" w:firstRowFirstColumn="0" w:firstRowLastColumn="0" w:lastRowFirstColumn="0" w:lastRowLastColumn="0"/>
-            </w:pPr>
+              <w:t>1.1</w:t>
+            </w:r>
           </w:p>
         </w:tc>
         <w:tc>
@@ -1974,25 +2070,23 @@
               <w:jc w:val="center"/>
               <w:cnfStyle w:val="000000100000" w:firstRow="0" w:lastRow="0" w:firstColumn="0" w:lastColumn="0" w:oddVBand="0" w:evenVBand="0" w:oddHBand="1" w:evenHBand="0" w:firstRowFirstColumn="0" w:firstRowLastColumn="0" w:lastRowFirstColumn="0" w:lastRowLastColumn="0"/>
             </w:pPr>
-          </w:p>
+            <w:r>
+              <w:t>Obligatoire</w:t>
+            </w:r>
+          </w:p>
+        </w:tc>
+        <w:tc>
+          <w:tcPr>
+            <w:tcW w:w="1276" w:type="dxa"/>
+          </w:tcPr>
           <w:p>
             <w:pPr>
               <w:jc w:val="center"/>
               <w:cnfStyle w:val="000000100000" w:firstRow="0" w:lastRow="0" w:firstColumn="0" w:lastColumn="0" w:oddVBand="0" w:evenVBand="0" w:oddHBand="1" w:evenHBand="0" w:firstRowFirstColumn="0" w:firstRowLastColumn="0" w:lastRowFirstColumn="0" w:lastRowLastColumn="0"/>
             </w:pPr>
             <w:r>
-              <w:t>Obligatoire</w:t>
-            </w:r>
-          </w:p>
-        </w:tc>
-        <w:tc>
-          <w:tcPr>
-            <w:tcW w:w="1276" w:type="dxa"/>
-          </w:tcPr>
-          <w:p>
-            <w:pPr>
-              <w:cnfStyle w:val="000000100000" w:firstRow="0" w:lastRow="0" w:firstColumn="0" w:lastColumn="0" w:oddVBand="0" w:evenVBand="0" w:oddHBand="1" w:evenHBand="0" w:firstRowFirstColumn="0" w:firstRowLastColumn="0" w:lastRowFirstColumn="0" w:lastRowLastColumn="0"/>
-            </w:pPr>
+              <w:t>1.2</w:t>
+            </w:r>
           </w:p>
         </w:tc>
         <w:tc>
@@ -2031,7 +2125,7 @@
           <w:p>
             <w:r>
               <w:lastRenderedPageBreak/>
-              <w:t>Analyse des voisins</w:t>
+              <w:t>RUBRIQUE</w:t>
             </w:r>
           </w:p>
         </w:tc>
@@ -2043,75 +2137,87 @@
             <w:pPr>
               <w:jc w:val="center"/>
               <w:cnfStyle w:val="000000000000" w:firstRow="0" w:lastRow="0" w:firstColumn="0" w:lastColumn="0" w:oddVBand="0" w:evenVBand="0" w:oddHBand="0" w:evenHBand="0" w:firstRowFirstColumn="0" w:firstRowLastColumn="0" w:lastRowFirstColumn="0" w:lastRowLastColumn="0"/>
-            </w:pPr>
-          </w:p>
+              <w:rPr>
+                <w:b/>
+              </w:rPr>
+            </w:pPr>
+            <w:r>
+              <w:rPr>
+                <w:b/>
+              </w:rPr>
+              <w:t>CRIT</w:t>
+            </w:r>
+            <w:r>
+              <w:rPr>
+                <w:rFonts w:hint="eastAsia"/>
+                <w:b/>
+              </w:rPr>
+              <w:t>È</w:t>
+            </w:r>
+            <w:r>
+              <w:rPr>
+                <w:b/>
+              </w:rPr>
+              <w:t>RE</w:t>
+            </w:r>
+          </w:p>
+        </w:tc>
+        <w:tc>
+          <w:tcPr>
+            <w:tcW w:w="1276" w:type="dxa"/>
+          </w:tcPr>
           <w:p>
             <w:pPr>
               <w:jc w:val="center"/>
               <w:cnfStyle w:val="000000000000" w:firstRow="0" w:lastRow="0" w:firstColumn="0" w:lastColumn="0" w:oddVBand="0" w:evenVBand="0" w:oddHBand="0" w:evenHBand="0" w:firstRowFirstColumn="0" w:firstRowLastColumn="0" w:lastRowFirstColumn="0" w:lastRowLastColumn="0"/>
-            </w:pPr>
-            <w:r>
-              <w:t>Obligatoire</w:t>
-            </w:r>
-          </w:p>
-        </w:tc>
-        <w:tc>
-          <w:tcPr>
-            <w:tcW w:w="1276" w:type="dxa"/>
+              <w:rPr>
+                <w:b/>
+              </w:rPr>
+            </w:pPr>
+            <w:r>
+              <w:rPr>
+                <w:b/>
+              </w:rPr>
+              <w:t>SÉQUENCE</w:t>
+            </w:r>
+          </w:p>
+        </w:tc>
+        <w:tc>
+          <w:tcPr>
+            <w:tcW w:w="2590" w:type="dxa"/>
           </w:tcPr>
           <w:p>
             <w:pPr>
               <w:cnfStyle w:val="000000000000" w:firstRow="0" w:lastRow="0" w:firstColumn="0" w:lastColumn="0" w:oddVBand="0" w:evenVBand="0" w:oddHBand="0" w:evenHBand="0" w:firstRowFirstColumn="0" w:firstRowLastColumn="0" w:lastRowFirstColumn="0" w:lastRowLastColumn="0"/>
-            </w:pPr>
-          </w:p>
-        </w:tc>
-        <w:tc>
-          <w:tcPr>
-            <w:tcW w:w="2590" w:type="dxa"/>
+              <w:rPr>
+                <w:b/>
+              </w:rPr>
+            </w:pPr>
+            <w:r>
+              <w:rPr>
+                <w:b/>
+              </w:rPr>
+              <w:t>SOUS-RUBRIQUES</w:t>
+            </w:r>
+          </w:p>
+        </w:tc>
+        <w:tc>
+          <w:tcPr>
+            <w:tcW w:w="3323" w:type="dxa"/>
           </w:tcPr>
           <w:p>
             <w:pPr>
               <w:cnfStyle w:val="000000000000" w:firstRow="0" w:lastRow="0" w:firstColumn="0" w:lastColumn="0" w:oddVBand="0" w:evenVBand="0" w:oddHBand="0" w:evenHBand="0" w:firstRowFirstColumn="0" w:firstRowLastColumn="0" w:lastRowFirstColumn="0" w:lastRowLastColumn="0"/>
-            </w:pPr>
-            <w:r>
-              <w:t>1-distance</w:t>
-            </w:r>
-          </w:p>
-        </w:tc>
-        <w:tc>
-          <w:tcPr>
-            <w:tcW w:w="3323" w:type="dxa"/>
-          </w:tcPr>
-          <w:p>
-            <w:pPr>
-              <w:cnfStyle w:val="000000000000" w:firstRow="0" w:lastRow="0" w:firstColumn="0" w:lastColumn="0" w:oddVBand="0" w:evenVBand="0" w:oddHBand="0" w:evenHBand="0" w:firstRowFirstColumn="0" w:firstRowLastColumn="0" w:lastRowFirstColumn="0" w:lastRowLastColumn="0"/>
-            </w:pPr>
-            <w:r>
-              <w:t>Il doit être possible de connaître les voisins directs de nœuds, et d’en ressortir des informations des voisins en fonction du type de nœuds (catégorie Cf ci-dessus)</w:t>
-            </w:r>
-          </w:p>
-          <w:p>
-            <w:pPr>
-              <w:cnfStyle w:val="000000000000" w:firstRow="0" w:lastRow="0" w:firstColumn="0" w:lastColumn="0" w:oddVBand="0" w:evenVBand="0" w:oddHBand="0" w:evenHBand="0" w:firstRowFirstColumn="0" w:firstRowLastColumn="0" w:lastRowFirstColumn="0" w:lastRowLastColumn="0"/>
-            </w:pPr>
-            <w:r>
-              <w:t xml:space="preserve">Si l’on cherche les voisins direct d’un lien, il faut alors récupérer la/les </w:t>
-            </w:r>
-            <w:proofErr w:type="spellStart"/>
-            <w:proofErr w:type="gramStart"/>
-            <w:r>
-              <w:t>ville.s</w:t>
-            </w:r>
-            <w:proofErr w:type="spellEnd"/>
-            <w:proofErr w:type="gramEnd"/>
-            <w:r>
-              <w:t xml:space="preserve"> qu’il relie.</w:t>
-            </w:r>
-          </w:p>
-          <w:p>
-            <w:pPr>
-              <w:cnfStyle w:val="000000000000" w:firstRow="0" w:lastRow="0" w:firstColumn="0" w:lastColumn="0" w:oddVBand="0" w:evenVBand="0" w:oddHBand="0" w:evenHBand="0" w:firstRowFirstColumn="0" w:firstRowLastColumn="0" w:lastRowFirstColumn="0" w:lastRowLastColumn="0"/>
-            </w:pPr>
+              <w:rPr>
+                <w:b/>
+              </w:rPr>
+            </w:pPr>
+            <w:r>
+              <w:rPr>
+                <w:b/>
+              </w:rPr>
+              <w:t>DESCRIPTIFS</w:t>
+            </w:r>
           </w:p>
         </w:tc>
       </w:tr>
@@ -2124,7 +2230,11 @@
             <w:cnfStyle w:val="001000000000" w:firstRow="0" w:lastRow="0" w:firstColumn="1" w:lastColumn="0" w:oddVBand="0" w:evenVBand="0" w:oddHBand="0" w:evenHBand="0" w:firstRowFirstColumn="0" w:firstRowLastColumn="0" w:lastRowFirstColumn="0" w:lastRowLastColumn="0"/>
             <w:tcW w:w="1271" w:type="dxa"/>
           </w:tcPr>
-          <w:p/>
+          <w:p>
+            <w:r>
+              <w:t>Analyse des voisins</w:t>
+            </w:r>
+          </w:p>
         </w:tc>
         <w:tc>
           <w:tcPr>
@@ -2132,7 +2242,6 @@
           </w:tcPr>
           <w:p>
             <w:pPr>
-              <w:jc w:val="center"/>
               <w:cnfStyle w:val="000000100000" w:firstRow="0" w:lastRow="0" w:firstColumn="0" w:lastColumn="0" w:oddVBand="0" w:evenVBand="0" w:oddHBand="1" w:evenHBand="0" w:firstRowFirstColumn="0" w:firstRowLastColumn="0" w:lastRowFirstColumn="0" w:lastRowLastColumn="0"/>
             </w:pPr>
           </w:p>
@@ -2141,25 +2250,29 @@
               <w:jc w:val="center"/>
               <w:cnfStyle w:val="000000100000" w:firstRow="0" w:lastRow="0" w:firstColumn="0" w:lastColumn="0" w:oddVBand="0" w:evenVBand="0" w:oddHBand="1" w:evenHBand="0" w:firstRowFirstColumn="0" w:firstRowLastColumn="0" w:lastRowFirstColumn="0" w:lastRowLastColumn="0"/>
             </w:pPr>
-          </w:p>
+            <w:r>
+              <w:t>Obligatoire</w:t>
+            </w:r>
+          </w:p>
+        </w:tc>
+        <w:tc>
+          <w:tcPr>
+            <w:tcW w:w="1276" w:type="dxa"/>
+          </w:tcPr>
           <w:p>
             <w:pPr>
               <w:jc w:val="center"/>
               <w:cnfStyle w:val="000000100000" w:firstRow="0" w:lastRow="0" w:firstColumn="0" w:lastColumn="0" w:oddVBand="0" w:evenVBand="0" w:oddHBand="1" w:evenHBand="0" w:firstRowFirstColumn="0" w:firstRowLastColumn="0" w:lastRowFirstColumn="0" w:lastRowLastColumn="0"/>
             </w:pPr>
-            <w:r>
-              <w:t>Obligatoire</w:t>
-            </w:r>
-          </w:p>
-        </w:tc>
-        <w:tc>
-          <w:tcPr>
-            <w:tcW w:w="1276" w:type="dxa"/>
-          </w:tcPr>
-          <w:p>
-            <w:pPr>
+          </w:p>
+          <w:p>
+            <w:pPr>
+              <w:jc w:val="center"/>
               <w:cnfStyle w:val="000000100000" w:firstRow="0" w:lastRow="0" w:firstColumn="0" w:lastColumn="0" w:oddVBand="0" w:evenVBand="0" w:oddHBand="1" w:evenHBand="0" w:firstRowFirstColumn="0" w:firstRowLastColumn="0" w:lastRowFirstColumn="0" w:lastRowLastColumn="0"/>
             </w:pPr>
+            <w:r>
+              <w:t>2.0</w:t>
+            </w:r>
           </w:p>
         </w:tc>
         <w:tc>
@@ -2170,8 +2283,13 @@
             <w:pPr>
               <w:cnfStyle w:val="000000100000" w:firstRow="0" w:lastRow="0" w:firstColumn="0" w:lastColumn="0" w:oddVBand="0" w:evenVBand="0" w:oddHBand="1" w:evenHBand="0" w:firstRowFirstColumn="0" w:firstRowLastColumn="0" w:lastRowFirstColumn="0" w:lastRowLastColumn="0"/>
             </w:pPr>
-            <w:r>
-              <w:t>2-distance</w:t>
+          </w:p>
+          <w:p>
+            <w:pPr>
+              <w:cnfStyle w:val="000000100000" w:firstRow="0" w:lastRow="0" w:firstColumn="0" w:lastColumn="0" w:oddVBand="0" w:evenVBand="0" w:oddHBand="1" w:evenHBand="0" w:firstRowFirstColumn="0" w:firstRowLastColumn="0" w:lastRowFirstColumn="0" w:lastRowLastColumn="0"/>
+            </w:pPr>
+            <w:r>
+              <w:t>1-distance</w:t>
             </w:r>
           </w:p>
         </w:tc>
@@ -2184,7 +2302,23 @@
               <w:cnfStyle w:val="000000100000" w:firstRow="0" w:lastRow="0" w:firstColumn="0" w:lastColumn="0" w:oddVBand="0" w:evenVBand="0" w:oddHBand="1" w:evenHBand="0" w:firstRowFirstColumn="0" w:firstRowLastColumn="0" w:lastRowFirstColumn="0" w:lastRowLastColumn="0"/>
             </w:pPr>
             <w:r>
-              <w:t>Il doit être possible de connaître les voisins seconds de nœuds, et d’en ressortir des informations des voisins en fonction du type de nœuds (catégorie Cf ci-dessus)</w:t>
+              <w:t>Il doit être possible de connaître les voisins directs de nœuds, et d’en ressortir des informations des voisins en fonction du type de nœuds (catégorie Cf ci-dessus)</w:t>
+            </w:r>
+          </w:p>
+          <w:p>
+            <w:pPr>
+              <w:cnfStyle w:val="000000100000" w:firstRow="0" w:lastRow="0" w:firstColumn="0" w:lastColumn="0" w:oddVBand="0" w:evenVBand="0" w:oddHBand="1" w:evenHBand="0" w:firstRowFirstColumn="0" w:firstRowLastColumn="0" w:lastRowFirstColumn="0" w:lastRowLastColumn="0"/>
+            </w:pPr>
+            <w:r>
+              <w:t xml:space="preserve">Si l’on cherche les voisins direct d’un lien, il faut alors récupérer la/les </w:t>
+            </w:r>
+            <w:proofErr w:type="spellStart"/>
+            <w:r>
+              <w:t>ville.s</w:t>
+            </w:r>
+            <w:proofErr w:type="spellEnd"/>
+            <w:r>
+              <w:t xml:space="preserve"> qu’il relie.</w:t>
             </w:r>
           </w:p>
           <w:p>
@@ -2200,11 +2334,6 @@
             <w:cnfStyle w:val="001000000000" w:firstRow="0" w:lastRow="0" w:firstColumn="1" w:lastColumn="0" w:oddVBand="0" w:evenVBand="0" w:oddHBand="0" w:evenHBand="0" w:firstRowFirstColumn="0" w:firstRowLastColumn="0" w:lastRowFirstColumn="0" w:lastRowLastColumn="0"/>
             <w:tcW w:w="1271" w:type="dxa"/>
           </w:tcPr>
-          <w:p>
-            <w:r>
-              <w:t>Comparer deux villes</w:t>
-            </w:r>
-          </w:p>
           <w:p/>
         </w:tc>
         <w:tc>
@@ -2216,6 +2345,18 @@
               <w:jc w:val="center"/>
               <w:cnfStyle w:val="000000000000" w:firstRow="0" w:lastRow="0" w:firstColumn="0" w:lastColumn="0" w:oddVBand="0" w:evenVBand="0" w:oddHBand="0" w:evenHBand="0" w:firstRowFirstColumn="0" w:firstRowLastColumn="0" w:lastRowFirstColumn="0" w:lastRowLastColumn="0"/>
             </w:pPr>
+          </w:p>
+          <w:p>
+            <w:pPr>
+              <w:jc w:val="center"/>
+              <w:cnfStyle w:val="000000000000" w:firstRow="0" w:lastRow="0" w:firstColumn="0" w:lastColumn="0" w:oddVBand="0" w:evenVBand="0" w:oddHBand="0" w:evenHBand="0" w:firstRowFirstColumn="0" w:firstRowLastColumn="0" w:lastRowFirstColumn="0" w:lastRowLastColumn="0"/>
+            </w:pPr>
+          </w:p>
+          <w:p>
+            <w:pPr>
+              <w:jc w:val="center"/>
+              <w:cnfStyle w:val="000000000000" w:firstRow="0" w:lastRow="0" w:firstColumn="0" w:lastColumn="0" w:oddVBand="0" w:evenVBand="0" w:oddHBand="0" w:evenHBand="0" w:firstRowFirstColumn="0" w:firstRowLastColumn="0" w:lastRowFirstColumn="0" w:lastRowLastColumn="0"/>
+            </w:pPr>
             <w:r>
               <w:t>Obligatoire</w:t>
             </w:r>
@@ -2227,9 +2368,25 @@
           </w:tcPr>
           <w:p>
             <w:pPr>
+              <w:jc w:val="center"/>
               <w:cnfStyle w:val="000000000000" w:firstRow="0" w:lastRow="0" w:firstColumn="0" w:lastColumn="0" w:oddVBand="0" w:evenVBand="0" w:oddHBand="0" w:evenHBand="0" w:firstRowFirstColumn="0" w:firstRowLastColumn="0" w:lastRowFirstColumn="0" w:lastRowLastColumn="0"/>
             </w:pPr>
           </w:p>
+          <w:p>
+            <w:pPr>
+              <w:jc w:val="center"/>
+              <w:cnfStyle w:val="000000000000" w:firstRow="0" w:lastRow="0" w:firstColumn="0" w:lastColumn="0" w:oddVBand="0" w:evenVBand="0" w:oddHBand="0" w:evenHBand="0" w:firstRowFirstColumn="0" w:firstRowLastColumn="0" w:lastRowFirstColumn="0" w:lastRowLastColumn="0"/>
+            </w:pPr>
+          </w:p>
+          <w:p>
+            <w:pPr>
+              <w:jc w:val="center"/>
+              <w:cnfStyle w:val="000000000000" w:firstRow="0" w:lastRow="0" w:firstColumn="0" w:lastColumn="0" w:oddVBand="0" w:evenVBand="0" w:oddHBand="0" w:evenHBand="0" w:firstRowFirstColumn="0" w:firstRowLastColumn="0" w:lastRowFirstColumn="0" w:lastRowLastColumn="0"/>
+            </w:pPr>
+            <w:r>
+              <w:t>2.1</w:t>
+            </w:r>
+          </w:p>
         </w:tc>
         <w:tc>
           <w:tcPr>
@@ -2239,6 +2396,9 @@
             <w:pPr>
               <w:cnfStyle w:val="000000000000" w:firstRow="0" w:lastRow="0" w:firstColumn="0" w:lastColumn="0" w:oddVBand="0" w:evenVBand="0" w:oddHBand="0" w:evenHBand="0" w:firstRowFirstColumn="0" w:firstRowLastColumn="0" w:lastRowFirstColumn="0" w:lastRowLastColumn="0"/>
             </w:pPr>
+            <w:r>
+              <w:t>2-distance</w:t>
+            </w:r>
           </w:p>
         </w:tc>
         <w:tc>
@@ -2250,8 +2410,13 @@
               <w:cnfStyle w:val="000000000000" w:firstRow="0" w:lastRow="0" w:firstColumn="0" w:lastColumn="0" w:oddVBand="0" w:evenVBand="0" w:oddHBand="0" w:evenHBand="0" w:firstRowFirstColumn="0" w:firstRowLastColumn="0" w:lastRowFirstColumn="0" w:lastRowLastColumn="0"/>
             </w:pPr>
             <w:r>
-              <w:t>On mettra la possibilité de comparer les villes en regardant les voisins directs et les voisins à 2 distances.</w:t>
-            </w:r>
+              <w:t>Il doit être possible de connaître les voisins seconds de nœuds, et d’en ressortir des informations des voisins en fonction du type de nœuds (catégorie Cf ci-dessus)</w:t>
+            </w:r>
+          </w:p>
+          <w:p>
+            <w:pPr>
+              <w:cnfStyle w:val="000000000000" w:firstRow="0" w:lastRow="0" w:firstColumn="0" w:lastColumn="0" w:oddVBand="0" w:evenVBand="0" w:oddHBand="0" w:evenHBand="0" w:firstRowFirstColumn="0" w:firstRowLastColumn="0" w:lastRowFirstColumn="0" w:lastRowLastColumn="0"/>
+            </w:pPr>
           </w:p>
         </w:tc>
       </w:tr>
@@ -2264,6 +2429,11 @@
             <w:cnfStyle w:val="001000000000" w:firstRow="0" w:lastRow="0" w:firstColumn="1" w:lastColumn="0" w:oddVBand="0" w:evenVBand="0" w:oddHBand="0" w:evenHBand="0" w:firstRowFirstColumn="0" w:firstRowLastColumn="0" w:lastRowFirstColumn="0" w:lastRowLastColumn="0"/>
             <w:tcW w:w="1271" w:type="dxa"/>
           </w:tcPr>
+          <w:p>
+            <w:r>
+              <w:t>Comparer deux villes</w:t>
+            </w:r>
+          </w:p>
           <w:p/>
         </w:tc>
         <w:tc>
@@ -2275,6 +2445,12 @@
               <w:jc w:val="center"/>
               <w:cnfStyle w:val="000000100000" w:firstRow="0" w:lastRow="0" w:firstColumn="0" w:lastColumn="0" w:oddVBand="0" w:evenVBand="0" w:oddHBand="1" w:evenHBand="0" w:firstRowFirstColumn="0" w:firstRowLastColumn="0" w:lastRowFirstColumn="0" w:lastRowLastColumn="0"/>
             </w:pPr>
+          </w:p>
+          <w:p>
+            <w:pPr>
+              <w:jc w:val="center"/>
+              <w:cnfStyle w:val="000000100000" w:firstRow="0" w:lastRow="0" w:firstColumn="0" w:lastColumn="0" w:oddVBand="0" w:evenVBand="0" w:oddHBand="1" w:evenHBand="0" w:firstRowFirstColumn="0" w:firstRowLastColumn="0" w:lastRowFirstColumn="0" w:lastRowLastColumn="0"/>
+            </w:pPr>
             <w:r>
               <w:t>Obligatoire</w:t>
             </w:r>
@@ -2286,9 +2462,19 @@
           </w:tcPr>
           <w:p>
             <w:pPr>
+              <w:jc w:val="center"/>
               <w:cnfStyle w:val="000000100000" w:firstRow="0" w:lastRow="0" w:firstColumn="0" w:lastColumn="0" w:oddVBand="0" w:evenVBand="0" w:oddHBand="1" w:evenHBand="0" w:firstRowFirstColumn="0" w:firstRowLastColumn="0" w:lastRowFirstColumn="0" w:lastRowLastColumn="0"/>
             </w:pPr>
           </w:p>
+          <w:p>
+            <w:pPr>
+              <w:jc w:val="center"/>
+              <w:cnfStyle w:val="000000100000" w:firstRow="0" w:lastRow="0" w:firstColumn="0" w:lastColumn="0" w:oddVBand="0" w:evenVBand="0" w:oddHBand="1" w:evenHBand="0" w:firstRowFirstColumn="0" w:firstRowLastColumn="0" w:lastRowFirstColumn="0" w:lastRowLastColumn="0"/>
+            </w:pPr>
+            <w:r>
+              <w:t>3.0</w:t>
+            </w:r>
+          </w:p>
         </w:tc>
         <w:tc>
           <w:tcPr>
@@ -2298,9 +2484,6 @@
             <w:pPr>
               <w:cnfStyle w:val="000000100000" w:firstRow="0" w:lastRow="0" w:firstColumn="0" w:lastColumn="0" w:oddVBand="0" w:evenVBand="0" w:oddHBand="1" w:evenHBand="0" w:firstRowFirstColumn="0" w:firstRowLastColumn="0" w:lastRowFirstColumn="0" w:lastRowLastColumn="0"/>
             </w:pPr>
-            <w:r>
-              <w:t>Ouverture de la ville</w:t>
-            </w:r>
           </w:p>
         </w:tc>
         <w:tc>
@@ -2312,7 +2495,7 @@
               <w:cnfStyle w:val="000000100000" w:firstRow="0" w:lastRow="0" w:firstColumn="0" w:lastColumn="0" w:oddVBand="0" w:evenVBand="0" w:oddHBand="1" w:evenHBand="0" w:firstRowFirstColumn="0" w:firstRowLastColumn="0" w:lastRowFirstColumn="0" w:lastRowLastColumn="0"/>
             </w:pPr>
             <w:r>
-              <w:t>L’ouverture des deux villes en regardant le nombres de villes aux alentours.</w:t>
+              <w:t>On mettra la possibilité de comparer les villes en regardant les voisins directs et les voisins à 2 distances.</w:t>
             </w:r>
           </w:p>
         </w:tc>
@@ -2334,6 +2517,12 @@
               <w:jc w:val="center"/>
               <w:cnfStyle w:val="000000000000" w:firstRow="0" w:lastRow="0" w:firstColumn="0" w:lastColumn="0" w:oddVBand="0" w:evenVBand="0" w:oddHBand="0" w:evenHBand="0" w:firstRowFirstColumn="0" w:firstRowLastColumn="0" w:lastRowFirstColumn="0" w:lastRowLastColumn="0"/>
             </w:pPr>
+          </w:p>
+          <w:p>
+            <w:pPr>
+              <w:jc w:val="center"/>
+              <w:cnfStyle w:val="000000000000" w:firstRow="0" w:lastRow="0" w:firstColumn="0" w:lastColumn="0" w:oddVBand="0" w:evenVBand="0" w:oddHBand="0" w:evenHBand="0" w:firstRowFirstColumn="0" w:firstRowLastColumn="0" w:lastRowFirstColumn="0" w:lastRowLastColumn="0"/>
+            </w:pPr>
             <w:r>
               <w:t>Obligatoire</w:t>
             </w:r>
@@ -2345,9 +2534,19 @@
           </w:tcPr>
           <w:p>
             <w:pPr>
+              <w:jc w:val="center"/>
               <w:cnfStyle w:val="000000000000" w:firstRow="0" w:lastRow="0" w:firstColumn="0" w:lastColumn="0" w:oddVBand="0" w:evenVBand="0" w:oddHBand="0" w:evenHBand="0" w:firstRowFirstColumn="0" w:firstRowLastColumn="0" w:lastRowFirstColumn="0" w:lastRowLastColumn="0"/>
             </w:pPr>
           </w:p>
+          <w:p>
+            <w:pPr>
+              <w:jc w:val="center"/>
+              <w:cnfStyle w:val="000000000000" w:firstRow="0" w:lastRow="0" w:firstColumn="0" w:lastColumn="0" w:oddVBand="0" w:evenVBand="0" w:oddHBand="0" w:evenHBand="0" w:firstRowFirstColumn="0" w:firstRowLastColumn="0" w:lastRowFirstColumn="0" w:lastRowLastColumn="0"/>
+            </w:pPr>
+            <w:r>
+              <w:t>3.1</w:t>
+            </w:r>
+          </w:p>
         </w:tc>
         <w:tc>
           <w:tcPr>
@@ -2357,8 +2556,13 @@
             <w:pPr>
               <w:cnfStyle w:val="000000000000" w:firstRow="0" w:lastRow="0" w:firstColumn="0" w:lastColumn="0" w:oddVBand="0" w:evenVBand="0" w:oddHBand="0" w:evenHBand="0" w:firstRowFirstColumn="0" w:firstRowLastColumn="0" w:lastRowFirstColumn="0" w:lastRowLastColumn="0"/>
             </w:pPr>
-            <w:r>
-              <w:t>Niveau gastronomique</w:t>
+          </w:p>
+          <w:p>
+            <w:pPr>
+              <w:cnfStyle w:val="000000000000" w:firstRow="0" w:lastRow="0" w:firstColumn="0" w:lastColumn="0" w:oddVBand="0" w:evenVBand="0" w:oddHBand="0" w:evenHBand="0" w:firstRowFirstColumn="0" w:firstRowLastColumn="0" w:lastRowFirstColumn="0" w:lastRowLastColumn="0"/>
+            </w:pPr>
+            <w:r>
+              <w:t>Ouverture de la ville</w:t>
             </w:r>
           </w:p>
         </w:tc>
@@ -2371,7 +2575,7 @@
               <w:cnfStyle w:val="000000000000" w:firstRow="0" w:lastRow="0" w:firstColumn="0" w:lastColumn="0" w:oddVBand="0" w:evenVBand="0" w:oddHBand="0" w:evenHBand="0" w:firstRowFirstColumn="0" w:firstRowLastColumn="0" w:lastRowFirstColumn="0" w:lastRowLastColumn="0"/>
             </w:pPr>
             <w:r>
-              <w:t>La gastronomie avec le nombre de restaurants</w:t>
+              <w:t>L’ouverture des deux villes en regardant le nombres de villes aux alentours.</w:t>
             </w:r>
           </w:p>
         </w:tc>
@@ -2407,8 +2611,12 @@
           </w:tcPr>
           <w:p>
             <w:pPr>
+              <w:jc w:val="center"/>
               <w:cnfStyle w:val="000000100000" w:firstRow="0" w:lastRow="0" w:firstColumn="0" w:lastColumn="0" w:oddVBand="0" w:evenVBand="0" w:oddHBand="1" w:evenHBand="0" w:firstRowFirstColumn="0" w:firstRowLastColumn="0" w:lastRowFirstColumn="0" w:lastRowLastColumn="0"/>
             </w:pPr>
+            <w:r>
+              <w:t>3.2</w:t>
+            </w:r>
           </w:p>
         </w:tc>
         <w:tc>
@@ -2420,7 +2628,7 @@
               <w:cnfStyle w:val="000000100000" w:firstRow="0" w:lastRow="0" w:firstColumn="0" w:lastColumn="0" w:oddVBand="0" w:evenVBand="0" w:oddHBand="1" w:evenHBand="0" w:firstRowFirstColumn="0" w:firstRowLastColumn="0" w:lastRowFirstColumn="0" w:lastRowLastColumn="0"/>
             </w:pPr>
             <w:r>
-              <w:t>Niveau culturel</w:t>
+              <w:t>Niveau gastronomique</w:t>
             </w:r>
           </w:p>
         </w:tc>
@@ -2433,7 +2641,7 @@
               <w:cnfStyle w:val="000000100000" w:firstRow="0" w:lastRow="0" w:firstColumn="0" w:lastColumn="0" w:oddVBand="0" w:evenVBand="0" w:oddHBand="1" w:evenHBand="0" w:firstRowFirstColumn="0" w:firstRowLastColumn="0" w:lastRowFirstColumn="0" w:lastRowLastColumn="0"/>
             </w:pPr>
             <w:r>
-              <w:t xml:space="preserve">La culture avec le nombre de centre de loisirs </w:t>
+              <w:t>La gastronomie avec le nombre de restaurants</w:t>
             </w:r>
           </w:p>
         </w:tc>
@@ -2444,11 +2652,7 @@
             <w:cnfStyle w:val="001000000000" w:firstRow="0" w:lastRow="0" w:firstColumn="1" w:lastColumn="0" w:oddVBand="0" w:evenVBand="0" w:oddHBand="0" w:evenHBand="0" w:firstRowFirstColumn="0" w:firstRowLastColumn="0" w:lastRowFirstColumn="0" w:lastRowLastColumn="0"/>
             <w:tcW w:w="1271" w:type="dxa"/>
           </w:tcPr>
-          <w:p>
-            <w:r>
-              <w:t>Distance entre deux sites</w:t>
-            </w:r>
-          </w:p>
+          <w:p/>
         </w:tc>
         <w:tc>
           <w:tcPr>
@@ -2460,7 +2664,7 @@
               <w:cnfStyle w:val="000000000000" w:firstRow="0" w:lastRow="0" w:firstColumn="0" w:lastColumn="0" w:oddVBand="0" w:evenVBand="0" w:oddHBand="0" w:evenHBand="0" w:firstRowFirstColumn="0" w:firstRowLastColumn="0" w:lastRowFirstColumn="0" w:lastRowLastColumn="0"/>
             </w:pPr>
             <w:r>
-              <w:t>Facultatif</w:t>
+              <w:t>Obligatoire</w:t>
             </w:r>
           </w:p>
         </w:tc>
@@ -2470,8 +2674,12 @@
           </w:tcPr>
           <w:p>
             <w:pPr>
+              <w:jc w:val="center"/>
               <w:cnfStyle w:val="000000000000" w:firstRow="0" w:lastRow="0" w:firstColumn="0" w:lastColumn="0" w:oddVBand="0" w:evenVBand="0" w:oddHBand="0" w:evenHBand="0" w:firstRowFirstColumn="0" w:firstRowLastColumn="0" w:lastRowFirstColumn="0" w:lastRowLastColumn="0"/>
             </w:pPr>
+            <w:r>
+              <w:t>3.3</w:t>
+            </w:r>
           </w:p>
         </w:tc>
         <w:tc>
@@ -2482,6 +2690,9 @@
             <w:pPr>
               <w:cnfStyle w:val="000000000000" w:firstRow="0" w:lastRow="0" w:firstColumn="0" w:lastColumn="0" w:oddVBand="0" w:evenVBand="0" w:oddHBand="0" w:evenHBand="0" w:firstRowFirstColumn="0" w:firstRowLastColumn="0" w:lastRowFirstColumn="0" w:lastRowLastColumn="0"/>
             </w:pPr>
+            <w:r>
+              <w:t>Niveau culturel</w:t>
+            </w:r>
           </w:p>
         </w:tc>
         <w:tc>
@@ -2493,7 +2704,7 @@
               <w:cnfStyle w:val="000000000000" w:firstRow="0" w:lastRow="0" w:firstColumn="0" w:lastColumn="0" w:oddVBand="0" w:evenVBand="0" w:oddHBand="0" w:evenHBand="0" w:firstRowFirstColumn="0" w:firstRowLastColumn="0" w:lastRowFirstColumn="0" w:lastRowLastColumn="0"/>
             </w:pPr>
             <w:r>
-              <w:t>Il faudra que l’on puisse calculer la distance la plus courte entre eux.</w:t>
+              <w:t xml:space="preserve">La culture avec le nombre de centre de loisirs </w:t>
             </w:r>
           </w:p>
         </w:tc>
@@ -2507,6 +2718,70 @@
             <w:cnfStyle w:val="001000000000" w:firstRow="0" w:lastRow="0" w:firstColumn="1" w:lastColumn="0" w:oddVBand="0" w:evenVBand="0" w:oddHBand="0" w:evenHBand="0" w:firstRowFirstColumn="0" w:firstRowLastColumn="0" w:lastRowFirstColumn="0" w:lastRowLastColumn="0"/>
             <w:tcW w:w="1271" w:type="dxa"/>
           </w:tcPr>
+          <w:p>
+            <w:r>
+              <w:t>Distance entre deux sites</w:t>
+            </w:r>
+          </w:p>
+        </w:tc>
+        <w:tc>
+          <w:tcPr>
+            <w:tcW w:w="1276" w:type="dxa"/>
+          </w:tcPr>
+          <w:p>
+            <w:pPr>
+              <w:jc w:val="center"/>
+              <w:cnfStyle w:val="000000100000" w:firstRow="0" w:lastRow="0" w:firstColumn="0" w:lastColumn="0" w:oddVBand="0" w:evenVBand="0" w:oddHBand="1" w:evenHBand="0" w:firstRowFirstColumn="0" w:firstRowLastColumn="0" w:lastRowFirstColumn="0" w:lastRowLastColumn="0"/>
+            </w:pPr>
+            <w:r>
+              <w:t>Facultatif</w:t>
+            </w:r>
+          </w:p>
+        </w:tc>
+        <w:tc>
+          <w:tcPr>
+            <w:tcW w:w="1276" w:type="dxa"/>
+          </w:tcPr>
+          <w:p>
+            <w:pPr>
+              <w:jc w:val="center"/>
+              <w:cnfStyle w:val="000000100000" w:firstRow="0" w:lastRow="0" w:firstColumn="0" w:lastColumn="0" w:oddVBand="0" w:evenVBand="0" w:oddHBand="1" w:evenHBand="0" w:firstRowFirstColumn="0" w:firstRowLastColumn="0" w:lastRowFirstColumn="0" w:lastRowLastColumn="0"/>
+            </w:pPr>
+            <w:r>
+              <w:t>5.0</w:t>
+            </w:r>
+          </w:p>
+        </w:tc>
+        <w:tc>
+          <w:tcPr>
+            <w:tcW w:w="2590" w:type="dxa"/>
+          </w:tcPr>
+          <w:p>
+            <w:pPr>
+              <w:cnfStyle w:val="000000100000" w:firstRow="0" w:lastRow="0" w:firstColumn="0" w:lastColumn="0" w:oddVBand="0" w:evenVBand="0" w:oddHBand="1" w:evenHBand="0" w:firstRowFirstColumn="0" w:firstRowLastColumn="0" w:lastRowFirstColumn="0" w:lastRowLastColumn="0"/>
+            </w:pPr>
+          </w:p>
+        </w:tc>
+        <w:tc>
+          <w:tcPr>
+            <w:tcW w:w="3323" w:type="dxa"/>
+          </w:tcPr>
+          <w:p>
+            <w:pPr>
+              <w:cnfStyle w:val="000000100000" w:firstRow="0" w:lastRow="0" w:firstColumn="0" w:lastColumn="0" w:oddVBand="0" w:evenVBand="0" w:oddHBand="1" w:evenHBand="0" w:firstRowFirstColumn="0" w:firstRowLastColumn="0" w:lastRowFirstColumn="0" w:lastRowLastColumn="0"/>
+            </w:pPr>
+            <w:r>
+              <w:t>Il faudra que l’on puisse calculer la distance la plus courte entre eux.</w:t>
+            </w:r>
+          </w:p>
+        </w:tc>
+      </w:tr>
+      <w:tr>
+        <w:tc>
+          <w:tcPr>
+            <w:cnfStyle w:val="001000000000" w:firstRow="0" w:lastRow="0" w:firstColumn="1" w:lastColumn="0" w:oddVBand="0" w:evenVBand="0" w:oddHBand="0" w:evenHBand="0" w:firstRowFirstColumn="0" w:firstRowLastColumn="0" w:lastRowFirstColumn="0" w:lastRowLastColumn="0"/>
+            <w:tcW w:w="1271" w:type="dxa"/>
+          </w:tcPr>
           <w:p/>
         </w:tc>
         <w:tc>
@@ -2516,7 +2791,7 @@
           <w:p>
             <w:pPr>
               <w:jc w:val="center"/>
-              <w:cnfStyle w:val="000000100000" w:firstRow="0" w:lastRow="0" w:firstColumn="0" w:lastColumn="0" w:oddVBand="0" w:evenVBand="0" w:oddHBand="1" w:evenHBand="0" w:firstRowFirstColumn="0" w:firstRowLastColumn="0" w:lastRowFirstColumn="0" w:lastRowLastColumn="0"/>
+              <w:cnfStyle w:val="000000000000" w:firstRow="0" w:lastRow="0" w:firstColumn="0" w:lastColumn="0" w:oddVBand="0" w:evenVBand="0" w:oddHBand="0" w:evenHBand="0" w:firstRowFirstColumn="0" w:firstRowLastColumn="0" w:lastRowFirstColumn="0" w:lastRowLastColumn="0"/>
             </w:pPr>
             <w:r>
               <w:t>Facultatif</w:t>
@@ -2529,8 +2804,12 @@
           </w:tcPr>
           <w:p>
             <w:pPr>
-              <w:cnfStyle w:val="000000100000" w:firstRow="0" w:lastRow="0" w:firstColumn="0" w:lastColumn="0" w:oddVBand="0" w:evenVBand="0" w:oddHBand="1" w:evenHBand="0" w:firstRowFirstColumn="0" w:firstRowLastColumn="0" w:lastRowFirstColumn="0" w:lastRowLastColumn="0"/>
-            </w:pPr>
+              <w:jc w:val="center"/>
+              <w:cnfStyle w:val="000000000000" w:firstRow="0" w:lastRow="0" w:firstColumn="0" w:lastColumn="0" w:oddVBand="0" w:evenVBand="0" w:oddHBand="0" w:evenHBand="0" w:firstRowFirstColumn="0" w:firstRowLastColumn="0" w:lastRowFirstColumn="0" w:lastRowLastColumn="0"/>
+            </w:pPr>
+            <w:r>
+              <w:t>5.1</w:t>
+            </w:r>
           </w:p>
         </w:tc>
         <w:tc>
@@ -2539,7 +2818,7 @@
           </w:tcPr>
           <w:p>
             <w:pPr>
-              <w:cnfStyle w:val="000000100000" w:firstRow="0" w:lastRow="0" w:firstColumn="0" w:lastColumn="0" w:oddVBand="0" w:evenVBand="0" w:oddHBand="1" w:evenHBand="0" w:firstRowFirstColumn="0" w:firstRowLastColumn="0" w:lastRowFirstColumn="0" w:lastRowLastColumn="0"/>
+              <w:cnfStyle w:val="000000000000" w:firstRow="0" w:lastRow="0" w:firstColumn="0" w:lastColumn="0" w:oddVBand="0" w:evenVBand="0" w:oddHBand="0" w:evenHBand="0" w:firstRowFirstColumn="0" w:firstRowLastColumn="0" w:lastRowFirstColumn="0" w:lastRowLastColumn="0"/>
             </w:pPr>
           </w:p>
         </w:tc>
@@ -2549,7 +2828,7 @@
           </w:tcPr>
           <w:p>
             <w:pPr>
-              <w:cnfStyle w:val="000000100000" w:firstRow="0" w:lastRow="0" w:firstColumn="0" w:lastColumn="0" w:oddVBand="0" w:evenVBand="0" w:oddHBand="1" w:evenHBand="0" w:firstRowFirstColumn="0" w:firstRowLastColumn="0" w:lastRowFirstColumn="0" w:lastRowLastColumn="0"/>
+              <w:cnfStyle w:val="000000000000" w:firstRow="0" w:lastRow="0" w:firstColumn="0" w:lastColumn="0" w:oddVBand="0" w:evenVBand="0" w:oddHBand="0" w:evenHBand="0" w:firstRowFirstColumn="0" w:firstRowLastColumn="0" w:lastRowFirstColumn="0" w:lastRowLastColumn="0"/>
             </w:pPr>
             <w:r>
               <w:t>Donner les lieux et les routes utilisés entre les deux sites</w:t>
@@ -2935,7 +3214,7 @@
 </file>
 
 <file path=word/endnotes.xml><?xml version="1.0" encoding="utf-8"?>
-<w:endnotes xmlns:wpc="http://schemas.microsoft.com/office/word/2010/wordprocessingCanvas" xmlns:cx="http://schemas.microsoft.com/office/drawing/2014/chartex" xmlns:cx1="http://schemas.microsoft.com/office/drawing/2015/9/8/chartex" xmlns:cx2="http://schemas.microsoft.com/office/drawing/2015/10/21/chartex" xmlns:cx3="http://schemas.microsoft.com/office/drawing/2016/5/9/chartex" xmlns:cx4="http://schemas.microsoft.com/office/drawing/2016/5/10/chartex" xmlns:cx5="http://schemas.microsoft.com/office/drawing/2016/5/11/chartex" xmlns:cx6="http://schemas.microsoft.com/office/drawing/2016/5/12/chartex" xmlns:cx7="http://schemas.microsoft.com/office/drawing/2016/5/13/chartex" xmlns:cx8="http://schemas.microsoft.com/office/drawing/2016/5/14/chartex" xmlns:mc="http://schemas.openxmlformats.org/markup-compatibility/2006" xmlns:aink="http://schemas.microsoft.com/office/drawing/2016/ink" xmlns:am3d="http://schemas.microsoft.com/office/drawing/2017/model3d" xmlns:o="urn:schemas-microsoft-com:office:office" xmlns:oel="http://schemas.microsoft.com/office/2019/extlst" xmlns:r="http://schemas.openxmlformats.org/officeDocument/2006/relationships" xmlns:m="http://schemas.openxmlformats.org/officeDocument/2006/math" xmlns:v="urn:schemas-microsoft-com:vml" xmlns:wp14="http://schemas.microsoft.com/office/word/2010/wordprocessingDrawing" xmlns:wp="http://schemas.openxmlformats.org/drawingml/2006/wordprocessingDrawing" xmlns:w10="urn:schemas-microsoft-com:office:word" xmlns:w="http://schemas.openxmlformats.org/wordprocessingml/2006/main" xmlns:w14="http://schemas.microsoft.com/office/word/2010/wordml" xmlns:w15="http://schemas.microsoft.com/office/word/2012/wordml" xmlns:w16cex="http://schemas.microsoft.com/office/word/2018/wordml/cex" xmlns:w16cid="http://schemas.microsoft.com/office/word/2016/wordml/cid" xmlns:w16="http://schemas.microsoft.com/office/word/2018/wordml" xmlns:w16sdtdh="http://schemas.microsoft.com/office/word/2020/wordml/sdtdatahash" xmlns:w16se="http://schemas.microsoft.com/office/word/2015/wordml/symex" xmlns:wpg="http://schemas.microsoft.com/office/word/2010/wordprocessingGroup" xmlns:wpi="http://schemas.microsoft.com/office/word/2010/wordprocessingInk" xmlns:wne="http://schemas.microsoft.com/office/word/2006/wordml" xmlns:wps="http://schemas.microsoft.com/office/word/2010/wordprocessingShape" mc:Ignorable="w14 w15 w16se w16cid w16 w16cex w16sdtdh wp14">
+<w:endnotes xmlns:wpc="http://schemas.microsoft.com/office/word/2010/wordprocessingCanvas" xmlns:mc="http://schemas.openxmlformats.org/markup-compatibility/2006" xmlns:o="urn:schemas-microsoft-com:office:office" xmlns:r="http://schemas.openxmlformats.org/officeDocument/2006/relationships" xmlns:m="http://schemas.openxmlformats.org/officeDocument/2006/math" xmlns:v="urn:schemas-microsoft-com:vml" xmlns:wp14="http://schemas.microsoft.com/office/word/2010/wordprocessingDrawing" xmlns:wp="http://schemas.openxmlformats.org/drawingml/2006/wordprocessingDrawing" xmlns:w10="urn:schemas-microsoft-com:office:word" xmlns:w="http://schemas.openxmlformats.org/wordprocessingml/2006/main" xmlns:w14="http://schemas.microsoft.com/office/word/2010/wordml" xmlns:wpg="http://schemas.microsoft.com/office/word/2010/wordprocessingGroup" xmlns:wpi="http://schemas.microsoft.com/office/word/2010/wordprocessingInk" xmlns:wne="http://schemas.microsoft.com/office/word/2006/wordml" xmlns:wps="http://schemas.microsoft.com/office/word/2010/wordprocessingShape" mc:Ignorable="w14 wp14">
   <w:endnote w:type="separator" w:id="-1">
     <w:p>
       <w:pPr>
@@ -2960,7 +3239,7 @@
 </file>
 
 <file path=word/footer1.xml><?xml version="1.0" encoding="utf-8"?>
-<w:ftr xmlns:wpc="http://schemas.microsoft.com/office/word/2010/wordprocessingCanvas" xmlns:cx="http://schemas.microsoft.com/office/drawing/2014/chartex" xmlns:cx1="http://schemas.microsoft.com/office/drawing/2015/9/8/chartex" xmlns:cx2="http://schemas.microsoft.com/office/drawing/2015/10/21/chartex" xmlns:cx3="http://schemas.microsoft.com/office/drawing/2016/5/9/chartex" xmlns:cx4="http://schemas.microsoft.com/office/drawing/2016/5/10/chartex" xmlns:cx5="http://schemas.microsoft.com/office/drawing/2016/5/11/chartex" xmlns:cx6="http://schemas.microsoft.com/office/drawing/2016/5/12/chartex" xmlns:cx7="http://schemas.microsoft.com/office/drawing/2016/5/13/chartex" xmlns:cx8="http://schemas.microsoft.com/office/drawing/2016/5/14/chartex" xmlns:mc="http://schemas.openxmlformats.org/markup-compatibility/2006" xmlns:aink="http://schemas.microsoft.com/office/drawing/2016/ink" xmlns:am3d="http://schemas.microsoft.com/office/drawing/2017/model3d" xmlns:o="urn:schemas-microsoft-com:office:office" xmlns:oel="http://schemas.microsoft.com/office/2019/extlst" xmlns:r="http://schemas.openxmlformats.org/officeDocument/2006/relationships" xmlns:m="http://schemas.openxmlformats.org/officeDocument/2006/math" xmlns:v="urn:schemas-microsoft-com:vml" xmlns:wp14="http://schemas.microsoft.com/office/word/2010/wordprocessingDrawing" xmlns:wp="http://schemas.openxmlformats.org/drawingml/2006/wordprocessingDrawing" xmlns:w10="urn:schemas-microsoft-com:office:word" xmlns:w="http://schemas.openxmlformats.org/wordprocessingml/2006/main" xmlns:w14="http://schemas.microsoft.com/office/word/2010/wordml" xmlns:w15="http://schemas.microsoft.com/office/word/2012/wordml" xmlns:w16cex="http://schemas.microsoft.com/office/word/2018/wordml/cex" xmlns:w16cid="http://schemas.microsoft.com/office/word/2016/wordml/cid" xmlns:w16="http://schemas.microsoft.com/office/word/2018/wordml" xmlns:w16sdtdh="http://schemas.microsoft.com/office/word/2020/wordml/sdtdatahash" xmlns:w16se="http://schemas.microsoft.com/office/word/2015/wordml/symex" xmlns:wpg="http://schemas.microsoft.com/office/word/2010/wordprocessingGroup" xmlns:wpi="http://schemas.microsoft.com/office/word/2010/wordprocessingInk" xmlns:wne="http://schemas.microsoft.com/office/word/2006/wordml" xmlns:wps="http://schemas.microsoft.com/office/word/2010/wordprocessingShape" mc:Ignorable="w14 w15 w16se w16cid w16 w16cex w16sdtdh wp14">
+<w:ftr xmlns:wpc="http://schemas.microsoft.com/office/word/2010/wordprocessingCanvas" xmlns:mc="http://schemas.openxmlformats.org/markup-compatibility/2006" xmlns:o="urn:schemas-microsoft-com:office:office" xmlns:r="http://schemas.openxmlformats.org/officeDocument/2006/relationships" xmlns:m="http://schemas.openxmlformats.org/officeDocument/2006/math" xmlns:v="urn:schemas-microsoft-com:vml" xmlns:wp14="http://schemas.microsoft.com/office/word/2010/wordprocessingDrawing" xmlns:wp="http://schemas.openxmlformats.org/drawingml/2006/wordprocessingDrawing" xmlns:w10="urn:schemas-microsoft-com:office:word" xmlns:w="http://schemas.openxmlformats.org/wordprocessingml/2006/main" xmlns:w14="http://schemas.microsoft.com/office/word/2010/wordml" xmlns:wpg="http://schemas.microsoft.com/office/word/2010/wordprocessingGroup" xmlns:wpi="http://schemas.microsoft.com/office/word/2010/wordprocessingInk" xmlns:wne="http://schemas.microsoft.com/office/word/2006/wordml" xmlns:wps="http://schemas.microsoft.com/office/word/2010/wordprocessingShape" mc:Ignorable="w14 wp14">
   <w:sdt>
     <w:sdtPr>
       <w:id w:val="181874227"/>
@@ -2986,6 +3265,9 @@
           <w:fldChar w:fldCharType="separate"/>
         </w:r>
         <w:r>
+          <w:rPr>
+            <w:noProof/>
+          </w:rPr>
           <w:t>2</w:t>
         </w:r>
         <w:r>
@@ -3003,7 +3285,7 @@
 </file>
 
 <file path=word/footnotes.xml><?xml version="1.0" encoding="utf-8"?>
-<w:footnotes xmlns:wpc="http://schemas.microsoft.com/office/word/2010/wordprocessingCanvas" xmlns:cx="http://schemas.microsoft.com/office/drawing/2014/chartex" xmlns:cx1="http://schemas.microsoft.com/office/drawing/2015/9/8/chartex" xmlns:cx2="http://schemas.microsoft.com/office/drawing/2015/10/21/chartex" xmlns:cx3="http://schemas.microsoft.com/office/drawing/2016/5/9/chartex" xmlns:cx4="http://schemas.microsoft.com/office/drawing/2016/5/10/chartex" xmlns:cx5="http://schemas.microsoft.com/office/drawing/2016/5/11/chartex" xmlns:cx6="http://schemas.microsoft.com/office/drawing/2016/5/12/chartex" xmlns:cx7="http://schemas.microsoft.com/office/drawing/2016/5/13/chartex" xmlns:cx8="http://schemas.microsoft.com/office/drawing/2016/5/14/chartex" xmlns:mc="http://schemas.openxmlformats.org/markup-compatibility/2006" xmlns:aink="http://schemas.microsoft.com/office/drawing/2016/ink" xmlns:am3d="http://schemas.microsoft.com/office/drawing/2017/model3d" xmlns:o="urn:schemas-microsoft-com:office:office" xmlns:oel="http://schemas.microsoft.com/office/2019/extlst" xmlns:r="http://schemas.openxmlformats.org/officeDocument/2006/relationships" xmlns:m="http://schemas.openxmlformats.org/officeDocument/2006/math" xmlns:v="urn:schemas-microsoft-com:vml" xmlns:wp14="http://schemas.microsoft.com/office/word/2010/wordprocessingDrawing" xmlns:wp="http://schemas.openxmlformats.org/drawingml/2006/wordprocessingDrawing" xmlns:w10="urn:schemas-microsoft-com:office:word" xmlns:w="http://schemas.openxmlformats.org/wordprocessingml/2006/main" xmlns:w14="http://schemas.microsoft.com/office/word/2010/wordml" xmlns:w15="http://schemas.microsoft.com/office/word/2012/wordml" xmlns:w16cex="http://schemas.microsoft.com/office/word/2018/wordml/cex" xmlns:w16cid="http://schemas.microsoft.com/office/word/2016/wordml/cid" xmlns:w16="http://schemas.microsoft.com/office/word/2018/wordml" xmlns:w16sdtdh="http://schemas.microsoft.com/office/word/2020/wordml/sdtdatahash" xmlns:w16se="http://schemas.microsoft.com/office/word/2015/wordml/symex" xmlns:wpg="http://schemas.microsoft.com/office/word/2010/wordprocessingGroup" xmlns:wpi="http://schemas.microsoft.com/office/word/2010/wordprocessingInk" xmlns:wne="http://schemas.microsoft.com/office/word/2006/wordml" xmlns:wps="http://schemas.microsoft.com/office/word/2010/wordprocessingShape" mc:Ignorable="w14 w15 w16se w16cid w16 w16cex w16sdtdh wp14">
+<w:footnotes xmlns:wpc="http://schemas.microsoft.com/office/word/2010/wordprocessingCanvas" xmlns:mc="http://schemas.openxmlformats.org/markup-compatibility/2006" xmlns:o="urn:schemas-microsoft-com:office:office" xmlns:r="http://schemas.openxmlformats.org/officeDocument/2006/relationships" xmlns:m="http://schemas.openxmlformats.org/officeDocument/2006/math" xmlns:v="urn:schemas-microsoft-com:vml" xmlns:wp14="http://schemas.microsoft.com/office/word/2010/wordprocessingDrawing" xmlns:wp="http://schemas.openxmlformats.org/drawingml/2006/wordprocessingDrawing" xmlns:w10="urn:schemas-microsoft-com:office:word" xmlns:w="http://schemas.openxmlformats.org/wordprocessingml/2006/main" xmlns:w14="http://schemas.microsoft.com/office/word/2010/wordml" xmlns:wpg="http://schemas.microsoft.com/office/word/2010/wordprocessingGroup" xmlns:wpi="http://schemas.microsoft.com/office/word/2010/wordprocessingInk" xmlns:wne="http://schemas.microsoft.com/office/word/2006/wordml" xmlns:wps="http://schemas.microsoft.com/office/word/2010/wordprocessingShape" mc:Ignorable="w14 wp14">
   <w:footnote w:type="separator" w:id="-1">
     <w:p>
       <w:pPr>
@@ -3028,7 +3310,7 @@
 </file>
 
 <file path=word/header1.xml><?xml version="1.0" encoding="utf-8"?>
-<w:hdr xmlns:wpc="http://schemas.microsoft.com/office/word/2010/wordprocessingCanvas" xmlns:cx="http://schemas.microsoft.com/office/drawing/2014/chartex" xmlns:cx1="http://schemas.microsoft.com/office/drawing/2015/9/8/chartex" xmlns:cx2="http://schemas.microsoft.com/office/drawing/2015/10/21/chartex" xmlns:cx3="http://schemas.microsoft.com/office/drawing/2016/5/9/chartex" xmlns:cx4="http://schemas.microsoft.com/office/drawing/2016/5/10/chartex" xmlns:cx5="http://schemas.microsoft.com/office/drawing/2016/5/11/chartex" xmlns:cx6="http://schemas.microsoft.com/office/drawing/2016/5/12/chartex" xmlns:cx7="http://schemas.microsoft.com/office/drawing/2016/5/13/chartex" xmlns:cx8="http://schemas.microsoft.com/office/drawing/2016/5/14/chartex" xmlns:mc="http://schemas.openxmlformats.org/markup-compatibility/2006" xmlns:aink="http://schemas.microsoft.com/office/drawing/2016/ink" xmlns:am3d="http://schemas.microsoft.com/office/drawing/2017/model3d" xmlns:o="urn:schemas-microsoft-com:office:office" xmlns:oel="http://schemas.microsoft.com/office/2019/extlst" xmlns:r="http://schemas.openxmlformats.org/officeDocument/2006/relationships" xmlns:m="http://schemas.openxmlformats.org/officeDocument/2006/math" xmlns:v="urn:schemas-microsoft-com:vml" xmlns:wp14="http://schemas.microsoft.com/office/word/2010/wordprocessingDrawing" xmlns:wp="http://schemas.openxmlformats.org/drawingml/2006/wordprocessingDrawing" xmlns:w10="urn:schemas-microsoft-com:office:word" xmlns:w="http://schemas.openxmlformats.org/wordprocessingml/2006/main" xmlns:w14="http://schemas.microsoft.com/office/word/2010/wordml" xmlns:w15="http://schemas.microsoft.com/office/word/2012/wordml" xmlns:w16cex="http://schemas.microsoft.com/office/word/2018/wordml/cex" xmlns:w16cid="http://schemas.microsoft.com/office/word/2016/wordml/cid" xmlns:w16="http://schemas.microsoft.com/office/word/2018/wordml" xmlns:w16sdtdh="http://schemas.microsoft.com/office/word/2020/wordml/sdtdatahash" xmlns:w16se="http://schemas.microsoft.com/office/word/2015/wordml/symex" xmlns:wpg="http://schemas.microsoft.com/office/word/2010/wordprocessingGroup" xmlns:wpi="http://schemas.microsoft.com/office/word/2010/wordprocessingInk" xmlns:wne="http://schemas.microsoft.com/office/word/2006/wordml" xmlns:wps="http://schemas.microsoft.com/office/word/2010/wordprocessingShape" mc:Ignorable="w14 w15 w16se w16cid w16 w16cex w16sdtdh wp14">
+<w:hdr xmlns:wpc="http://schemas.microsoft.com/office/word/2010/wordprocessingCanvas" xmlns:mc="http://schemas.openxmlformats.org/markup-compatibility/2006" xmlns:o="urn:schemas-microsoft-com:office:office" xmlns:r="http://schemas.openxmlformats.org/officeDocument/2006/relationships" xmlns:m="http://schemas.openxmlformats.org/officeDocument/2006/math" xmlns:v="urn:schemas-microsoft-com:vml" xmlns:wp14="http://schemas.microsoft.com/office/word/2010/wordprocessingDrawing" xmlns:wp="http://schemas.openxmlformats.org/drawingml/2006/wordprocessingDrawing" xmlns:w10="urn:schemas-microsoft-com:office:word" xmlns:w="http://schemas.openxmlformats.org/wordprocessingml/2006/main" xmlns:w14="http://schemas.microsoft.com/office/word/2010/wordml" xmlns:wpg="http://schemas.microsoft.com/office/word/2010/wordprocessingGroup" xmlns:wpi="http://schemas.microsoft.com/office/word/2010/wordprocessingInk" xmlns:wne="http://schemas.microsoft.com/office/word/2006/wordml" xmlns:wps="http://schemas.microsoft.com/office/word/2010/wordprocessingShape" mc:Ignorable="w14 wp14">
   <w:p>
     <w:pPr>
       <w:pStyle w:val="En-tte"/>
@@ -3037,6 +3319,7 @@
     <w:r>
       <w:rPr>
         <w:noProof/>
+        <w:lang w:eastAsia="fr-FR"/>
       </w:rPr>
       <w:drawing>
         <wp:inline distT="0" distB="0" distL="0" distR="0" wp14:anchorId="2F47AA2F" wp14:editId="1D9AF77A">
@@ -3079,8 +3362,8 @@
 </file>
 
 <file path=word/numbering.xml><?xml version="1.0" encoding="utf-8"?>
-<w:numbering xmlns:wpc="http://schemas.microsoft.com/office/word/2010/wordprocessingCanvas" xmlns:cx="http://schemas.microsoft.com/office/drawing/2014/chartex" xmlns:cx1="http://schemas.microsoft.com/office/drawing/2015/9/8/chartex" xmlns:cx2="http://schemas.microsoft.com/office/drawing/2015/10/21/chartex" xmlns:cx3="http://schemas.microsoft.com/office/drawing/2016/5/9/chartex" xmlns:cx4="http://schemas.microsoft.com/office/drawing/2016/5/10/chartex" xmlns:cx5="http://schemas.microsoft.com/office/drawing/2016/5/11/chartex" xmlns:cx6="http://schemas.microsoft.com/office/drawing/2016/5/12/chartex" xmlns:cx7="http://schemas.microsoft.com/office/drawing/2016/5/13/chartex" xmlns:cx8="http://schemas.microsoft.com/office/drawing/2016/5/14/chartex" xmlns:mc="http://schemas.openxmlformats.org/markup-compatibility/2006" xmlns:aink="http://schemas.microsoft.com/office/drawing/2016/ink" xmlns:am3d="http://schemas.microsoft.com/office/drawing/2017/model3d" xmlns:o="urn:schemas-microsoft-com:office:office" xmlns:oel="http://schemas.microsoft.com/office/2019/extlst" xmlns:r="http://schemas.openxmlformats.org/officeDocument/2006/relationships" xmlns:m="http://schemas.openxmlformats.org/officeDocument/2006/math" xmlns:v="urn:schemas-microsoft-com:vml" xmlns:wp14="http://schemas.microsoft.com/office/word/2010/wordprocessingDrawing" xmlns:wp="http://schemas.openxmlformats.org/drawingml/2006/wordprocessingDrawing" xmlns:w10="urn:schemas-microsoft-com:office:word" xmlns:w="http://schemas.openxmlformats.org/wordprocessingml/2006/main" xmlns:w14="http://schemas.microsoft.com/office/word/2010/wordml" xmlns:w15="http://schemas.microsoft.com/office/word/2012/wordml" xmlns:w16cex="http://schemas.microsoft.com/office/word/2018/wordml/cex" xmlns:w16cid="http://schemas.microsoft.com/office/word/2016/wordml/cid" xmlns:w16="http://schemas.microsoft.com/office/word/2018/wordml" xmlns:w16sdtdh="http://schemas.microsoft.com/office/word/2020/wordml/sdtdatahash" xmlns:w16se="http://schemas.microsoft.com/office/word/2015/wordml/symex" xmlns:wpg="http://schemas.microsoft.com/office/word/2010/wordprocessingGroup" xmlns:wpi="http://schemas.microsoft.com/office/word/2010/wordprocessingInk" xmlns:wne="http://schemas.microsoft.com/office/word/2006/wordml" xmlns:wps="http://schemas.microsoft.com/office/word/2010/wordprocessingShape" mc:Ignorable="w14 w15 w16se w16cid w16 w16cex w16sdtdh wp14">
-  <w:abstractNum w:abstractNumId="0" w15:restartNumberingAfterBreak="0">
+<w:numbering xmlns:wpc="http://schemas.microsoft.com/office/word/2010/wordprocessingCanvas" xmlns:mc="http://schemas.openxmlformats.org/markup-compatibility/2006" xmlns:o="urn:schemas-microsoft-com:office:office" xmlns:r="http://schemas.openxmlformats.org/officeDocument/2006/relationships" xmlns:m="http://schemas.openxmlformats.org/officeDocument/2006/math" xmlns:v="urn:schemas-microsoft-com:vml" xmlns:wp14="http://schemas.microsoft.com/office/word/2010/wordprocessingDrawing" xmlns:wp="http://schemas.openxmlformats.org/drawingml/2006/wordprocessingDrawing" xmlns:w10="urn:schemas-microsoft-com:office:word" xmlns:w="http://schemas.openxmlformats.org/wordprocessingml/2006/main" xmlns:w14="http://schemas.microsoft.com/office/word/2010/wordml" xmlns:wpg="http://schemas.microsoft.com/office/word/2010/wordprocessingGroup" xmlns:wpi="http://schemas.microsoft.com/office/word/2010/wordprocessingInk" xmlns:wne="http://schemas.microsoft.com/office/word/2006/wordml" xmlns:wps="http://schemas.microsoft.com/office/word/2010/wordprocessingShape" mc:Ignorable="w14 wp14">
+  <w:abstractNum w:abstractNumId="0">
     <w:nsid w:val="03422D41"/>
     <w:multiLevelType w:val="multilevel"/>
     <w:tmpl w:val="C0505348"/>
@@ -3193,7 +3476,7 @@
       </w:rPr>
     </w:lvl>
   </w:abstractNum>
-  <w:abstractNum w:abstractNumId="1" w15:restartNumberingAfterBreak="0">
+  <w:abstractNum w:abstractNumId="1">
     <w:nsid w:val="03CB421E"/>
     <w:multiLevelType w:val="hybridMultilevel"/>
     <w:tmpl w:val="B60800EE"/>
@@ -3306,7 +3589,7 @@
       </w:rPr>
     </w:lvl>
   </w:abstractNum>
-  <w:abstractNum w:abstractNumId="2" w15:restartNumberingAfterBreak="0">
+  <w:abstractNum w:abstractNumId="2">
     <w:nsid w:val="161B50AF"/>
     <w:multiLevelType w:val="hybridMultilevel"/>
     <w:tmpl w:val="2BDA9A9E"/>
@@ -3419,7 +3702,7 @@
       </w:rPr>
     </w:lvl>
   </w:abstractNum>
-  <w:abstractNum w:abstractNumId="3" w15:restartNumberingAfterBreak="0">
+  <w:abstractNum w:abstractNumId="3">
     <w:nsid w:val="184846F1"/>
     <w:multiLevelType w:val="hybridMultilevel"/>
     <w:tmpl w:val="A0BAA446"/>
@@ -3532,7 +3815,7 @@
       </w:rPr>
     </w:lvl>
   </w:abstractNum>
-  <w:abstractNum w:abstractNumId="4" w15:restartNumberingAfterBreak="0">
+  <w:abstractNum w:abstractNumId="4">
     <w:nsid w:val="1DD93F44"/>
     <w:multiLevelType w:val="hybridMultilevel"/>
     <w:tmpl w:val="3B22F03C"/>
@@ -3621,7 +3904,7 @@
       </w:pPr>
     </w:lvl>
   </w:abstractNum>
-  <w:abstractNum w:abstractNumId="5" w15:restartNumberingAfterBreak="0">
+  <w:abstractNum w:abstractNumId="5">
     <w:nsid w:val="1F0E0954"/>
     <w:multiLevelType w:val="hybridMultilevel"/>
     <w:tmpl w:val="3D182626"/>
@@ -3734,7 +4017,7 @@
       </w:rPr>
     </w:lvl>
   </w:abstractNum>
-  <w:abstractNum w:abstractNumId="6" w15:restartNumberingAfterBreak="0">
+  <w:abstractNum w:abstractNumId="6">
     <w:nsid w:val="230B26DB"/>
     <w:multiLevelType w:val="hybridMultilevel"/>
     <w:tmpl w:val="94A4FB4E"/>
@@ -3847,7 +4130,7 @@
       </w:rPr>
     </w:lvl>
   </w:abstractNum>
-  <w:abstractNum w:abstractNumId="7" w15:restartNumberingAfterBreak="0">
+  <w:abstractNum w:abstractNumId="7">
     <w:nsid w:val="3EBA274C"/>
     <w:multiLevelType w:val="hybridMultilevel"/>
     <w:tmpl w:val="95A07F36"/>
@@ -3936,7 +4219,7 @@
       </w:pPr>
     </w:lvl>
   </w:abstractNum>
-  <w:abstractNum w:abstractNumId="8" w15:restartNumberingAfterBreak="0">
+  <w:abstractNum w:abstractNumId="8">
     <w:nsid w:val="5C4178CE"/>
     <w:multiLevelType w:val="multilevel"/>
     <w:tmpl w:val="A246C1D2"/>
@@ -4049,7 +4332,7 @@
       </w:rPr>
     </w:lvl>
   </w:abstractNum>
-  <w:abstractNum w:abstractNumId="9" w15:restartNumberingAfterBreak="0">
+  <w:abstractNum w:abstractNumId="9">
     <w:nsid w:val="5C486FCD"/>
     <w:multiLevelType w:val="hybridMultilevel"/>
     <w:tmpl w:val="25F8F45E"/>
@@ -4139,7 +4422,7 @@
       </w:pPr>
     </w:lvl>
   </w:abstractNum>
-  <w:abstractNum w:abstractNumId="10" w15:restartNumberingAfterBreak="0">
+  <w:abstractNum w:abstractNumId="10">
     <w:nsid w:val="69397AF0"/>
     <w:multiLevelType w:val="multilevel"/>
     <w:tmpl w:val="4C66342A"/>
@@ -4253,7 +4536,7 @@
       </w:rPr>
     </w:lvl>
   </w:abstractNum>
-  <w:abstractNum w:abstractNumId="11" w15:restartNumberingAfterBreak="0">
+  <w:abstractNum w:abstractNumId="11">
     <w:nsid w:val="6A8E29FE"/>
     <w:multiLevelType w:val="hybridMultilevel"/>
     <w:tmpl w:val="53FE967E"/>
@@ -4366,7 +4649,7 @@
       </w:rPr>
     </w:lvl>
   </w:abstractNum>
-  <w:abstractNum w:abstractNumId="12" w15:restartNumberingAfterBreak="0">
+  <w:abstractNum w:abstractNumId="12">
     <w:nsid w:val="6DD71BC1"/>
     <w:multiLevelType w:val="hybridMultilevel"/>
     <w:tmpl w:val="E878D094"/>
@@ -4479,7 +4762,7 @@
       </w:rPr>
     </w:lvl>
   </w:abstractNum>
-  <w:abstractNum w:abstractNumId="13" w15:restartNumberingAfterBreak="0">
+  <w:abstractNum w:abstractNumId="13">
     <w:nsid w:val="7D04593F"/>
     <w:multiLevelType w:val="multilevel"/>
     <w:tmpl w:val="18FAB40A"/>
@@ -4592,7 +4875,7 @@
       </w:rPr>
     </w:lvl>
   </w:abstractNum>
-  <w:abstractNum w:abstractNumId="14" w15:restartNumberingAfterBreak="0">
+  <w:abstractNum w:abstractNumId="14">
     <w:nsid w:val="7FEB2A45"/>
     <w:multiLevelType w:val="hybridMultilevel"/>
     <w:tmpl w:val="09043626"/>
@@ -4705,31 +4988,31 @@
       </w:rPr>
     </w:lvl>
   </w:abstractNum>
-  <w:num w:numId="1" w16cid:durableId="1871844172">
+  <w:num w:numId="1">
     <w:abstractNumId w:val="4"/>
   </w:num>
-  <w:num w:numId="2" w16cid:durableId="310065203">
+  <w:num w:numId="2">
     <w:abstractNumId w:val="7"/>
   </w:num>
-  <w:num w:numId="3" w16cid:durableId="933591013">
+  <w:num w:numId="3">
     <w:abstractNumId w:val="8"/>
   </w:num>
-  <w:num w:numId="4" w16cid:durableId="2134248133">
+  <w:num w:numId="4">
     <w:abstractNumId w:val="1"/>
   </w:num>
-  <w:num w:numId="5" w16cid:durableId="11762947">
+  <w:num w:numId="5">
     <w:abstractNumId w:val="3"/>
   </w:num>
-  <w:num w:numId="6" w16cid:durableId="50689448">
+  <w:num w:numId="6">
     <w:abstractNumId w:val="10"/>
   </w:num>
-  <w:num w:numId="7" w16cid:durableId="107899589">
+  <w:num w:numId="7">
     <w:abstractNumId w:val="2"/>
   </w:num>
-  <w:num w:numId="8" w16cid:durableId="1285692904">
+  <w:num w:numId="8">
     <w:abstractNumId w:val="14"/>
   </w:num>
-  <w:num w:numId="9" w16cid:durableId="2139372871">
+  <w:num w:numId="9">
     <w:abstractNumId w:val="10"/>
     <w:lvlOverride w:ilvl="0">
       <w:startOverride w:val="2"/>
@@ -4759,32 +5042,32 @@
       <w:startOverride w:val="1"/>
     </w:lvlOverride>
   </w:num>
-  <w:num w:numId="10" w16cid:durableId="2061320773">
+  <w:num w:numId="10">
     <w:abstractNumId w:val="12"/>
   </w:num>
-  <w:num w:numId="11" w16cid:durableId="1159269402">
+  <w:num w:numId="11">
     <w:abstractNumId w:val="6"/>
   </w:num>
-  <w:num w:numId="12" w16cid:durableId="254243192">
+  <w:num w:numId="12">
     <w:abstractNumId w:val="5"/>
   </w:num>
-  <w:num w:numId="13" w16cid:durableId="226960807">
+  <w:num w:numId="13">
     <w:abstractNumId w:val="11"/>
   </w:num>
-  <w:num w:numId="14" w16cid:durableId="1006714775">
+  <w:num w:numId="14">
     <w:abstractNumId w:val="9"/>
   </w:num>
-  <w:num w:numId="15" w16cid:durableId="933132175">
+  <w:num w:numId="15">
     <w:abstractNumId w:val="0"/>
   </w:num>
-  <w:num w:numId="16" w16cid:durableId="821313444">
+  <w:num w:numId="16">
     <w:abstractNumId w:val="13"/>
   </w:num>
 </w:numbering>
 </file>
 
 <file path=word/styles.xml><?xml version="1.0" encoding="utf-8"?>
-<w:styles xmlns:mc="http://schemas.openxmlformats.org/markup-compatibility/2006" xmlns:r="http://schemas.openxmlformats.org/officeDocument/2006/relationships" xmlns:w="http://schemas.openxmlformats.org/wordprocessingml/2006/main" xmlns:w14="http://schemas.microsoft.com/office/word/2010/wordml" xmlns:w15="http://schemas.microsoft.com/office/word/2012/wordml" xmlns:w16cex="http://schemas.microsoft.com/office/word/2018/wordml/cex" xmlns:w16cid="http://schemas.microsoft.com/office/word/2016/wordml/cid" xmlns:w16="http://schemas.microsoft.com/office/word/2018/wordml" xmlns:w16sdtdh="http://schemas.microsoft.com/office/word/2020/wordml/sdtdatahash" xmlns:w16se="http://schemas.microsoft.com/office/word/2015/wordml/symex" mc:Ignorable="w14 w15 w16se w16cid w16 w16cex w16sdtdh">
+<w:styles xmlns:mc="http://schemas.openxmlformats.org/markup-compatibility/2006" xmlns:r="http://schemas.openxmlformats.org/officeDocument/2006/relationships" xmlns:w="http://schemas.openxmlformats.org/wordprocessingml/2006/main" xmlns:w14="http://schemas.microsoft.com/office/word/2010/wordml" mc:Ignorable="w14">
   <w:docDefaults>
     <w:rPrDefault>
       <w:rPr>
@@ -4800,383 +5083,144 @@
       </w:pPr>
     </w:pPrDefault>
   </w:docDefaults>
-  <w:latentStyles w:defLockedState="0" w:defUIPriority="99" w:defSemiHidden="0" w:defUnhideWhenUsed="0" w:defQFormat="0" w:count="376">
-    <w:lsdException w:name="Normal" w:uiPriority="0" w:qFormat="1"/>
-    <w:lsdException w:name="heading 1" w:uiPriority="9" w:qFormat="1"/>
-    <w:lsdException w:name="heading 2" w:semiHidden="1" w:uiPriority="9" w:unhideWhenUsed="1" w:qFormat="1"/>
-    <w:lsdException w:name="heading 3" w:semiHidden="1" w:uiPriority="9" w:unhideWhenUsed="1" w:qFormat="1"/>
-    <w:lsdException w:name="heading 4" w:semiHidden="1" w:uiPriority="9" w:unhideWhenUsed="1" w:qFormat="1"/>
-    <w:lsdException w:name="heading 5" w:semiHidden="1" w:uiPriority="9" w:unhideWhenUsed="1" w:qFormat="1"/>
-    <w:lsdException w:name="heading 6" w:semiHidden="1" w:uiPriority="9" w:unhideWhenUsed="1" w:qFormat="1"/>
-    <w:lsdException w:name="heading 7" w:semiHidden="1" w:uiPriority="9" w:unhideWhenUsed="1" w:qFormat="1"/>
-    <w:lsdException w:name="heading 8" w:semiHidden="1" w:uiPriority="9" w:unhideWhenUsed="1" w:qFormat="1"/>
-    <w:lsdException w:name="heading 9" w:semiHidden="1" w:uiPriority="9" w:unhideWhenUsed="1" w:qFormat="1"/>
-    <w:lsdException w:name="index 1" w:semiHidden="1" w:unhideWhenUsed="1"/>
-    <w:lsdException w:name="index 2" w:semiHidden="1" w:unhideWhenUsed="1"/>
-    <w:lsdException w:name="index 3" w:semiHidden="1" w:unhideWhenUsed="1"/>
-    <w:lsdException w:name="index 4" w:semiHidden="1" w:unhideWhenUsed="1"/>
-    <w:lsdException w:name="index 5" w:semiHidden="1" w:unhideWhenUsed="1"/>
-    <w:lsdException w:name="index 6" w:semiHidden="1" w:unhideWhenUsed="1"/>
-    <w:lsdException w:name="index 7" w:semiHidden="1" w:unhideWhenUsed="1"/>
-    <w:lsdException w:name="index 8" w:semiHidden="1" w:unhideWhenUsed="1"/>
-    <w:lsdException w:name="index 9" w:semiHidden="1" w:unhideWhenUsed="1"/>
-    <w:lsdException w:name="toc 1" w:semiHidden="1" w:uiPriority="39" w:unhideWhenUsed="1"/>
-    <w:lsdException w:name="toc 2" w:semiHidden="1" w:uiPriority="39" w:unhideWhenUsed="1"/>
-    <w:lsdException w:name="toc 3" w:semiHidden="1" w:uiPriority="39" w:unhideWhenUsed="1"/>
-    <w:lsdException w:name="toc 4" w:semiHidden="1" w:uiPriority="39" w:unhideWhenUsed="1"/>
-    <w:lsdException w:name="toc 5" w:semiHidden="1" w:uiPriority="39" w:unhideWhenUsed="1"/>
-    <w:lsdException w:name="toc 6" w:semiHidden="1" w:uiPriority="39" w:unhideWhenUsed="1"/>
-    <w:lsdException w:name="toc 7" w:semiHidden="1" w:uiPriority="39" w:unhideWhenUsed="1"/>
-    <w:lsdException w:name="toc 8" w:semiHidden="1" w:uiPriority="39" w:unhideWhenUsed="1"/>
-    <w:lsdException w:name="toc 9" w:semiHidden="1" w:uiPriority="39" w:unhideWhenUsed="1"/>
-    <w:lsdException w:name="Normal Indent" w:semiHidden="1" w:unhideWhenUsed="1"/>
-    <w:lsdException w:name="footnote text" w:semiHidden="1" w:unhideWhenUsed="1"/>
-    <w:lsdException w:name="annotation text" w:semiHidden="1" w:unhideWhenUsed="1"/>
-    <w:lsdException w:name="header" w:semiHidden="1" w:unhideWhenUsed="1"/>
-    <w:lsdException w:name="footer" w:semiHidden="1" w:unhideWhenUsed="1"/>
-    <w:lsdException w:name="index heading" w:semiHidden="1" w:unhideWhenUsed="1"/>
-    <w:lsdException w:name="caption" w:semiHidden="1" w:uiPriority="35" w:unhideWhenUsed="1" w:qFormat="1"/>
-    <w:lsdException w:name="table of figures" w:semiHidden="1" w:unhideWhenUsed="1"/>
-    <w:lsdException w:name="envelope address" w:semiHidden="1" w:unhideWhenUsed="1"/>
-    <w:lsdException w:name="envelope return" w:semiHidden="1" w:unhideWhenUsed="1"/>
-    <w:lsdException w:name="footnote reference" w:semiHidden="1" w:unhideWhenUsed="1"/>
-    <w:lsdException w:name="annotation reference" w:semiHidden="1" w:unhideWhenUsed="1"/>
-    <w:lsdException w:name="line number" w:semiHidden="1" w:unhideWhenUsed="1"/>
-    <w:lsdException w:name="page number" w:semiHidden="1" w:unhideWhenUsed="1"/>
-    <w:lsdException w:name="endnote reference" w:semiHidden="1" w:unhideWhenUsed="1"/>
-    <w:lsdException w:name="endnote text" w:semiHidden="1" w:unhideWhenUsed="1"/>
-    <w:lsdException w:name="table of authorities" w:semiHidden="1" w:unhideWhenUsed="1"/>
-    <w:lsdException w:name="macro" w:semiHidden="1" w:unhideWhenUsed="1"/>
-    <w:lsdException w:name="toa heading" w:semiHidden="1" w:unhideWhenUsed="1"/>
-    <w:lsdException w:name="List" w:semiHidden="1" w:unhideWhenUsed="1"/>
-    <w:lsdException w:name="List Bullet" w:semiHidden="1" w:unhideWhenUsed="1"/>
-    <w:lsdException w:name="List Number" w:semiHidden="1" w:unhideWhenUsed="1"/>
-    <w:lsdException w:name="List 2" w:semiHidden="1" w:unhideWhenUsed="1"/>
-    <w:lsdException w:name="List 3" w:semiHidden="1" w:unhideWhenUsed="1"/>
-    <w:lsdException w:name="List 4" w:semiHidden="1" w:unhideWhenUsed="1"/>
-    <w:lsdException w:name="List 5" w:semiHidden="1" w:unhideWhenUsed="1"/>
-    <w:lsdException w:name="List Bullet 2" w:semiHidden="1" w:unhideWhenUsed="1"/>
-    <w:lsdException w:name="List Bullet 3" w:semiHidden="1" w:unhideWhenUsed="1"/>
-    <w:lsdException w:name="List Bullet 4" w:semiHidden="1" w:unhideWhenUsed="1"/>
-    <w:lsdException w:name="List Bullet 5" w:semiHidden="1" w:unhideWhenUsed="1"/>
-    <w:lsdException w:name="List Number 2" w:semiHidden="1" w:unhideWhenUsed="1"/>
-    <w:lsdException w:name="List Number 3" w:semiHidden="1" w:unhideWhenUsed="1"/>
-    <w:lsdException w:name="List Number 4" w:semiHidden="1" w:unhideWhenUsed="1"/>
-    <w:lsdException w:name="List Number 5" w:semiHidden="1" w:unhideWhenUsed="1"/>
-    <w:lsdException w:name="Title" w:uiPriority="10" w:qFormat="1"/>
-    <w:lsdException w:name="Closing" w:semiHidden="1" w:unhideWhenUsed="1"/>
-    <w:lsdException w:name="Signature" w:semiHidden="1" w:unhideWhenUsed="1"/>
-    <w:lsdException w:name="Default Paragraph Font" w:semiHidden="1" w:uiPriority="1" w:unhideWhenUsed="1"/>
-    <w:lsdException w:name="Body Text" w:semiHidden="1" w:unhideWhenUsed="1"/>
-    <w:lsdException w:name="Body Text Indent" w:semiHidden="1" w:unhideWhenUsed="1"/>
-    <w:lsdException w:name="List Continue" w:semiHidden="1" w:unhideWhenUsed="1"/>
-    <w:lsdException w:name="List Continue 2" w:semiHidden="1" w:unhideWhenUsed="1"/>
-    <w:lsdException w:name="List Continue 3" w:semiHidden="1" w:unhideWhenUsed="1"/>
-    <w:lsdException w:name="List Continue 4" w:semiHidden="1" w:unhideWhenUsed="1"/>
-    <w:lsdException w:name="List Continue 5" w:semiHidden="1" w:unhideWhenUsed="1"/>
-    <w:lsdException w:name="Message Header" w:semiHidden="1" w:unhideWhenUsed="1"/>
-    <w:lsdException w:name="Subtitle" w:uiPriority="11" w:qFormat="1"/>
-    <w:lsdException w:name="Salutation" w:semiHidden="1" w:unhideWhenUsed="1"/>
-    <w:lsdException w:name="Date" w:semiHidden="1" w:unhideWhenUsed="1"/>
-    <w:lsdException w:name="Body Text First Indent" w:semiHidden="1" w:unhideWhenUsed="1"/>
-    <w:lsdException w:name="Body Text First Indent 2" w:semiHidden="1" w:unhideWhenUsed="1"/>
-    <w:lsdException w:name="Note Heading" w:semiHidden="1" w:unhideWhenUsed="1"/>
-    <w:lsdException w:name="Body Text 2" w:semiHidden="1" w:unhideWhenUsed="1"/>
-    <w:lsdException w:name="Body Text 3" w:semiHidden="1" w:unhideWhenUsed="1"/>
-    <w:lsdException w:name="Body Text Indent 2" w:semiHidden="1" w:unhideWhenUsed="1"/>
-    <w:lsdException w:name="Body Text Indent 3" w:semiHidden="1" w:unhideWhenUsed="1"/>
-    <w:lsdException w:name="Block Text" w:semiHidden="1" w:unhideWhenUsed="1"/>
-    <w:lsdException w:name="Hyperlink" w:semiHidden="1" w:unhideWhenUsed="1"/>
-    <w:lsdException w:name="FollowedHyperlink" w:semiHidden="1" w:unhideWhenUsed="1"/>
-    <w:lsdException w:name="Strong" w:uiPriority="22" w:qFormat="1"/>
-    <w:lsdException w:name="Emphasis" w:uiPriority="20" w:qFormat="1"/>
-    <w:lsdException w:name="Document Map" w:semiHidden="1" w:unhideWhenUsed="1"/>
-    <w:lsdException w:name="Plain Text" w:semiHidden="1" w:unhideWhenUsed="1"/>
-    <w:lsdException w:name="E-mail Signature" w:semiHidden="1" w:unhideWhenUsed="1"/>
-    <w:lsdException w:name="HTML Top of Form" w:semiHidden="1" w:unhideWhenUsed="1"/>
-    <w:lsdException w:name="HTML Bottom of Form" w:semiHidden="1" w:unhideWhenUsed="1"/>
-    <w:lsdException w:name="Normal (Web)" w:semiHidden="1" w:unhideWhenUsed="1"/>
-    <w:lsdException w:name="HTML Acronym" w:semiHidden="1" w:unhideWhenUsed="1"/>
-    <w:lsdException w:name="HTML Address" w:semiHidden="1" w:unhideWhenUsed="1"/>
-    <w:lsdException w:name="HTML Cite" w:semiHidden="1" w:unhideWhenUsed="1"/>
-    <w:lsdException w:name="HTML Code" w:semiHidden="1" w:unhideWhenUsed="1"/>
-    <w:lsdException w:name="HTML Definition" w:semiHidden="1" w:unhideWhenUsed="1"/>
-    <w:lsdException w:name="HTML Keyboard" w:semiHidden="1" w:unhideWhenUsed="1"/>
-    <w:lsdException w:name="HTML Preformatted" w:semiHidden="1" w:unhideWhenUsed="1"/>
-    <w:lsdException w:name="HTML Sample" w:semiHidden="1" w:unhideWhenUsed="1"/>
-    <w:lsdException w:name="HTML Typewriter" w:semiHidden="1" w:unhideWhenUsed="1"/>
-    <w:lsdException w:name="HTML Variable" w:semiHidden="1" w:unhideWhenUsed="1"/>
-    <w:lsdException w:name="Normal Table" w:semiHidden="1" w:unhideWhenUsed="1"/>
-    <w:lsdException w:name="annotation subject" w:semiHidden="1" w:unhideWhenUsed="1"/>
-    <w:lsdException w:name="No List" w:semiHidden="1" w:unhideWhenUsed="1"/>
-    <w:lsdException w:name="Outline List 1" w:semiHidden="1" w:unhideWhenUsed="1"/>
-    <w:lsdException w:name="Outline List 2" w:semiHidden="1" w:unhideWhenUsed="1"/>
-    <w:lsdException w:name="Outline List 3" w:semiHidden="1" w:unhideWhenUsed="1"/>
-    <w:lsdException w:name="Table Simple 1" w:semiHidden="1" w:unhideWhenUsed="1"/>
-    <w:lsdException w:name="Table Simple 2" w:semiHidden="1" w:unhideWhenUsed="1"/>
-    <w:lsdException w:name="Table Simple 3" w:semiHidden="1" w:unhideWhenUsed="1"/>
-    <w:lsdException w:name="Table Classic 1" w:semiHidden="1" w:unhideWhenUsed="1"/>
-    <w:lsdException w:name="Table Classic 2" w:semiHidden="1" w:unhideWhenUsed="1"/>
-    <w:lsdException w:name="Table Classic 3" w:semiHidden="1" w:unhideWhenUsed="1"/>
-    <w:lsdException w:name="Table Classic 4" w:semiHidden="1" w:unhideWhenUsed="1"/>
-    <w:lsdException w:name="Table Colorful 1" w:semiHidden="1" w:unhideWhenUsed="1"/>
-    <w:lsdException w:name="Table Colorful 2" w:semiHidden="1" w:unhideWhenUsed="1"/>
-    <w:lsdException w:name="Table Colorful 3" w:semiHidden="1" w:unhideWhenUsed="1"/>
-    <w:lsdException w:name="Table Columns 1" w:semiHidden="1" w:unhideWhenUsed="1"/>
-    <w:lsdException w:name="Table Columns 2" w:semiHidden="1" w:unhideWhenUsed="1"/>
-    <w:lsdException w:name="Table Columns 3" w:semiHidden="1" w:unhideWhenUsed="1"/>
-    <w:lsdException w:name="Table Columns 4" w:semiHidden="1" w:unhideWhenUsed="1"/>
-    <w:lsdException w:name="Table Columns 5" w:semiHidden="1" w:unhideWhenUsed="1"/>
-    <w:lsdException w:name="Table Grid 1" w:semiHidden="1" w:unhideWhenUsed="1"/>
-    <w:lsdException w:name="Table Grid 2" w:semiHidden="1" w:unhideWhenUsed="1"/>
-    <w:lsdException w:name="Table Grid 3" w:semiHidden="1" w:unhideWhenUsed="1"/>
-    <w:lsdException w:name="Table Grid 4" w:semiHidden="1" w:unhideWhenUsed="1"/>
-    <w:lsdException w:name="Table Grid 5" w:semiHidden="1" w:unhideWhenUsed="1"/>
-    <w:lsdException w:name="Table Grid 6" w:semiHidden="1" w:unhideWhenUsed="1"/>
-    <w:lsdException w:name="Table Grid 7" w:semiHidden="1" w:unhideWhenUsed="1"/>
-    <w:lsdException w:name="Table Grid 8" w:semiHidden="1" w:unhideWhenUsed="1"/>
-    <w:lsdException w:name="Table List 1" w:semiHidden="1" w:unhideWhenUsed="1"/>
-    <w:lsdException w:name="Table List 2" w:semiHidden="1" w:unhideWhenUsed="1"/>
-    <w:lsdException w:name="Table List 3" w:semiHidden="1" w:unhideWhenUsed="1"/>
-    <w:lsdException w:name="Table List 4" w:semiHidden="1" w:unhideWhenUsed="1"/>
-    <w:lsdException w:name="Table List 5" w:semiHidden="1" w:unhideWhenUsed="1"/>
-    <w:lsdException w:name="Table List 6" w:semiHidden="1" w:unhideWhenUsed="1"/>
-    <w:lsdException w:name="Table List 7" w:semiHidden="1" w:unhideWhenUsed="1"/>
-    <w:lsdException w:name="Table List 8" w:semiHidden="1" w:unhideWhenUsed="1"/>
-    <w:lsdException w:name="Table 3D effects 1" w:semiHidden="1" w:unhideWhenUsed="1"/>
-    <w:lsdException w:name="Table 3D effects 2" w:semiHidden="1" w:unhideWhenUsed="1"/>
-    <w:lsdException w:name="Table 3D effects 3" w:semiHidden="1" w:unhideWhenUsed="1"/>
-    <w:lsdException w:name="Table Contemporary" w:semiHidden="1" w:unhideWhenUsed="1"/>
-    <w:lsdException w:name="Table Elegant" w:semiHidden="1" w:unhideWhenUsed="1"/>
-    <w:lsdException w:name="Table Professional" w:semiHidden="1" w:unhideWhenUsed="1"/>
-    <w:lsdException w:name="Table Subtle 1" w:semiHidden="1" w:unhideWhenUsed="1"/>
-    <w:lsdException w:name="Table Subtle 2" w:semiHidden="1" w:unhideWhenUsed="1"/>
-    <w:lsdException w:name="Table Web 1" w:semiHidden="1" w:unhideWhenUsed="1"/>
-    <w:lsdException w:name="Table Web 2" w:semiHidden="1" w:unhideWhenUsed="1"/>
-    <w:lsdException w:name="Table Web 3" w:semiHidden="1" w:unhideWhenUsed="1"/>
-    <w:lsdException w:name="Balloon Text" w:semiHidden="1" w:unhideWhenUsed="1"/>
-    <w:lsdException w:name="Table Grid" w:uiPriority="39"/>
-    <w:lsdException w:name="Table Theme" w:semiHidden="1" w:unhideWhenUsed="1"/>
-    <w:lsdException w:name="Placeholder Text" w:semiHidden="1"/>
-    <w:lsdException w:name="No Spacing" w:uiPriority="1" w:qFormat="1"/>
-    <w:lsdException w:name="Light Shading" w:uiPriority="60"/>
-    <w:lsdException w:name="Light List" w:uiPriority="61"/>
-    <w:lsdException w:name="Light Grid" w:uiPriority="62"/>
-    <w:lsdException w:name="Medium Shading 1" w:uiPriority="63"/>
-    <w:lsdException w:name="Medium Shading 2" w:uiPriority="64"/>
-    <w:lsdException w:name="Medium List 1" w:uiPriority="65"/>
-    <w:lsdException w:name="Medium List 2" w:uiPriority="66"/>
-    <w:lsdException w:name="Medium Grid 1" w:uiPriority="67"/>
-    <w:lsdException w:name="Medium Grid 2" w:uiPriority="68"/>
-    <w:lsdException w:name="Medium Grid 3" w:uiPriority="69"/>
-    <w:lsdException w:name="Dark List" w:uiPriority="70"/>
-    <w:lsdException w:name="Colorful Shading" w:uiPriority="71"/>
-    <w:lsdException w:name="Colorful List" w:uiPriority="72"/>
-    <w:lsdException w:name="Colorful Grid" w:uiPriority="73"/>
-    <w:lsdException w:name="Light Shading Accent 1" w:uiPriority="60"/>
-    <w:lsdException w:name="Light List Accent 1" w:uiPriority="61"/>
-    <w:lsdException w:name="Light Grid Accent 1" w:uiPriority="62"/>
-    <w:lsdException w:name="Medium Shading 1 Accent 1" w:uiPriority="63"/>
-    <w:lsdException w:name="Medium Shading 2 Accent 1" w:uiPriority="64"/>
-    <w:lsdException w:name="Medium List 1 Accent 1" w:uiPriority="65"/>
-    <w:lsdException w:name="Revision" w:semiHidden="1"/>
-    <w:lsdException w:name="List Paragraph" w:uiPriority="34" w:qFormat="1"/>
-    <w:lsdException w:name="Quote" w:uiPriority="29" w:qFormat="1"/>
-    <w:lsdException w:name="Intense Quote" w:uiPriority="30" w:qFormat="1"/>
-    <w:lsdException w:name="Medium List 2 Accent 1" w:uiPriority="66"/>
-    <w:lsdException w:name="Medium Grid 1 Accent 1" w:uiPriority="67"/>
-    <w:lsdException w:name="Medium Grid 2 Accent 1" w:uiPriority="68"/>
-    <w:lsdException w:name="Medium Grid 3 Accent 1" w:uiPriority="69"/>
-    <w:lsdException w:name="Dark List Accent 1" w:uiPriority="70"/>
-    <w:lsdException w:name="Colorful Shading Accent 1" w:uiPriority="71"/>
-    <w:lsdException w:name="Colorful List Accent 1" w:uiPriority="72"/>
-    <w:lsdException w:name="Colorful Grid Accent 1" w:uiPriority="73"/>
-    <w:lsdException w:name="Light Shading Accent 2" w:uiPriority="60"/>
-    <w:lsdException w:name="Light List Accent 2" w:uiPriority="61"/>
-    <w:lsdException w:name="Light Grid Accent 2" w:uiPriority="62"/>
-    <w:lsdException w:name="Medium Shading 1 Accent 2" w:uiPriority="63"/>
-    <w:lsdException w:name="Medium Shading 2 Accent 2" w:uiPriority="64"/>
-    <w:lsdException w:name="Medium List 1 Accent 2" w:uiPriority="65"/>
-    <w:lsdException w:name="Medium List 2 Accent 2" w:uiPriority="66"/>
-    <w:lsdException w:name="Medium Grid 1 Accent 2" w:uiPriority="67"/>
-    <w:lsdException w:name="Medium Grid 2 Accent 2" w:uiPriority="68"/>
-    <w:lsdException w:name="Medium Grid 3 Accent 2" w:uiPriority="69"/>
-    <w:lsdException w:name="Dark List Accent 2" w:uiPriority="70"/>
-    <w:lsdException w:name="Colorful Shading Accent 2" w:uiPriority="71"/>
-    <w:lsdException w:name="Colorful List Accent 2" w:uiPriority="72"/>
-    <w:lsdException w:name="Colorful Grid Accent 2" w:uiPriority="73"/>
-    <w:lsdException w:name="Light Shading Accent 3" w:uiPriority="60"/>
-    <w:lsdException w:name="Light List Accent 3" w:uiPriority="61"/>
-    <w:lsdException w:name="Light Grid Accent 3" w:uiPriority="62"/>
-    <w:lsdException w:name="Medium Shading 1 Accent 3" w:uiPriority="63"/>
-    <w:lsdException w:name="Medium Shading 2 Accent 3" w:uiPriority="64"/>
-    <w:lsdException w:name="Medium List 1 Accent 3" w:uiPriority="65"/>
-    <w:lsdException w:name="Medium List 2 Accent 3" w:uiPriority="66"/>
-    <w:lsdException w:name="Medium Grid 1 Accent 3" w:uiPriority="67"/>
-    <w:lsdException w:name="Medium Grid 2 Accent 3" w:uiPriority="68"/>
-    <w:lsdException w:name="Medium Grid 3 Accent 3" w:uiPriority="69"/>
-    <w:lsdException w:name="Dark List Accent 3" w:uiPriority="70"/>
-    <w:lsdException w:name="Colorful Shading Accent 3" w:uiPriority="71"/>
-    <w:lsdException w:name="Colorful List Accent 3" w:uiPriority="72"/>
-    <w:lsdException w:name="Colorful Grid Accent 3" w:uiPriority="73"/>
-    <w:lsdException w:name="Light Shading Accent 4" w:uiPriority="60"/>
-    <w:lsdException w:name="Light List Accent 4" w:uiPriority="61"/>
-    <w:lsdException w:name="Light Grid Accent 4" w:uiPriority="62"/>
-    <w:lsdException w:name="Medium Shading 1 Accent 4" w:uiPriority="63"/>
-    <w:lsdException w:name="Medium Shading 2 Accent 4" w:uiPriority="64"/>
-    <w:lsdException w:name="Medium List 1 Accent 4" w:uiPriority="65"/>
-    <w:lsdException w:name="Medium List 2 Accent 4" w:uiPriority="66"/>
-    <w:lsdException w:name="Medium Grid 1 Accent 4" w:uiPriority="67"/>
-    <w:lsdException w:name="Medium Grid 2 Accent 4" w:uiPriority="68"/>
-    <w:lsdException w:name="Medium Grid 3 Accent 4" w:uiPriority="69"/>
-    <w:lsdException w:name="Dark List Accent 4" w:uiPriority="70"/>
-    <w:lsdException w:name="Colorful Shading Accent 4" w:uiPriority="71"/>
-    <w:lsdException w:name="Colorful List Accent 4" w:uiPriority="72"/>
-    <w:lsdException w:name="Colorful Grid Accent 4" w:uiPriority="73"/>
-    <w:lsdException w:name="Light Shading Accent 5" w:uiPriority="60"/>
-    <w:lsdException w:name="Light List Accent 5" w:uiPriority="61"/>
-    <w:lsdException w:name="Light Grid Accent 5" w:uiPriority="62"/>
-    <w:lsdException w:name="Medium Shading 1 Accent 5" w:uiPriority="63"/>
-    <w:lsdException w:name="Medium Shading 2 Accent 5" w:uiPriority="64"/>
-    <w:lsdException w:name="Medium List 1 Accent 5" w:uiPriority="65"/>
-    <w:lsdException w:name="Medium List 2 Accent 5" w:uiPriority="66"/>
-    <w:lsdException w:name="Medium Grid 1 Accent 5" w:uiPriority="67"/>
-    <w:lsdException w:name="Medium Grid 2 Accent 5" w:uiPriority="68"/>
-    <w:lsdException w:name="Medium Grid 3 Accent 5" w:uiPriority="69"/>
-    <w:lsdException w:name="Dark List Accent 5" w:uiPriority="70"/>
-    <w:lsdException w:name="Colorful Shading Accent 5" w:uiPriority="71"/>
-    <w:lsdException w:name="Colorful List Accent 5" w:uiPriority="72"/>
-    <w:lsdException w:name="Colorful Grid Accent 5" w:uiPriority="73"/>
-    <w:lsdException w:name="Light Shading Accent 6" w:uiPriority="60"/>
-    <w:lsdException w:name="Light List Accent 6" w:uiPriority="61"/>
-    <w:lsdException w:name="Light Grid Accent 6" w:uiPriority="62"/>
-    <w:lsdException w:name="Medium Shading 1 Accent 6" w:uiPriority="63"/>
-    <w:lsdException w:name="Medium Shading 2 Accent 6" w:uiPriority="64"/>
-    <w:lsdException w:name="Medium List 1 Accent 6" w:uiPriority="65"/>
-    <w:lsdException w:name="Medium List 2 Accent 6" w:uiPriority="66"/>
-    <w:lsdException w:name="Medium Grid 1 Accent 6" w:uiPriority="67"/>
-    <w:lsdException w:name="Medium Grid 2 Accent 6" w:uiPriority="68"/>
-    <w:lsdException w:name="Medium Grid 3 Accent 6" w:uiPriority="69"/>
-    <w:lsdException w:name="Dark List Accent 6" w:uiPriority="70"/>
-    <w:lsdException w:name="Colorful Shading Accent 6" w:uiPriority="71"/>
-    <w:lsdException w:name="Colorful List Accent 6" w:uiPriority="72"/>
-    <w:lsdException w:name="Colorful Grid Accent 6" w:uiPriority="73"/>
-    <w:lsdException w:name="Subtle Emphasis" w:uiPriority="19" w:qFormat="1"/>
-    <w:lsdException w:name="Intense Emphasis" w:uiPriority="21" w:qFormat="1"/>
-    <w:lsdException w:name="Subtle Reference" w:uiPriority="31" w:qFormat="1"/>
-    <w:lsdException w:name="Intense Reference" w:uiPriority="32" w:qFormat="1"/>
-    <w:lsdException w:name="Book Title" w:uiPriority="33" w:qFormat="1"/>
-    <w:lsdException w:name="Bibliography" w:semiHidden="1" w:uiPriority="37" w:unhideWhenUsed="1"/>
-    <w:lsdException w:name="TOC Heading" w:semiHidden="1" w:uiPriority="39" w:unhideWhenUsed="1" w:qFormat="1"/>
-    <w:lsdException w:name="Plain Table 1" w:uiPriority="41"/>
-    <w:lsdException w:name="Plain Table 2" w:uiPriority="42"/>
-    <w:lsdException w:name="Plain Table 3" w:uiPriority="43"/>
-    <w:lsdException w:name="Plain Table 4" w:uiPriority="44"/>
-    <w:lsdException w:name="Plain Table 5" w:uiPriority="45"/>
-    <w:lsdException w:name="Grid Table Light" w:uiPriority="40"/>
-    <w:lsdException w:name="Grid Table 1 Light" w:uiPriority="46"/>
-    <w:lsdException w:name="Grid Table 2" w:uiPriority="47"/>
-    <w:lsdException w:name="Grid Table 3" w:uiPriority="48"/>
-    <w:lsdException w:name="Grid Table 4" w:uiPriority="49"/>
-    <w:lsdException w:name="Grid Table 5 Dark" w:uiPriority="50"/>
-    <w:lsdException w:name="Grid Table 6 Colorful" w:uiPriority="51"/>
-    <w:lsdException w:name="Grid Table 7 Colorful" w:uiPriority="52"/>
-    <w:lsdException w:name="Grid Table 1 Light Accent 1" w:uiPriority="46"/>
-    <w:lsdException w:name="Grid Table 2 Accent 1" w:uiPriority="47"/>
-    <w:lsdException w:name="Grid Table 3 Accent 1" w:uiPriority="48"/>
-    <w:lsdException w:name="Grid Table 4 Accent 1" w:uiPriority="49"/>
-    <w:lsdException w:name="Grid Table 5 Dark Accent 1" w:uiPriority="50"/>
-    <w:lsdException w:name="Grid Table 6 Colorful Accent 1" w:uiPriority="51"/>
-    <w:lsdException w:name="Grid Table 7 Colorful Accent 1" w:uiPriority="52"/>
-    <w:lsdException w:name="Grid Table 1 Light Accent 2" w:uiPriority="46"/>
-    <w:lsdException w:name="Grid Table 2 Accent 2" w:uiPriority="47"/>
-    <w:lsdException w:name="Grid Table 3 Accent 2" w:uiPriority="48"/>
-    <w:lsdException w:name="Grid Table 4 Accent 2" w:uiPriority="49"/>
-    <w:lsdException w:name="Grid Table 5 Dark Accent 2" w:uiPriority="50"/>
-    <w:lsdException w:name="Grid Table 6 Colorful Accent 2" w:uiPriority="51"/>
-    <w:lsdException w:name="Grid Table 7 Colorful Accent 2" w:uiPriority="52"/>
-    <w:lsdException w:name="Grid Table 1 Light Accent 3" w:uiPriority="46"/>
-    <w:lsdException w:name="Grid Table 2 Accent 3" w:uiPriority="47"/>
-    <w:lsdException w:name="Grid Table 3 Accent 3" w:uiPriority="48"/>
-    <w:lsdException w:name="Grid Table 4 Accent 3" w:uiPriority="49"/>
-    <w:lsdException w:name="Grid Table 5 Dark Accent 3" w:uiPriority="50"/>
-    <w:lsdException w:name="Grid Table 6 Colorful Accent 3" w:uiPriority="51"/>
-    <w:lsdException w:name="Grid Table 7 Colorful Accent 3" w:uiPriority="52"/>
-    <w:lsdException w:name="Grid Table 1 Light Accent 4" w:uiPriority="46"/>
-    <w:lsdException w:name="Grid Table 2 Accent 4" w:uiPriority="47"/>
-    <w:lsdException w:name="Grid Table 3 Accent 4" w:uiPriority="48"/>
-    <w:lsdException w:name="Grid Table 4 Accent 4" w:uiPriority="49"/>
-    <w:lsdException w:name="Grid Table 5 Dark Accent 4" w:uiPriority="50"/>
-    <w:lsdException w:name="Grid Table 6 Colorful Accent 4" w:uiPriority="51"/>
-    <w:lsdException w:name="Grid Table 7 Colorful Accent 4" w:uiPriority="52"/>
-    <w:lsdException w:name="Grid Table 1 Light Accent 5" w:uiPriority="46"/>
-    <w:lsdException w:name="Grid Table 2 Accent 5" w:uiPriority="47"/>
-    <w:lsdException w:name="Grid Table 3 Accent 5" w:uiPriority="48"/>
-    <w:lsdException w:name="Grid Table 4 Accent 5" w:uiPriority="49"/>
-    <w:lsdException w:name="Grid Table 5 Dark Accent 5" w:uiPriority="50"/>
-    <w:lsdException w:name="Grid Table 6 Colorful Accent 5" w:uiPriority="51"/>
-    <w:lsdException w:name="Grid Table 7 Colorful Accent 5" w:uiPriority="52"/>
-    <w:lsdException w:name="Grid Table 1 Light Accent 6" w:uiPriority="46"/>
-    <w:lsdException w:name="Grid Table 2 Accent 6" w:uiPriority="47"/>
-    <w:lsdException w:name="Grid Table 3 Accent 6" w:uiPriority="48"/>
-    <w:lsdException w:name="Grid Table 4 Accent 6" w:uiPriority="49"/>
-    <w:lsdException w:name="Grid Table 5 Dark Accent 6" w:uiPriority="50"/>
-    <w:lsdException w:name="Grid Table 6 Colorful Accent 6" w:uiPriority="51"/>
-    <w:lsdException w:name="Grid Table 7 Colorful Accent 6" w:uiPriority="52"/>
-    <w:lsdException w:name="List Table 1 Light" w:uiPriority="46"/>
-    <w:lsdException w:name="List Table 2" w:uiPriority="47"/>
-    <w:lsdException w:name="List Table 3" w:uiPriority="48"/>
-    <w:lsdException w:name="List Table 4" w:uiPriority="49"/>
-    <w:lsdException w:name="List Table 5 Dark" w:uiPriority="50"/>
-    <w:lsdException w:name="List Table 6 Colorful" w:uiPriority="51"/>
-    <w:lsdException w:name="List Table 7 Colorful" w:uiPriority="52"/>
-    <w:lsdException w:name="List Table 1 Light Accent 1" w:uiPriority="46"/>
-    <w:lsdException w:name="List Table 2 Accent 1" w:uiPriority="47"/>
-    <w:lsdException w:name="List Table 3 Accent 1" w:uiPriority="48"/>
-    <w:lsdException w:name="List Table 4 Accent 1" w:uiPriority="49"/>
-    <w:lsdException w:name="List Table 5 Dark Accent 1" w:uiPriority="50"/>
-    <w:lsdException w:name="List Table 6 Colorful Accent 1" w:uiPriority="51"/>
-    <w:lsdException w:name="List Table 7 Colorful Accent 1" w:uiPriority="52"/>
-    <w:lsdException w:name="List Table 1 Light Accent 2" w:uiPriority="46"/>
-    <w:lsdException w:name="List Table 2 Accent 2" w:uiPriority="47"/>
-    <w:lsdException w:name="List Table 3 Accent 2" w:uiPriority="48"/>
-    <w:lsdException w:name="List Table 4 Accent 2" w:uiPriority="49"/>
-    <w:lsdException w:name="List Table 5 Dark Accent 2" w:uiPriority="50"/>
-    <w:lsdException w:name="List Table 6 Colorful Accent 2" w:uiPriority="51"/>
-    <w:lsdException w:name="List Table 7 Colorful Accent 2" w:uiPriority="52"/>
-    <w:lsdException w:name="List Table 1 Light Accent 3" w:uiPriority="46"/>
-    <w:lsdException w:name="List Table 2 Accent 3" w:uiPriority="47"/>
-    <w:lsdException w:name="List Table 3 Accent 3" w:uiPriority="48"/>
-    <w:lsdException w:name="List Table 4 Accent 3" w:uiPriority="49"/>
-    <w:lsdException w:name="List Table 5 Dark Accent 3" w:uiPriority="50"/>
-    <w:lsdException w:name="List Table 6 Colorful Accent 3" w:uiPriority="51"/>
-    <w:lsdException w:name="List Table 7 Colorful Accent 3" w:uiPriority="52"/>
-    <w:lsdException w:name="List Table 1 Light Accent 4" w:uiPriority="46"/>
-    <w:lsdException w:name="List Table 2 Accent 4" w:uiPriority="47"/>
-    <w:lsdException w:name="List Table 3 Accent 4" w:uiPriority="48"/>
-    <w:lsdException w:name="List Table 4 Accent 4" w:uiPriority="49"/>
-    <w:lsdException w:name="List Table 5 Dark Accent 4" w:uiPriority="50"/>
-    <w:lsdException w:name="List Table 6 Colorful Accent 4" w:uiPriority="51"/>
-    <w:lsdException w:name="List Table 7 Colorful Accent 4" w:uiPriority="52"/>
-    <w:lsdException w:name="List Table 1 Light Accent 5" w:uiPriority="46"/>
-    <w:lsdException w:name="List Table 2 Accent 5" w:uiPriority="47"/>
-    <w:lsdException w:name="List Table 3 Accent 5" w:uiPriority="48"/>
-    <w:lsdException w:name="List Table 4 Accent 5" w:uiPriority="49"/>
-    <w:lsdException w:name="List Table 5 Dark Accent 5" w:uiPriority="50"/>
-    <w:lsdException w:name="List Table 6 Colorful Accent 5" w:uiPriority="51"/>
-    <w:lsdException w:name="List Table 7 Colorful Accent 5" w:uiPriority="52"/>
-    <w:lsdException w:name="List Table 1 Light Accent 6" w:uiPriority="46"/>
-    <w:lsdException w:name="List Table 2 Accent 6" w:uiPriority="47"/>
-    <w:lsdException w:name="List Table 3 Accent 6" w:uiPriority="48"/>
-    <w:lsdException w:name="List Table 4 Accent 6" w:uiPriority="49"/>
-    <w:lsdException w:name="List Table 5 Dark Accent 6" w:uiPriority="50"/>
-    <w:lsdException w:name="List Table 6 Colorful Accent 6" w:uiPriority="51"/>
-    <w:lsdException w:name="List Table 7 Colorful Accent 6" w:uiPriority="52"/>
-    <w:lsdException w:name="Mention" w:semiHidden="1" w:unhideWhenUsed="1"/>
-    <w:lsdException w:name="Smart Hyperlink" w:semiHidden="1" w:unhideWhenUsed="1"/>
-    <w:lsdException w:name="Hashtag" w:semiHidden="1" w:unhideWhenUsed="1"/>
-    <w:lsdException w:name="Unresolved Mention" w:semiHidden="1" w:unhideWhenUsed="1"/>
-    <w:lsdException w:name="Smart Link" w:semiHidden="1" w:unhideWhenUsed="1"/>
+  <w:latentStyles w:defLockedState="0" w:defUIPriority="99" w:defSemiHidden="1" w:defUnhideWhenUsed="1" w:defQFormat="0" w:count="267">
+    <w:lsdException w:name="Normal" w:semiHidden="0" w:uiPriority="0" w:unhideWhenUsed="0" w:qFormat="1"/>
+    <w:lsdException w:name="heading 1" w:semiHidden="0" w:uiPriority="9" w:unhideWhenUsed="0" w:qFormat="1"/>
+    <w:lsdException w:name="heading 2" w:uiPriority="9" w:qFormat="1"/>
+    <w:lsdException w:name="heading 3" w:uiPriority="9" w:qFormat="1"/>
+    <w:lsdException w:name="heading 4" w:uiPriority="9" w:qFormat="1"/>
+    <w:lsdException w:name="heading 5" w:uiPriority="9" w:qFormat="1"/>
+    <w:lsdException w:name="heading 6" w:uiPriority="9" w:qFormat="1"/>
+    <w:lsdException w:name="heading 7" w:uiPriority="9" w:qFormat="1"/>
+    <w:lsdException w:name="heading 8" w:uiPriority="9" w:qFormat="1"/>
+    <w:lsdException w:name="heading 9" w:uiPriority="9" w:qFormat="1"/>
+    <w:lsdException w:name="toc 1" w:uiPriority="39"/>
+    <w:lsdException w:name="toc 2" w:uiPriority="39"/>
+    <w:lsdException w:name="toc 3" w:uiPriority="39"/>
+    <w:lsdException w:name="toc 4" w:uiPriority="39"/>
+    <w:lsdException w:name="toc 5" w:uiPriority="39"/>
+    <w:lsdException w:name="toc 6" w:uiPriority="39"/>
+    <w:lsdException w:name="toc 7" w:uiPriority="39"/>
+    <w:lsdException w:name="toc 8" w:uiPriority="39"/>
+    <w:lsdException w:name="toc 9" w:uiPriority="39"/>
+    <w:lsdException w:name="caption" w:uiPriority="35" w:qFormat="1"/>
+    <w:lsdException w:name="Title" w:semiHidden="0" w:uiPriority="10" w:unhideWhenUsed="0" w:qFormat="1"/>
+    <w:lsdException w:name="Default Paragraph Font" w:uiPriority="1"/>
+    <w:lsdException w:name="Subtitle" w:semiHidden="0" w:uiPriority="11" w:unhideWhenUsed="0" w:qFormat="1"/>
+    <w:lsdException w:name="Strong" w:semiHidden="0" w:uiPriority="22" w:unhideWhenUsed="0" w:qFormat="1"/>
+    <w:lsdException w:name="Emphasis" w:semiHidden="0" w:uiPriority="20" w:unhideWhenUsed="0" w:qFormat="1"/>
+    <w:lsdException w:name="Table Grid" w:semiHidden="0" w:uiPriority="39" w:unhideWhenUsed="0"/>
+    <w:lsdException w:name="Placeholder Text" w:unhideWhenUsed="0"/>
+    <w:lsdException w:name="No Spacing" w:semiHidden="0" w:uiPriority="1" w:unhideWhenUsed="0" w:qFormat="1"/>
+    <w:lsdException w:name="Light Shading" w:semiHidden="0" w:uiPriority="60" w:unhideWhenUsed="0"/>
+    <w:lsdException w:name="Light List" w:semiHidden="0" w:uiPriority="61" w:unhideWhenUsed="0"/>
+    <w:lsdException w:name="Light Grid" w:semiHidden="0" w:uiPriority="62" w:unhideWhenUsed="0"/>
+    <w:lsdException w:name="Medium Shading 1" w:semiHidden="0" w:uiPriority="63" w:unhideWhenUsed="0"/>
+    <w:lsdException w:name="Medium Shading 2" w:semiHidden="0" w:uiPriority="64" w:unhideWhenUsed="0"/>
+    <w:lsdException w:name="Medium List 1" w:semiHidden="0" w:uiPriority="65" w:unhideWhenUsed="0"/>
+    <w:lsdException w:name="Medium List 2" w:semiHidden="0" w:uiPriority="66" w:unhideWhenUsed="0"/>
+    <w:lsdException w:name="Medium Grid 1" w:semiHidden="0" w:uiPriority="67" w:unhideWhenUsed="0"/>
+    <w:lsdException w:name="Medium Grid 2" w:semiHidden="0" w:uiPriority="68" w:unhideWhenUsed="0"/>
+    <w:lsdException w:name="Medium Grid 3" w:semiHidden="0" w:uiPriority="69" w:unhideWhenUsed="0"/>
+    <w:lsdException w:name="Dark List" w:semiHidden="0" w:uiPriority="70" w:unhideWhenUsed="0"/>
+    <w:lsdException w:name="Colorful Shading" w:semiHidden="0" w:uiPriority="71" w:unhideWhenUsed="0"/>
+    <w:lsdException w:name="Colorful List" w:semiHidden="0" w:uiPriority="72" w:unhideWhenUsed="0"/>
+    <w:lsdException w:name="Colorful Grid" w:semiHidden="0" w:uiPriority="73" w:unhideWhenUsed="0"/>
+    <w:lsdException w:name="Light Shading Accent 1" w:semiHidden="0" w:uiPriority="60" w:unhideWhenUsed="0"/>
+    <w:lsdException w:name="Light List Accent 1" w:semiHidden="0" w:uiPriority="61" w:unhideWhenUsed="0"/>
+    <w:lsdException w:name="Light Grid Accent 1" w:semiHidden="0" w:uiPriority="62" w:unhideWhenUsed="0"/>
+    <w:lsdException w:name="Medium Shading 1 Accent 1" w:semiHidden="0" w:uiPriority="63" w:unhideWhenUsed="0"/>
+    <w:lsdException w:name="Medium Shading 2 Accent 1" w:semiHidden="0" w:uiPriority="64" w:unhideWhenUsed="0"/>
+    <w:lsdException w:name="Medium List 1 Accent 1" w:semiHidden="0" w:uiPriority="65" w:unhideWhenUsed="0"/>
+    <w:lsdException w:name="Revision" w:unhideWhenUsed="0"/>
+    <w:lsdException w:name="List Paragraph" w:semiHidden="0" w:uiPriority="34" w:unhideWhenUsed="0" w:qFormat="1"/>
+    <w:lsdException w:name="Quote" w:semiHidden="0" w:uiPriority="29" w:unhideWhenUsed="0" w:qFormat="1"/>
+    <w:lsdException w:name="Intense Quote" w:semiHidden="0" w:uiPriority="30" w:unhideWhenUsed="0" w:qFormat="1"/>
+    <w:lsdException w:name="Medium List 2 Accent 1" w:semiHidden="0" w:uiPriority="66" w:unhideWhenUsed="0"/>
+    <w:lsdException w:name="Medium Grid 1 Accent 1" w:semiHidden="0" w:uiPriority="67" w:unhideWhenUsed="0"/>
+    <w:lsdException w:name="Medium Grid 2 Accent 1" w:semiHidden="0" w:uiPriority="68" w:unhideWhenUsed="0"/>
+    <w:lsdException w:name="Medium Grid 3 Accent 1" w:semiHidden="0" w:uiPriority="69" w:unhideWhenUsed="0"/>
+    <w:lsdException w:name="Dark List Accent 1" w:semiHidden="0" w:uiPriority="70" w:unhideWhenUsed="0"/>
+    <w:lsdException w:name="Colorful Shading Accent 1" w:semiHidden="0" w:uiPriority="71" w:unhideWhenUsed="0"/>
+    <w:lsdException w:name="Colorful List Accent 1" w:semiHidden="0" w:uiPriority="72" w:unhideWhenUsed="0"/>
+    <w:lsdException w:name="Colorful Grid Accent 1" w:semiHidden="0" w:uiPriority="73" w:unhideWhenUsed="0"/>
+    <w:lsdException w:name="Light Shading Accent 2" w:semiHidden="0" w:uiPriority="60" w:unhideWhenUsed="0"/>
+    <w:lsdException w:name="Light List Accent 2" w:semiHidden="0" w:uiPriority="61" w:unhideWhenUsed="0"/>
+    <w:lsdException w:name="Light Grid Accent 2" w:semiHidden="0" w:uiPriority="62" w:unhideWhenUsed="0"/>
+    <w:lsdException w:name="Medium Shading 1 Accent 2" w:semiHidden="0" w:uiPriority="63" w:unhideWhenUsed="0"/>
+    <w:lsdException w:name="Medium Shading 2 Accent 2" w:semiHidden="0" w:uiPriority="64" w:unhideWhenUsed="0"/>
+    <w:lsdException w:name="Medium List 1 Accent 2" w:semiHidden="0" w:uiPriority="65" w:unhideWhenUsed="0"/>
+    <w:lsdException w:name="Medium List 2 Accent 2" w:semiHidden="0" w:uiPriority="66" w:unhideWhenUsed="0"/>
+    <w:lsdException w:name="Medium Grid 1 Accent 2" w:semiHidden="0" w:uiPriority="67" w:unhideWhenUsed="0"/>
+    <w:lsdException w:name="Medium Grid 2 Accent 2" w:semiHidden="0" w:uiPriority="68" w:unhideWhenUsed="0"/>
+    <w:lsdException w:name="Medium Grid 3 Accent 2" w:semiHidden="0" w:uiPriority="69" w:unhideWhenUsed="0"/>
+    <w:lsdException w:name="Dark List Accent 2" w:semiHidden="0" w:uiPriority="70" w:unhideWhenUsed="0"/>
+    <w:lsdException w:name="Colorful Shading Accent 2" w:semiHidden="0" w:uiPriority="71" w:unhideWhenUsed="0"/>
+    <w:lsdException w:name="Colorful List Accent 2" w:semiHidden="0" w:uiPriority="72" w:unhideWhenUsed="0"/>
+    <w:lsdException w:name="Colorful Grid Accent 2" w:semiHidden="0" w:uiPriority="73" w:unhideWhenUsed="0"/>
+    <w:lsdException w:name="Light Shading Accent 3" w:semiHidden="0" w:uiPriority="60" w:unhideWhenUsed="0"/>
+    <w:lsdException w:name="Light List Accent 3" w:semiHidden="0" w:uiPriority="61" w:unhideWhenUsed="0"/>
+    <w:lsdException w:name="Light Grid Accent 3" w:semiHidden="0" w:uiPriority="62" w:unhideWhenUsed="0"/>
+    <w:lsdException w:name="Medium Shading 1 Accent 3" w:semiHidden="0" w:uiPriority="63" w:unhideWhenUsed="0"/>
+    <w:lsdException w:name="Medium Shading 2 Accent 3" w:semiHidden="0" w:uiPriority="64" w:unhideWhenUsed="0"/>
+    <w:lsdException w:name="Medium List 1 Accent 3" w:semiHidden="0" w:uiPriority="65" w:unhideWhenUsed="0"/>
+    <w:lsdException w:name="Medium List 2 Accent 3" w:semiHidden="0" w:uiPriority="66" w:unhideWhenUsed="0"/>
+    <w:lsdException w:name="Medium Grid 1 Accent 3" w:semiHidden="0" w:uiPriority="67" w:unhideWhenUsed="0"/>
+    <w:lsdException w:name="Medium Grid 2 Accent 3" w:semiHidden="0" w:uiPriority="68" w:unhideWhenUsed="0"/>
+    <w:lsdException w:name="Medium Grid 3 Accent 3" w:semiHidden="0" w:uiPriority="69" w:unhideWhenUsed="0"/>
+    <w:lsdException w:name="Dark List Accent 3" w:semiHidden="0" w:uiPriority="70" w:unhideWhenUsed="0"/>
+    <w:lsdException w:name="Colorful Shading Accent 3" w:semiHidden="0" w:uiPriority="71" w:unhideWhenUsed="0"/>
+    <w:lsdException w:name="Colorful List Accent 3" w:semiHidden="0" w:uiPriority="72" w:unhideWhenUsed="0"/>
+    <w:lsdException w:name="Colorful Grid Accent 3" w:semiHidden="0" w:uiPriority="73" w:unhideWhenUsed="0"/>
+    <w:lsdException w:name="Light Shading Accent 4" w:semiHidden="0" w:uiPriority="60" w:unhideWhenUsed="0"/>
+    <w:lsdException w:name="Light List Accent 4" w:semiHidden="0" w:uiPriority="61" w:unhideWhenUsed="0"/>
+    <w:lsdException w:name="Light Grid Accent 4" w:semiHidden="0" w:uiPriority="62" w:unhideWhenUsed="0"/>
+    <w:lsdException w:name="Medium Shading 1 Accent 4" w:semiHidden="0" w:uiPriority="63" w:unhideWhenUsed="0"/>
+    <w:lsdException w:name="Medium Shading 2 Accent 4" w:semiHidden="0" w:uiPriority="64" w:unhideWhenUsed="0"/>
+    <w:lsdException w:name="Medium List 1 Accent 4" w:semiHidden="0" w:uiPriority="65" w:unhideWhenUsed="0"/>
+    <w:lsdException w:name="Medium List 2 Accent 4" w:semiHidden="0" w:uiPriority="66" w:unhideWhenUsed="0"/>
+    <w:lsdException w:name="Medium Grid 1 Accent 4" w:semiHidden="0" w:uiPriority="67" w:unhideWhenUsed="0"/>
+    <w:lsdException w:name="Medium Grid 2 Accent 4" w:semiHidden="0" w:uiPriority="68" w:unhideWhenUsed="0"/>
+    <w:lsdException w:name="Medium Grid 3 Accent 4" w:semiHidden="0" w:uiPriority="69" w:unhideWhenUsed="0"/>
+    <w:lsdException w:name="Dark List Accent 4" w:semiHidden="0" w:uiPriority="70" w:unhideWhenUsed="0"/>
+    <w:lsdException w:name="Colorful Shading Accent 4" w:semiHidden="0" w:uiPriority="71" w:unhideWhenUsed="0"/>
+    <w:lsdException w:name="Colorful List Accent 4" w:semiHidden="0" w:uiPriority="72" w:unhideWhenUsed="0"/>
+    <w:lsdException w:name="Colorful Grid Accent 4" w:semiHidden="0" w:uiPriority="73" w:unhideWhenUsed="0"/>
+    <w:lsdException w:name="Light Shading Accent 5" w:semiHidden="0" w:uiPriority="60" w:unhideWhenUsed="0"/>
+    <w:lsdException w:name="Light List Accent 5" w:semiHidden="0" w:uiPriority="61" w:unhideWhenUsed="0"/>
+    <w:lsdException w:name="Light Grid Accent 5" w:semiHidden="0" w:uiPriority="62" w:unhideWhenUsed="0"/>
+    <w:lsdException w:name="Medium Shading 1 Accent 5" w:semiHidden="0" w:uiPriority="63" w:unhideWhenUsed="0"/>
+    <w:lsdException w:name="Medium Shading 2 Accent 5" w:semiHidden="0" w:uiPriority="64" w:unhideWhenUsed="0"/>
+    <w:lsdException w:name="Medium List 1 Accent 5" w:semiHidden="0" w:uiPriority="65" w:unhideWhenUsed="0"/>
+    <w:lsdException w:name="Medium List 2 Accent 5" w:semiHidden="0" w:uiPriority="66" w:unhideWhenUsed="0"/>
+    <w:lsdException w:name="Medium Grid 1 Accent 5" w:semiHidden="0" w:uiPriority="67" w:unhideWhenUsed="0"/>
+    <w:lsdException w:name="Medium Grid 2 Accent 5" w:semiHidden="0" w:uiPriority="68" w:unhideWhenUsed="0"/>
+    <w:lsdException w:name="Medium Grid 3 Accent 5" w:semiHidden="0" w:uiPriority="69" w:unhideWhenUsed="0"/>
+    <w:lsdException w:name="Dark List Accent 5" w:semiHidden="0" w:uiPriority="70" w:unhideWhenUsed="0"/>
+    <w:lsdException w:name="Colorful Shading Accent 5" w:semiHidden="0" w:uiPriority="71" w:unhideWhenUsed="0"/>
+    <w:lsdException w:name="Colorful List Accent 5" w:semiHidden="0" w:uiPriority="72" w:unhideWhenUsed="0"/>
+    <w:lsdException w:name="Colorful Grid Accent 5" w:semiHidden="0" w:uiPriority="73" w:unhideWhenUsed="0"/>
+    <w:lsdException w:name="Light Shading Accent 6" w:semiHidden="0" w:uiPriority="60" w:unhideWhenUsed="0"/>
+    <w:lsdException w:name="Light List Accent 6" w:semiHidden="0" w:uiPriority="61" w:unhideWhenUsed="0"/>
+    <w:lsdException w:name="Light Grid Accent 6" w:semiHidden="0" w:uiPriority="62" w:unhideWhenUsed="0"/>
+    <w:lsdException w:name="Medium Shading 1 Accent 6" w:semiHidden="0" w:uiPriority="63" w:unhideWhenUsed="0"/>
+    <w:lsdException w:name="Medium Shading 2 Accent 6" w:semiHidden="0" w:uiPriority="64" w:unhideWhenUsed="0"/>
+    <w:lsdException w:name="Medium List 1 Accent 6" w:semiHidden="0" w:uiPriority="65" w:unhideWhenUsed="0"/>
+    <w:lsdException w:name="Medium List 2 Accent 6" w:semiHidden="0" w:uiPriority="66" w:unhideWhenUsed="0"/>
+    <w:lsdException w:name="Medium Grid 1 Accent 6" w:semiHidden="0" w:uiPriority="67" w:unhideWhenUsed="0"/>
+    <w:lsdException w:name="Medium Grid 2 Accent 6" w:semiHidden="0" w:uiPriority="68" w:unhideWhenUsed="0"/>
+    <w:lsdException w:name="Medium Grid 3 Accent 6" w:semiHidden="0" w:uiPriority="69" w:unhideWhenUsed="0"/>
+    <w:lsdException w:name="Dark List Accent 6" w:semiHidden="0" w:uiPriority="70" w:unhideWhenUsed="0"/>
+    <w:lsdException w:name="Colorful Shading Accent 6" w:semiHidden="0" w:uiPriority="71" w:unhideWhenUsed="0"/>
+    <w:lsdException w:name="Colorful List Accent 6" w:semiHidden="0" w:uiPriority="72" w:unhideWhenUsed="0"/>
+    <w:lsdException w:name="Colorful Grid Accent 6" w:semiHidden="0" w:uiPriority="73" w:unhideWhenUsed="0"/>
+    <w:lsdException w:name="Subtle Emphasis" w:semiHidden="0" w:uiPriority="19" w:unhideWhenUsed="0" w:qFormat="1"/>
+    <w:lsdException w:name="Intense Emphasis" w:semiHidden="0" w:uiPriority="21" w:unhideWhenUsed="0" w:qFormat="1"/>
+    <w:lsdException w:name="Subtle Reference" w:semiHidden="0" w:uiPriority="31" w:unhideWhenUsed="0" w:qFormat="1"/>
+    <w:lsdException w:name="Intense Reference" w:semiHidden="0" w:uiPriority="32" w:unhideWhenUsed="0" w:qFormat="1"/>
+    <w:lsdException w:name="Book Title" w:semiHidden="0" w:uiPriority="33" w:unhideWhenUsed="0" w:qFormat="1"/>
+    <w:lsdException w:name="Bibliography" w:uiPriority="37"/>
+    <w:lsdException w:name="TOC Heading" w:uiPriority="39" w:qFormat="1"/>
   </w:latentStyles>
   <w:style w:type="paragraph" w:default="1" w:styleId="Normal">
     <w:name w:val="Normal"/>
@@ -5265,7 +5309,7 @@
       <w:u w:val="single"/>
     </w:rPr>
   </w:style>
-  <w:style w:type="character" w:styleId="Mentionnonrsolue">
+  <w:style w:type="character" w:customStyle="1" w:styleId="UnresolvedMention">
     <w:name w:val="Unresolved Mention"/>
     <w:basedOn w:val="Policepardfaut"/>
     <w:uiPriority w:val="99"/>
@@ -5543,6 +5587,7 @@
       <w:spacing w:after="0" w:line="240" w:lineRule="auto"/>
     </w:pPr>
     <w:tblPr>
+      <w:tblInd w:w="0" w:type="dxa"/>
       <w:tblBorders>
         <w:top w:val="single" w:sz="4" w:space="0" w:color="auto"/>
         <w:left w:val="single" w:sz="4" w:space="0" w:color="auto"/>
@@ -5551,9 +5596,15 @@
         <w:insideH w:val="single" w:sz="4" w:space="0" w:color="auto"/>
         <w:insideV w:val="single" w:sz="4" w:space="0" w:color="auto"/>
       </w:tblBorders>
+      <w:tblCellMar>
+        <w:top w:w="0" w:type="dxa"/>
+        <w:left w:w="108" w:type="dxa"/>
+        <w:bottom w:w="0" w:type="dxa"/>
+        <w:right w:w="108" w:type="dxa"/>
+      </w:tblCellMar>
     </w:tblPr>
   </w:style>
-  <w:style w:type="table" w:styleId="Tableausimple1">
+  <w:style w:type="table" w:customStyle="1" w:styleId="PlainTable1">
     <w:name w:val="Plain Table 1"/>
     <w:basedOn w:val="TableauNormal"/>
     <w:uiPriority w:val="41"/>
@@ -5564,6 +5615,7 @@
     <w:tblPr>
       <w:tblStyleRowBandSize w:val="1"/>
       <w:tblStyleColBandSize w:val="1"/>
+      <w:tblInd w:w="0" w:type="dxa"/>
       <w:tblBorders>
         <w:top w:val="single" w:sz="4" w:space="0" w:color="BFBFBF" w:themeColor="background1" w:themeShade="BF"/>
         <w:left w:val="single" w:sz="4" w:space="0" w:color="BFBFBF" w:themeColor="background1" w:themeShade="BF"/>
@@ -5572,6 +5624,12 @@
         <w:insideH w:val="single" w:sz="4" w:space="0" w:color="BFBFBF" w:themeColor="background1" w:themeShade="BF"/>
         <w:insideV w:val="single" w:sz="4" w:space="0" w:color="BFBFBF" w:themeColor="background1" w:themeShade="BF"/>
       </w:tblBorders>
+      <w:tblCellMar>
+        <w:top w:w="0" w:type="dxa"/>
+        <w:left w:w="108" w:type="dxa"/>
+        <w:bottom w:w="0" w:type="dxa"/>
+        <w:right w:w="108" w:type="dxa"/>
+      </w:tblCellMar>
     </w:tblPr>
     <w:tblStylePr w:type="firstRow">
       <w:rPr>
@@ -5693,6 +5751,756 @@
       <w:i/>
       <w:iCs/>
       <w:color w:val="2F5496" w:themeColor="accent1" w:themeShade="BF"/>
+    </w:rPr>
+  </w:style>
+  <w:style w:type="paragraph" w:styleId="Textedebulles">
+    <w:name w:val="Balloon Text"/>
+    <w:basedOn w:val="Normal"/>
+    <w:link w:val="TextedebullesCar"/>
+    <w:uiPriority w:val="99"/>
+    <w:semiHidden/>
+    <w:unhideWhenUsed/>
+    <w:rsid w:val="00374BEA"/>
+    <w:pPr>
+      <w:spacing w:after="0" w:line="240" w:lineRule="auto"/>
+    </w:pPr>
+    <w:rPr>
+      <w:rFonts w:ascii="Tahoma" w:hAnsi="Tahoma" w:cs="Tahoma"/>
+      <w:sz w:val="16"/>
+      <w:szCs w:val="16"/>
+    </w:rPr>
+  </w:style>
+  <w:style w:type="character" w:customStyle="1" w:styleId="TextedebullesCar">
+    <w:name w:val="Texte de bulles Car"/>
+    <w:basedOn w:val="Policepardfaut"/>
+    <w:link w:val="Textedebulles"/>
+    <w:uiPriority w:val="99"/>
+    <w:semiHidden/>
+    <w:rsid w:val="00374BEA"/>
+    <w:rPr>
+      <w:rFonts w:ascii="Tahoma" w:hAnsi="Tahoma" w:cs="Tahoma"/>
+      <w:sz w:val="16"/>
+      <w:szCs w:val="16"/>
+    </w:rPr>
+  </w:style>
+</w:styles>
+</file>
+
+<file path=word/stylesWithEffects.xml><?xml version="1.0" encoding="utf-8"?>
+<w:styles xmlns:wpc="http://schemas.microsoft.com/office/word/2010/wordprocessingCanvas" xmlns:mc="http://schemas.openxmlformats.org/markup-compatibility/2006" xmlns:o="urn:schemas-microsoft-com:office:office" xmlns:r="http://schemas.openxmlformats.org/officeDocument/2006/relationships" xmlns:m="http://schemas.openxmlformats.org/officeDocument/2006/math" xmlns:v="urn:schemas-microsoft-com:vml" xmlns:wp14="http://schemas.microsoft.com/office/word/2010/wordprocessingDrawing" xmlns:wp="http://schemas.openxmlformats.org/drawingml/2006/wordprocessingDrawing" xmlns:w10="urn:schemas-microsoft-com:office:word" xmlns:w="http://schemas.openxmlformats.org/wordprocessingml/2006/main" xmlns:w14="http://schemas.microsoft.com/office/word/2010/wordml" xmlns:wpg="http://schemas.microsoft.com/office/word/2010/wordprocessingGroup" xmlns:wpi="http://schemas.microsoft.com/office/word/2010/wordprocessingInk" xmlns:wne="http://schemas.microsoft.com/office/word/2006/wordml" xmlns:wps="http://schemas.microsoft.com/office/word/2010/wordprocessingShape" mc:Ignorable="w14 wp14">
+  <w:docDefaults>
+    <w:rPrDefault>
+      <w:rPr>
+        <w:rFonts w:asciiTheme="minorHAnsi" w:eastAsia="SimSun" w:hAnsiTheme="minorHAnsi" w:cstheme="minorBidi"/>
+        <w:sz w:val="22"/>
+        <w:szCs w:val="22"/>
+        <w:lang w:val="fr-FR" w:eastAsia="en-US" w:bidi="ar-SA"/>
+      </w:rPr>
+    </w:rPrDefault>
+    <w:pPrDefault>
+      <w:pPr>
+        <w:spacing w:after="160" w:line="259" w:lineRule="auto"/>
+      </w:pPr>
+    </w:pPrDefault>
+  </w:docDefaults>
+  <w:latentStyles w:defLockedState="0" w:defUIPriority="99" w:defSemiHidden="1" w:defUnhideWhenUsed="1" w:defQFormat="0" w:count="267">
+    <w:lsdException w:name="Normal" w:semiHidden="0" w:uiPriority="0" w:unhideWhenUsed="0" w:qFormat="1"/>
+    <w:lsdException w:name="heading 1" w:semiHidden="0" w:uiPriority="9" w:unhideWhenUsed="0" w:qFormat="1"/>
+    <w:lsdException w:name="heading 2" w:uiPriority="9" w:qFormat="1"/>
+    <w:lsdException w:name="heading 3" w:uiPriority="9" w:qFormat="1"/>
+    <w:lsdException w:name="heading 4" w:uiPriority="9" w:qFormat="1"/>
+    <w:lsdException w:name="heading 5" w:uiPriority="9" w:qFormat="1"/>
+    <w:lsdException w:name="heading 6" w:uiPriority="9" w:qFormat="1"/>
+    <w:lsdException w:name="heading 7" w:uiPriority="9" w:qFormat="1"/>
+    <w:lsdException w:name="heading 8" w:uiPriority="9" w:qFormat="1"/>
+    <w:lsdException w:name="heading 9" w:uiPriority="9" w:qFormat="1"/>
+    <w:lsdException w:name="toc 1" w:uiPriority="39"/>
+    <w:lsdException w:name="toc 2" w:uiPriority="39"/>
+    <w:lsdException w:name="toc 3" w:uiPriority="39"/>
+    <w:lsdException w:name="toc 4" w:uiPriority="39"/>
+    <w:lsdException w:name="toc 5" w:uiPriority="39"/>
+    <w:lsdException w:name="toc 6" w:uiPriority="39"/>
+    <w:lsdException w:name="toc 7" w:uiPriority="39"/>
+    <w:lsdException w:name="toc 8" w:uiPriority="39"/>
+    <w:lsdException w:name="toc 9" w:uiPriority="39"/>
+    <w:lsdException w:name="caption" w:uiPriority="35" w:qFormat="1"/>
+    <w:lsdException w:name="Title" w:semiHidden="0" w:uiPriority="10" w:unhideWhenUsed="0" w:qFormat="1"/>
+    <w:lsdException w:name="Default Paragraph Font" w:uiPriority="1"/>
+    <w:lsdException w:name="Subtitle" w:semiHidden="0" w:uiPriority="11" w:unhideWhenUsed="0" w:qFormat="1"/>
+    <w:lsdException w:name="Strong" w:semiHidden="0" w:uiPriority="22" w:unhideWhenUsed="0" w:qFormat="1"/>
+    <w:lsdException w:name="Emphasis" w:semiHidden="0" w:uiPriority="20" w:unhideWhenUsed="0" w:qFormat="1"/>
+    <w:lsdException w:name="Table Grid" w:semiHidden="0" w:uiPriority="39" w:unhideWhenUsed="0"/>
+    <w:lsdException w:name="Placeholder Text" w:unhideWhenUsed="0"/>
+    <w:lsdException w:name="No Spacing" w:semiHidden="0" w:uiPriority="1" w:unhideWhenUsed="0" w:qFormat="1"/>
+    <w:lsdException w:name="Light Shading" w:semiHidden="0" w:uiPriority="60" w:unhideWhenUsed="0"/>
+    <w:lsdException w:name="Light List" w:semiHidden="0" w:uiPriority="61" w:unhideWhenUsed="0"/>
+    <w:lsdException w:name="Light Grid" w:semiHidden="0" w:uiPriority="62" w:unhideWhenUsed="0"/>
+    <w:lsdException w:name="Medium Shading 1" w:semiHidden="0" w:uiPriority="63" w:unhideWhenUsed="0"/>
+    <w:lsdException w:name="Medium Shading 2" w:semiHidden="0" w:uiPriority="64" w:unhideWhenUsed="0"/>
+    <w:lsdException w:name="Medium List 1" w:semiHidden="0" w:uiPriority="65" w:unhideWhenUsed="0"/>
+    <w:lsdException w:name="Medium List 2" w:semiHidden="0" w:uiPriority="66" w:unhideWhenUsed="0"/>
+    <w:lsdException w:name="Medium Grid 1" w:semiHidden="0" w:uiPriority="67" w:unhideWhenUsed="0"/>
+    <w:lsdException w:name="Medium Grid 2" w:semiHidden="0" w:uiPriority="68" w:unhideWhenUsed="0"/>
+    <w:lsdException w:name="Medium Grid 3" w:semiHidden="0" w:uiPriority="69" w:unhideWhenUsed="0"/>
+    <w:lsdException w:name="Dark List" w:semiHidden="0" w:uiPriority="70" w:unhideWhenUsed="0"/>
+    <w:lsdException w:name="Colorful Shading" w:semiHidden="0" w:uiPriority="71" w:unhideWhenUsed="0"/>
+    <w:lsdException w:name="Colorful List" w:semiHidden="0" w:uiPriority="72" w:unhideWhenUsed="0"/>
+    <w:lsdException w:name="Colorful Grid" w:semiHidden="0" w:uiPriority="73" w:unhideWhenUsed="0"/>
+    <w:lsdException w:name="Light Shading Accent 1" w:semiHidden="0" w:uiPriority="60" w:unhideWhenUsed="0"/>
+    <w:lsdException w:name="Light List Accent 1" w:semiHidden="0" w:uiPriority="61" w:unhideWhenUsed="0"/>
+    <w:lsdException w:name="Light Grid Accent 1" w:semiHidden="0" w:uiPriority="62" w:unhideWhenUsed="0"/>
+    <w:lsdException w:name="Medium Shading 1 Accent 1" w:semiHidden="0" w:uiPriority="63" w:unhideWhenUsed="0"/>
+    <w:lsdException w:name="Medium Shading 2 Accent 1" w:semiHidden="0" w:uiPriority="64" w:unhideWhenUsed="0"/>
+    <w:lsdException w:name="Medium List 1 Accent 1" w:semiHidden="0" w:uiPriority="65" w:unhideWhenUsed="0"/>
+    <w:lsdException w:name="Revision" w:unhideWhenUsed="0"/>
+    <w:lsdException w:name="List Paragraph" w:semiHidden="0" w:uiPriority="34" w:unhideWhenUsed="0" w:qFormat="1"/>
+    <w:lsdException w:name="Quote" w:semiHidden="0" w:uiPriority="29" w:unhideWhenUsed="0" w:qFormat="1"/>
+    <w:lsdException w:name="Intense Quote" w:semiHidden="0" w:uiPriority="30" w:unhideWhenUsed="0" w:qFormat="1"/>
+    <w:lsdException w:name="Medium List 2 Accent 1" w:semiHidden="0" w:uiPriority="66" w:unhideWhenUsed="0"/>
+    <w:lsdException w:name="Medium Grid 1 Accent 1" w:semiHidden="0" w:uiPriority="67" w:unhideWhenUsed="0"/>
+    <w:lsdException w:name="Medium Grid 2 Accent 1" w:semiHidden="0" w:uiPriority="68" w:unhideWhenUsed="0"/>
+    <w:lsdException w:name="Medium Grid 3 Accent 1" w:semiHidden="0" w:uiPriority="69" w:unhideWhenUsed="0"/>
+    <w:lsdException w:name="Dark List Accent 1" w:semiHidden="0" w:uiPriority="70" w:unhideWhenUsed="0"/>
+    <w:lsdException w:name="Colorful Shading Accent 1" w:semiHidden="0" w:uiPriority="71" w:unhideWhenUsed="0"/>
+    <w:lsdException w:name="Colorful List Accent 1" w:semiHidden="0" w:uiPriority="72" w:unhideWhenUsed="0"/>
+    <w:lsdException w:name="Colorful Grid Accent 1" w:semiHidden="0" w:uiPriority="73" w:unhideWhenUsed="0"/>
+    <w:lsdException w:name="Light Shading Accent 2" w:semiHidden="0" w:uiPriority="60" w:unhideWhenUsed="0"/>
+    <w:lsdException w:name="Light List Accent 2" w:semiHidden="0" w:uiPriority="61" w:unhideWhenUsed="0"/>
+    <w:lsdException w:name="Light Grid Accent 2" w:semiHidden="0" w:uiPriority="62" w:unhideWhenUsed="0"/>
+    <w:lsdException w:name="Medium Shading 1 Accent 2" w:semiHidden="0" w:uiPriority="63" w:unhideWhenUsed="0"/>
+    <w:lsdException w:name="Medium Shading 2 Accent 2" w:semiHidden="0" w:uiPriority="64" w:unhideWhenUsed="0"/>
+    <w:lsdException w:name="Medium List 1 Accent 2" w:semiHidden="0" w:uiPriority="65" w:unhideWhenUsed="0"/>
+    <w:lsdException w:name="Medium List 2 Accent 2" w:semiHidden="0" w:uiPriority="66" w:unhideWhenUsed="0"/>
+    <w:lsdException w:name="Medium Grid 1 Accent 2" w:semiHidden="0" w:uiPriority="67" w:unhideWhenUsed="0"/>
+    <w:lsdException w:name="Medium Grid 2 Accent 2" w:semiHidden="0" w:uiPriority="68" w:unhideWhenUsed="0"/>
+    <w:lsdException w:name="Medium Grid 3 Accent 2" w:semiHidden="0" w:uiPriority="69" w:unhideWhenUsed="0"/>
+    <w:lsdException w:name="Dark List Accent 2" w:semiHidden="0" w:uiPriority="70" w:unhideWhenUsed="0"/>
+    <w:lsdException w:name="Colorful Shading Accent 2" w:semiHidden="0" w:uiPriority="71" w:unhideWhenUsed="0"/>
+    <w:lsdException w:name="Colorful List Accent 2" w:semiHidden="0" w:uiPriority="72" w:unhideWhenUsed="0"/>
+    <w:lsdException w:name="Colorful Grid Accent 2" w:semiHidden="0" w:uiPriority="73" w:unhideWhenUsed="0"/>
+    <w:lsdException w:name="Light Shading Accent 3" w:semiHidden="0" w:uiPriority="60" w:unhideWhenUsed="0"/>
+    <w:lsdException w:name="Light List Accent 3" w:semiHidden="0" w:uiPriority="61" w:unhideWhenUsed="0"/>
+    <w:lsdException w:name="Light Grid Accent 3" w:semiHidden="0" w:uiPriority="62" w:unhideWhenUsed="0"/>
+    <w:lsdException w:name="Medium Shading 1 Accent 3" w:semiHidden="0" w:uiPriority="63" w:unhideWhenUsed="0"/>
+    <w:lsdException w:name="Medium Shading 2 Accent 3" w:semiHidden="0" w:uiPriority="64" w:unhideWhenUsed="0"/>
+    <w:lsdException w:name="Medium List 1 Accent 3" w:semiHidden="0" w:uiPriority="65" w:unhideWhenUsed="0"/>
+    <w:lsdException w:name="Medium List 2 Accent 3" w:semiHidden="0" w:uiPriority="66" w:unhideWhenUsed="0"/>
+    <w:lsdException w:name="Medium Grid 1 Accent 3" w:semiHidden="0" w:uiPriority="67" w:unhideWhenUsed="0"/>
+    <w:lsdException w:name="Medium Grid 2 Accent 3" w:semiHidden="0" w:uiPriority="68" w:unhideWhenUsed="0"/>
+    <w:lsdException w:name="Medium Grid 3 Accent 3" w:semiHidden="0" w:uiPriority="69" w:unhideWhenUsed="0"/>
+    <w:lsdException w:name="Dark List Accent 3" w:semiHidden="0" w:uiPriority="70" w:unhideWhenUsed="0"/>
+    <w:lsdException w:name="Colorful Shading Accent 3" w:semiHidden="0" w:uiPriority="71" w:unhideWhenUsed="0"/>
+    <w:lsdException w:name="Colorful List Accent 3" w:semiHidden="0" w:uiPriority="72" w:unhideWhenUsed="0"/>
+    <w:lsdException w:name="Colorful Grid Accent 3" w:semiHidden="0" w:uiPriority="73" w:unhideWhenUsed="0"/>
+    <w:lsdException w:name="Light Shading Accent 4" w:semiHidden="0" w:uiPriority="60" w:unhideWhenUsed="0"/>
+    <w:lsdException w:name="Light List Accent 4" w:semiHidden="0" w:uiPriority="61" w:unhideWhenUsed="0"/>
+    <w:lsdException w:name="Light Grid Accent 4" w:semiHidden="0" w:uiPriority="62" w:unhideWhenUsed="0"/>
+    <w:lsdException w:name="Medium Shading 1 Accent 4" w:semiHidden="0" w:uiPriority="63" w:unhideWhenUsed="0"/>
+    <w:lsdException w:name="Medium Shading 2 Accent 4" w:semiHidden="0" w:uiPriority="64" w:unhideWhenUsed="0"/>
+    <w:lsdException w:name="Medium List 1 Accent 4" w:semiHidden="0" w:uiPriority="65" w:unhideWhenUsed="0"/>
+    <w:lsdException w:name="Medium List 2 Accent 4" w:semiHidden="0" w:uiPriority="66" w:unhideWhenUsed="0"/>
+    <w:lsdException w:name="Medium Grid 1 Accent 4" w:semiHidden="0" w:uiPriority="67" w:unhideWhenUsed="0"/>
+    <w:lsdException w:name="Medium Grid 2 Accent 4" w:semiHidden="0" w:uiPriority="68" w:unhideWhenUsed="0"/>
+    <w:lsdException w:name="Medium Grid 3 Accent 4" w:semiHidden="0" w:uiPriority="69" w:unhideWhenUsed="0"/>
+    <w:lsdException w:name="Dark List Accent 4" w:semiHidden="0" w:uiPriority="70" w:unhideWhenUsed="0"/>
+    <w:lsdException w:name="Colorful Shading Accent 4" w:semiHidden="0" w:uiPriority="71" w:unhideWhenUsed="0"/>
+    <w:lsdException w:name="Colorful List Accent 4" w:semiHidden="0" w:uiPriority="72" w:unhideWhenUsed="0"/>
+    <w:lsdException w:name="Colorful Grid Accent 4" w:semiHidden="0" w:uiPriority="73" w:unhideWhenUsed="0"/>
+    <w:lsdException w:name="Light Shading Accent 5" w:semiHidden="0" w:uiPriority="60" w:unhideWhenUsed="0"/>
+    <w:lsdException w:name="Light List Accent 5" w:semiHidden="0" w:uiPriority="61" w:unhideWhenUsed="0"/>
+    <w:lsdException w:name="Light Grid Accent 5" w:semiHidden="0" w:uiPriority="62" w:unhideWhenUsed="0"/>
+    <w:lsdException w:name="Medium Shading 1 Accent 5" w:semiHidden="0" w:uiPriority="63" w:unhideWhenUsed="0"/>
+    <w:lsdException w:name="Medium Shading 2 Accent 5" w:semiHidden="0" w:uiPriority="64" w:unhideWhenUsed="0"/>
+    <w:lsdException w:name="Medium List 1 Accent 5" w:semiHidden="0" w:uiPriority="65" w:unhideWhenUsed="0"/>
+    <w:lsdException w:name="Medium List 2 Accent 5" w:semiHidden="0" w:uiPriority="66" w:unhideWhenUsed="0"/>
+    <w:lsdException w:name="Medium Grid 1 Accent 5" w:semiHidden="0" w:uiPriority="67" w:unhideWhenUsed="0"/>
+    <w:lsdException w:name="Medium Grid 2 Accent 5" w:semiHidden="0" w:uiPriority="68" w:unhideWhenUsed="0"/>
+    <w:lsdException w:name="Medium Grid 3 Accent 5" w:semiHidden="0" w:uiPriority="69" w:unhideWhenUsed="0"/>
+    <w:lsdException w:name="Dark List Accent 5" w:semiHidden="0" w:uiPriority="70" w:unhideWhenUsed="0"/>
+    <w:lsdException w:name="Colorful Shading Accent 5" w:semiHidden="0" w:uiPriority="71" w:unhideWhenUsed="0"/>
+    <w:lsdException w:name="Colorful List Accent 5" w:semiHidden="0" w:uiPriority="72" w:unhideWhenUsed="0"/>
+    <w:lsdException w:name="Colorful Grid Accent 5" w:semiHidden="0" w:uiPriority="73" w:unhideWhenUsed="0"/>
+    <w:lsdException w:name="Light Shading Accent 6" w:semiHidden="0" w:uiPriority="60" w:unhideWhenUsed="0"/>
+    <w:lsdException w:name="Light List Accent 6" w:semiHidden="0" w:uiPriority="61" w:unhideWhenUsed="0"/>
+    <w:lsdException w:name="Light Grid Accent 6" w:semiHidden="0" w:uiPriority="62" w:unhideWhenUsed="0"/>
+    <w:lsdException w:name="Medium Shading 1 Accent 6" w:semiHidden="0" w:uiPriority="63" w:unhideWhenUsed="0"/>
+    <w:lsdException w:name="Medium Shading 2 Accent 6" w:semiHidden="0" w:uiPriority="64" w:unhideWhenUsed="0"/>
+    <w:lsdException w:name="Medium List 1 Accent 6" w:semiHidden="0" w:uiPriority="65" w:unhideWhenUsed="0"/>
+    <w:lsdException w:name="Medium List 2 Accent 6" w:semiHidden="0" w:uiPriority="66" w:unhideWhenUsed="0"/>
+    <w:lsdException w:name="Medium Grid 1 Accent 6" w:semiHidden="0" w:uiPriority="67" w:unhideWhenUsed="0"/>
+    <w:lsdException w:name="Medium Grid 2 Accent 6" w:semiHidden="0" w:uiPriority="68" w:unhideWhenUsed="0"/>
+    <w:lsdException w:name="Medium Grid 3 Accent 6" w:semiHidden="0" w:uiPriority="69" w:unhideWhenUsed="0"/>
+    <w:lsdException w:name="Dark List Accent 6" w:semiHidden="0" w:uiPriority="70" w:unhideWhenUsed="0"/>
+    <w:lsdException w:name="Colorful Shading Accent 6" w:semiHidden="0" w:uiPriority="71" w:unhideWhenUsed="0"/>
+    <w:lsdException w:name="Colorful List Accent 6" w:semiHidden="0" w:uiPriority="72" w:unhideWhenUsed="0"/>
+    <w:lsdException w:name="Colorful Grid Accent 6" w:semiHidden="0" w:uiPriority="73" w:unhideWhenUsed="0"/>
+    <w:lsdException w:name="Subtle Emphasis" w:semiHidden="0" w:uiPriority="19" w:unhideWhenUsed="0" w:qFormat="1"/>
+    <w:lsdException w:name="Intense Emphasis" w:semiHidden="0" w:uiPriority="21" w:unhideWhenUsed="0" w:qFormat="1"/>
+    <w:lsdException w:name="Subtle Reference" w:semiHidden="0" w:uiPriority="31" w:unhideWhenUsed="0" w:qFormat="1"/>
+    <w:lsdException w:name="Intense Reference" w:semiHidden="0" w:uiPriority="32" w:unhideWhenUsed="0" w:qFormat="1"/>
+    <w:lsdException w:name="Book Title" w:semiHidden="0" w:uiPriority="33" w:unhideWhenUsed="0" w:qFormat="1"/>
+    <w:lsdException w:name="Bibliography" w:uiPriority="37"/>
+    <w:lsdException w:name="TOC Heading" w:uiPriority="39" w:qFormat="1"/>
+  </w:latentStyles>
+  <w:style w:type="paragraph" w:default="1" w:styleId="Normal">
+    <w:name w:val="Normal"/>
+    <w:qFormat/>
+    <w:rsid w:val="00C70AD3"/>
+  </w:style>
+  <w:style w:type="paragraph" w:styleId="Titre1">
+    <w:name w:val="heading 1"/>
+    <w:basedOn w:val="Normal"/>
+    <w:next w:val="Normal"/>
+    <w:link w:val="Titre1Car"/>
+    <w:uiPriority w:val="9"/>
+    <w:qFormat/>
+    <w:rsid w:val="00034D76"/>
+    <w:pPr>
+      <w:keepNext/>
+      <w:keepLines/>
+      <w:spacing w:before="240" w:after="0"/>
+      <w:outlineLvl w:val="0"/>
+    </w:pPr>
+    <w:rPr>
+      <w:rFonts w:asciiTheme="majorHAnsi" w:eastAsiaTheme="majorEastAsia" w:hAnsiTheme="majorHAnsi" w:cstheme="majorBidi"/>
+      <w:color w:val="2F5496" w:themeColor="accent1" w:themeShade="BF"/>
+      <w:sz w:val="32"/>
+      <w:szCs w:val="32"/>
+    </w:rPr>
+  </w:style>
+  <w:style w:type="paragraph" w:styleId="Titre4">
+    <w:name w:val="heading 4"/>
+    <w:basedOn w:val="Normal"/>
+    <w:next w:val="Normal"/>
+    <w:link w:val="Titre4Car"/>
+    <w:uiPriority w:val="9"/>
+    <w:semiHidden/>
+    <w:unhideWhenUsed/>
+    <w:qFormat/>
+    <w:rsid w:val="00C70AD3"/>
+    <w:pPr>
+      <w:keepNext/>
+      <w:keepLines/>
+      <w:spacing w:before="40" w:after="0"/>
+      <w:outlineLvl w:val="3"/>
+    </w:pPr>
+    <w:rPr>
+      <w:rFonts w:asciiTheme="majorHAnsi" w:eastAsiaTheme="majorEastAsia" w:hAnsiTheme="majorHAnsi" w:cstheme="majorBidi"/>
+      <w:i/>
+      <w:iCs/>
+      <w:color w:val="2F5496" w:themeColor="accent1" w:themeShade="BF"/>
+    </w:rPr>
+  </w:style>
+  <w:style w:type="character" w:default="1" w:styleId="Policepardfaut">
+    <w:name w:val="Default Paragraph Font"/>
+    <w:uiPriority w:val="1"/>
+    <w:semiHidden/>
+    <w:unhideWhenUsed/>
+  </w:style>
+  <w:style w:type="table" w:default="1" w:styleId="TableauNormal">
+    <w:name w:val="Normal Table"/>
+    <w:uiPriority w:val="99"/>
+    <w:semiHidden/>
+    <w:unhideWhenUsed/>
+    <w:tblPr>
+      <w:tblInd w:w="0" w:type="dxa"/>
+      <w:tblCellMar>
+        <w:top w:w="0" w:type="dxa"/>
+        <w:left w:w="108" w:type="dxa"/>
+        <w:bottom w:w="0" w:type="dxa"/>
+        <w:right w:w="108" w:type="dxa"/>
+      </w:tblCellMar>
+    </w:tblPr>
+  </w:style>
+  <w:style w:type="numbering" w:default="1" w:styleId="Aucuneliste">
+    <w:name w:val="No List"/>
+    <w:uiPriority w:val="99"/>
+    <w:semiHidden/>
+    <w:unhideWhenUsed/>
+  </w:style>
+  <w:style w:type="character" w:styleId="Lienhypertexte">
+    <w:name w:val="Hyperlink"/>
+    <w:basedOn w:val="Policepardfaut"/>
+    <w:uiPriority w:val="99"/>
+    <w:unhideWhenUsed/>
+    <w:rsid w:val="00200FA9"/>
+    <w:rPr>
+      <w:color w:val="0563C1" w:themeColor="hyperlink"/>
+      <w:u w:val="single"/>
+    </w:rPr>
+  </w:style>
+  <w:style w:type="character" w:customStyle="1" w:styleId="UnresolvedMention">
+    <w:name w:val="Unresolved Mention"/>
+    <w:basedOn w:val="Policepardfaut"/>
+    <w:uiPriority w:val="99"/>
+    <w:semiHidden/>
+    <w:unhideWhenUsed/>
+    <w:rsid w:val="00200FA9"/>
+    <w:rPr>
+      <w:color w:val="605E5C"/>
+      <w:shd w:val="clear" w:color="auto" w:fill="E1DFDD"/>
+    </w:rPr>
+  </w:style>
+  <w:style w:type="paragraph" w:styleId="Paragraphedeliste">
+    <w:name w:val="List Paragraph"/>
+    <w:basedOn w:val="Normal"/>
+    <w:uiPriority w:val="34"/>
+    <w:qFormat/>
+    <w:rsid w:val="00200FA9"/>
+    <w:pPr>
+      <w:ind w:left="720"/>
+      <w:contextualSpacing/>
+    </w:pPr>
+  </w:style>
+  <w:style w:type="paragraph" w:styleId="Titre">
+    <w:name w:val="Title"/>
+    <w:basedOn w:val="Normal"/>
+    <w:next w:val="Normal"/>
+    <w:link w:val="TitreCar"/>
+    <w:uiPriority w:val="10"/>
+    <w:qFormat/>
+    <w:rsid w:val="00034D76"/>
+    <w:pPr>
+      <w:spacing w:after="0" w:line="240" w:lineRule="auto"/>
+      <w:contextualSpacing/>
+    </w:pPr>
+    <w:rPr>
+      <w:rFonts w:asciiTheme="majorHAnsi" w:eastAsiaTheme="majorEastAsia" w:hAnsiTheme="majorHAnsi" w:cstheme="majorBidi"/>
+      <w:spacing w:val="-10"/>
+      <w:kern w:val="28"/>
+      <w:sz w:val="56"/>
+      <w:szCs w:val="56"/>
+    </w:rPr>
+  </w:style>
+  <w:style w:type="character" w:customStyle="1" w:styleId="TitreCar">
+    <w:name w:val="Titre Car"/>
+    <w:basedOn w:val="Policepardfaut"/>
+    <w:link w:val="Titre"/>
+    <w:uiPriority w:val="10"/>
+    <w:rsid w:val="00034D76"/>
+    <w:rPr>
+      <w:rFonts w:asciiTheme="majorHAnsi" w:eastAsiaTheme="majorEastAsia" w:hAnsiTheme="majorHAnsi" w:cstheme="majorBidi"/>
+      <w:spacing w:val="-10"/>
+      <w:kern w:val="28"/>
+      <w:sz w:val="56"/>
+      <w:szCs w:val="56"/>
+    </w:rPr>
+  </w:style>
+  <w:style w:type="paragraph" w:customStyle="1" w:styleId="tile">
+    <w:name w:val="tile"/>
+    <w:basedOn w:val="Normal"/>
+    <w:next w:val="tile2"/>
+    <w:link w:val="tileCar"/>
+    <w:autoRedefine/>
+    <w:qFormat/>
+    <w:rsid w:val="00567E4E"/>
+    <w:rPr>
+      <w:b/>
+      <w:color w:val="000000" w:themeColor="text1"/>
+      <w:sz w:val="44"/>
+    </w:rPr>
+  </w:style>
+  <w:style w:type="paragraph" w:customStyle="1" w:styleId="tile2">
+    <w:name w:val="tile2"/>
+    <w:basedOn w:val="tile"/>
+    <w:next w:val="tile3"/>
+    <w:link w:val="tile2Car"/>
+    <w:qFormat/>
+    <w:rsid w:val="00034D76"/>
+    <w:pPr>
+      <w:ind w:left="740"/>
+    </w:pPr>
+    <w:rPr>
+      <w:i/>
+      <w:sz w:val="40"/>
+    </w:rPr>
+  </w:style>
+  <w:style w:type="character" w:customStyle="1" w:styleId="Titre1Car">
+    <w:name w:val="Titre 1 Car"/>
+    <w:basedOn w:val="Policepardfaut"/>
+    <w:link w:val="Titre1"/>
+    <w:uiPriority w:val="9"/>
+    <w:rsid w:val="00034D76"/>
+    <w:rPr>
+      <w:rFonts w:asciiTheme="majorHAnsi" w:eastAsiaTheme="majorEastAsia" w:hAnsiTheme="majorHAnsi" w:cstheme="majorBidi"/>
+      <w:color w:val="2F5496" w:themeColor="accent1" w:themeShade="BF"/>
+      <w:sz w:val="32"/>
+      <w:szCs w:val="32"/>
+    </w:rPr>
+  </w:style>
+  <w:style w:type="character" w:customStyle="1" w:styleId="tileCar">
+    <w:name w:val="tile Car"/>
+    <w:basedOn w:val="Titre1Car"/>
+    <w:link w:val="tile"/>
+    <w:rsid w:val="00567E4E"/>
+    <w:rPr>
+      <w:rFonts w:asciiTheme="majorHAnsi" w:eastAsiaTheme="majorEastAsia" w:hAnsiTheme="majorHAnsi" w:cstheme="majorBidi"/>
+      <w:b/>
+      <w:color w:val="000000" w:themeColor="text1"/>
+      <w:sz w:val="44"/>
+      <w:szCs w:val="32"/>
+    </w:rPr>
+  </w:style>
+  <w:style w:type="paragraph" w:customStyle="1" w:styleId="tile3">
+    <w:name w:val="tile3"/>
+    <w:basedOn w:val="tile2"/>
+    <w:next w:val="Titre4"/>
+    <w:link w:val="tile3Car"/>
+    <w:qFormat/>
+    <w:rsid w:val="006342E9"/>
+    <w:pPr>
+      <w:numPr>
+        <w:ilvl w:val="2"/>
+        <w:numId w:val="6"/>
+      </w:numPr>
+    </w:pPr>
+    <w:rPr>
+      <w:b w:val="0"/>
+    </w:rPr>
+  </w:style>
+  <w:style w:type="character" w:customStyle="1" w:styleId="tile2Car">
+    <w:name w:val="tile2 Car"/>
+    <w:basedOn w:val="tileCar"/>
+    <w:link w:val="tile2"/>
+    <w:rsid w:val="00034D76"/>
+    <w:rPr>
+      <w:rFonts w:asciiTheme="majorHAnsi" w:eastAsiaTheme="majorEastAsia" w:hAnsiTheme="majorHAnsi" w:cstheme="majorBidi"/>
+      <w:b/>
+      <w:i/>
+      <w:color w:val="000000" w:themeColor="text1"/>
+      <w:sz w:val="40"/>
+      <w:szCs w:val="32"/>
+    </w:rPr>
+  </w:style>
+  <w:style w:type="character" w:customStyle="1" w:styleId="tile3Car">
+    <w:name w:val="tile3 Car"/>
+    <w:basedOn w:val="tile2Car"/>
+    <w:link w:val="tile3"/>
+    <w:rsid w:val="006342E9"/>
+    <w:rPr>
+      <w:rFonts w:asciiTheme="majorHAnsi" w:eastAsiaTheme="majorEastAsia" w:hAnsiTheme="majorHAnsi" w:cstheme="majorBidi"/>
+      <w:b w:val="0"/>
+      <w:i/>
+      <w:color w:val="000000" w:themeColor="text1"/>
+      <w:sz w:val="40"/>
+      <w:szCs w:val="32"/>
+    </w:rPr>
+  </w:style>
+  <w:style w:type="character" w:styleId="Marquedecommentaire">
+    <w:name w:val="annotation reference"/>
+    <w:basedOn w:val="Policepardfaut"/>
+    <w:uiPriority w:val="99"/>
+    <w:semiHidden/>
+    <w:unhideWhenUsed/>
+    <w:rsid w:val="007B0E70"/>
+    <w:rPr>
+      <w:sz w:val="16"/>
+      <w:szCs w:val="16"/>
+    </w:rPr>
+  </w:style>
+  <w:style w:type="paragraph" w:styleId="Commentaire">
+    <w:name w:val="annotation text"/>
+    <w:basedOn w:val="Normal"/>
+    <w:link w:val="CommentaireCar"/>
+    <w:uiPriority w:val="99"/>
+    <w:semiHidden/>
+    <w:unhideWhenUsed/>
+    <w:rsid w:val="007B0E70"/>
+    <w:pPr>
+      <w:spacing w:line="240" w:lineRule="auto"/>
+    </w:pPr>
+    <w:rPr>
+      <w:sz w:val="20"/>
+      <w:szCs w:val="20"/>
+    </w:rPr>
+  </w:style>
+  <w:style w:type="character" w:customStyle="1" w:styleId="CommentaireCar">
+    <w:name w:val="Commentaire Car"/>
+    <w:basedOn w:val="Policepardfaut"/>
+    <w:link w:val="Commentaire"/>
+    <w:uiPriority w:val="99"/>
+    <w:semiHidden/>
+    <w:rsid w:val="007B0E70"/>
+    <w:rPr>
+      <w:sz w:val="20"/>
+      <w:szCs w:val="20"/>
+    </w:rPr>
+  </w:style>
+  <w:style w:type="paragraph" w:styleId="Objetducommentaire">
+    <w:name w:val="annotation subject"/>
+    <w:basedOn w:val="Commentaire"/>
+    <w:next w:val="Commentaire"/>
+    <w:link w:val="ObjetducommentaireCar"/>
+    <w:uiPriority w:val="99"/>
+    <w:semiHidden/>
+    <w:unhideWhenUsed/>
+    <w:rsid w:val="007B0E70"/>
+    <w:rPr>
+      <w:b/>
+      <w:bCs/>
+    </w:rPr>
+  </w:style>
+  <w:style w:type="character" w:customStyle="1" w:styleId="ObjetducommentaireCar">
+    <w:name w:val="Objet du commentaire Car"/>
+    <w:basedOn w:val="CommentaireCar"/>
+    <w:link w:val="Objetducommentaire"/>
+    <w:uiPriority w:val="99"/>
+    <w:semiHidden/>
+    <w:rsid w:val="007B0E70"/>
+    <w:rPr>
+      <w:b/>
+      <w:bCs/>
+      <w:sz w:val="20"/>
+      <w:szCs w:val="20"/>
+    </w:rPr>
+  </w:style>
+  <w:style w:type="paragraph" w:styleId="En-tte">
+    <w:name w:val="header"/>
+    <w:basedOn w:val="Normal"/>
+    <w:link w:val="En-tteCar"/>
+    <w:uiPriority w:val="99"/>
+    <w:unhideWhenUsed/>
+    <w:rsid w:val="00706B8D"/>
+    <w:pPr>
+      <w:tabs>
+        <w:tab w:val="center" w:pos="4536"/>
+        <w:tab w:val="right" w:pos="9072"/>
+      </w:tabs>
+      <w:spacing w:after="0" w:line="240" w:lineRule="auto"/>
+    </w:pPr>
+  </w:style>
+  <w:style w:type="character" w:customStyle="1" w:styleId="En-tteCar">
+    <w:name w:val="En-tête Car"/>
+    <w:basedOn w:val="Policepardfaut"/>
+    <w:link w:val="En-tte"/>
+    <w:uiPriority w:val="99"/>
+    <w:rsid w:val="00706B8D"/>
+  </w:style>
+  <w:style w:type="paragraph" w:styleId="Pieddepage">
+    <w:name w:val="footer"/>
+    <w:basedOn w:val="Normal"/>
+    <w:link w:val="PieddepageCar"/>
+    <w:uiPriority w:val="99"/>
+    <w:unhideWhenUsed/>
+    <w:rsid w:val="00706B8D"/>
+    <w:pPr>
+      <w:tabs>
+        <w:tab w:val="center" w:pos="4536"/>
+        <w:tab w:val="right" w:pos="9072"/>
+      </w:tabs>
+      <w:spacing w:after="0" w:line="240" w:lineRule="auto"/>
+    </w:pPr>
+  </w:style>
+  <w:style w:type="character" w:customStyle="1" w:styleId="PieddepageCar">
+    <w:name w:val="Pied de page Car"/>
+    <w:basedOn w:val="Policepardfaut"/>
+    <w:link w:val="Pieddepage"/>
+    <w:uiPriority w:val="99"/>
+    <w:rsid w:val="00706B8D"/>
+  </w:style>
+  <w:style w:type="table" w:styleId="Grilledutableau">
+    <w:name w:val="Table Grid"/>
+    <w:basedOn w:val="TableauNormal"/>
+    <w:uiPriority w:val="39"/>
+    <w:rsid w:val="00BC5CB2"/>
+    <w:pPr>
+      <w:spacing w:after="0" w:line="240" w:lineRule="auto"/>
+    </w:pPr>
+    <w:tblPr>
+      <w:tblInd w:w="0" w:type="dxa"/>
+      <w:tblBorders>
+        <w:top w:val="single" w:sz="4" w:space="0" w:color="auto"/>
+        <w:left w:val="single" w:sz="4" w:space="0" w:color="auto"/>
+        <w:bottom w:val="single" w:sz="4" w:space="0" w:color="auto"/>
+        <w:right w:val="single" w:sz="4" w:space="0" w:color="auto"/>
+        <w:insideH w:val="single" w:sz="4" w:space="0" w:color="auto"/>
+        <w:insideV w:val="single" w:sz="4" w:space="0" w:color="auto"/>
+      </w:tblBorders>
+      <w:tblCellMar>
+        <w:top w:w="0" w:type="dxa"/>
+        <w:left w:w="108" w:type="dxa"/>
+        <w:bottom w:w="0" w:type="dxa"/>
+        <w:right w:w="108" w:type="dxa"/>
+      </w:tblCellMar>
+    </w:tblPr>
+  </w:style>
+  <w:style w:type="table" w:customStyle="1" w:styleId="PlainTable1">
+    <w:name w:val="Plain Table 1"/>
+    <w:basedOn w:val="TableauNormal"/>
+    <w:uiPriority w:val="41"/>
+    <w:rsid w:val="00470F41"/>
+    <w:pPr>
+      <w:spacing w:after="0" w:line="240" w:lineRule="auto"/>
+    </w:pPr>
+    <w:tblPr>
+      <w:tblStyleRowBandSize w:val="1"/>
+      <w:tblStyleColBandSize w:val="1"/>
+      <w:tblInd w:w="0" w:type="dxa"/>
+      <w:tblBorders>
+        <w:top w:val="single" w:sz="4" w:space="0" w:color="BFBFBF" w:themeColor="background1" w:themeShade="BF"/>
+        <w:left w:val="single" w:sz="4" w:space="0" w:color="BFBFBF" w:themeColor="background1" w:themeShade="BF"/>
+        <w:bottom w:val="single" w:sz="4" w:space="0" w:color="BFBFBF" w:themeColor="background1" w:themeShade="BF"/>
+        <w:right w:val="single" w:sz="4" w:space="0" w:color="BFBFBF" w:themeColor="background1" w:themeShade="BF"/>
+        <w:insideH w:val="single" w:sz="4" w:space="0" w:color="BFBFBF" w:themeColor="background1" w:themeShade="BF"/>
+        <w:insideV w:val="single" w:sz="4" w:space="0" w:color="BFBFBF" w:themeColor="background1" w:themeShade="BF"/>
+      </w:tblBorders>
+      <w:tblCellMar>
+        <w:top w:w="0" w:type="dxa"/>
+        <w:left w:w="108" w:type="dxa"/>
+        <w:bottom w:w="0" w:type="dxa"/>
+        <w:right w:w="108" w:type="dxa"/>
+      </w:tblCellMar>
+    </w:tblPr>
+    <w:tblStylePr w:type="firstRow">
+      <w:rPr>
+        <w:b/>
+        <w:bCs/>
+      </w:rPr>
+    </w:tblStylePr>
+    <w:tblStylePr w:type="lastRow">
+      <w:rPr>
+        <w:b/>
+        <w:bCs/>
+      </w:rPr>
+      <w:tblPr/>
+      <w:tcPr>
+        <w:tcBorders>
+          <w:top w:val="double" w:sz="4" w:space="0" w:color="BFBFBF" w:themeColor="background1" w:themeShade="BF"/>
+        </w:tcBorders>
+      </w:tcPr>
+    </w:tblStylePr>
+    <w:tblStylePr w:type="firstCol">
+      <w:rPr>
+        <w:b/>
+        <w:bCs/>
+      </w:rPr>
+    </w:tblStylePr>
+    <w:tblStylePr w:type="lastCol">
+      <w:rPr>
+        <w:b/>
+        <w:bCs/>
+      </w:rPr>
+    </w:tblStylePr>
+    <w:tblStylePr w:type="band1Vert">
+      <w:tblPr/>
+      <w:tcPr>
+        <w:shd w:val="clear" w:color="auto" w:fill="F2F2F2" w:themeFill="background1" w:themeFillShade="F2"/>
+      </w:tcPr>
+    </w:tblStylePr>
+    <w:tblStylePr w:type="band1Horz">
+      <w:tblPr/>
+      <w:tcPr>
+        <w:shd w:val="clear" w:color="auto" w:fill="F2F2F2" w:themeFill="background1" w:themeFillShade="F2"/>
+      </w:tcPr>
+    </w:tblStylePr>
+  </w:style>
+  <w:style w:type="paragraph" w:styleId="En-ttedetabledesmatires">
+    <w:name w:val="TOC Heading"/>
+    <w:basedOn w:val="Titre1"/>
+    <w:next w:val="Normal"/>
+    <w:uiPriority w:val="39"/>
+    <w:unhideWhenUsed/>
+    <w:qFormat/>
+    <w:rsid w:val="00BF7A9C"/>
+    <w:pPr>
+      <w:outlineLvl w:val="9"/>
+    </w:pPr>
+    <w:rPr>
+      <w:lang w:eastAsia="fr-FR"/>
+    </w:rPr>
+  </w:style>
+  <w:style w:type="paragraph" w:styleId="TM2">
+    <w:name w:val="toc 2"/>
+    <w:basedOn w:val="Normal"/>
+    <w:next w:val="Normal"/>
+    <w:autoRedefine/>
+    <w:uiPriority w:val="39"/>
+    <w:unhideWhenUsed/>
+    <w:rsid w:val="00BF7A9C"/>
+    <w:pPr>
+      <w:spacing w:after="100"/>
+      <w:ind w:left="220"/>
+    </w:pPr>
+    <w:rPr>
+      <w:rFonts w:eastAsiaTheme="minorEastAsia" w:cs="Times New Roman"/>
+      <w:lang w:eastAsia="fr-FR"/>
+    </w:rPr>
+  </w:style>
+  <w:style w:type="paragraph" w:styleId="TM1">
+    <w:name w:val="toc 1"/>
+    <w:basedOn w:val="Normal"/>
+    <w:next w:val="Normal"/>
+    <w:autoRedefine/>
+    <w:uiPriority w:val="39"/>
+    <w:unhideWhenUsed/>
+    <w:rsid w:val="00BF7A9C"/>
+    <w:pPr>
+      <w:spacing w:after="100"/>
+    </w:pPr>
+    <w:rPr>
+      <w:rFonts w:eastAsiaTheme="minorEastAsia" w:cs="Times New Roman"/>
+      <w:lang w:eastAsia="fr-FR"/>
+    </w:rPr>
+  </w:style>
+  <w:style w:type="paragraph" w:styleId="TM3">
+    <w:name w:val="toc 3"/>
+    <w:basedOn w:val="Normal"/>
+    <w:next w:val="Normal"/>
+    <w:autoRedefine/>
+    <w:uiPriority w:val="39"/>
+    <w:unhideWhenUsed/>
+    <w:rsid w:val="00BF7A9C"/>
+    <w:pPr>
+      <w:spacing w:after="100"/>
+      <w:ind w:left="440"/>
+    </w:pPr>
+    <w:rPr>
+      <w:rFonts w:eastAsiaTheme="minorEastAsia" w:cs="Times New Roman"/>
+      <w:lang w:eastAsia="fr-FR"/>
+    </w:rPr>
+  </w:style>
+  <w:style w:type="character" w:customStyle="1" w:styleId="Titre4Car">
+    <w:name w:val="Titre 4 Car"/>
+    <w:basedOn w:val="Policepardfaut"/>
+    <w:link w:val="Titre4"/>
+    <w:uiPriority w:val="9"/>
+    <w:semiHidden/>
+    <w:rsid w:val="00C70AD3"/>
+    <w:rPr>
+      <w:rFonts w:asciiTheme="majorHAnsi" w:eastAsiaTheme="majorEastAsia" w:hAnsiTheme="majorHAnsi" w:cstheme="majorBidi"/>
+      <w:i/>
+      <w:iCs/>
+      <w:color w:val="2F5496" w:themeColor="accent1" w:themeShade="BF"/>
+    </w:rPr>
+  </w:style>
+  <w:style w:type="paragraph" w:styleId="Textedebulles">
+    <w:name w:val="Balloon Text"/>
+    <w:basedOn w:val="Normal"/>
+    <w:link w:val="TextedebullesCar"/>
+    <w:uiPriority w:val="99"/>
+    <w:semiHidden/>
+    <w:unhideWhenUsed/>
+    <w:rsid w:val="00374BEA"/>
+    <w:pPr>
+      <w:spacing w:after="0" w:line="240" w:lineRule="auto"/>
+    </w:pPr>
+    <w:rPr>
+      <w:rFonts w:ascii="Tahoma" w:hAnsi="Tahoma" w:cs="Tahoma"/>
+      <w:sz w:val="16"/>
+      <w:szCs w:val="16"/>
+    </w:rPr>
+  </w:style>
+  <w:style w:type="character" w:customStyle="1" w:styleId="TextedebullesCar">
+    <w:name w:val="Texte de bulles Car"/>
+    <w:basedOn w:val="Policepardfaut"/>
+    <w:link w:val="Textedebulles"/>
+    <w:uiPriority w:val="99"/>
+    <w:semiHidden/>
+    <w:rsid w:val="00374BEA"/>
+    <w:rPr>
+      <w:rFonts w:ascii="Tahoma" w:hAnsi="Tahoma" w:cs="Tahoma"/>
+      <w:sz w:val="16"/>
+      <w:szCs w:val="16"/>
     </w:rPr>
   </w:style>
 </w:styles>
@@ -5741,7 +6549,7 @@
     </a:clrScheme>
     <a:fontScheme name="Office">
       <a:majorFont>
-        <a:latin typeface="Calibri Light" panose="020F0302020204030204"/>
+        <a:latin typeface="Calibri Light"/>
         <a:ea typeface=""/>
         <a:cs typeface=""/>
         <a:font script="Jpan" typeface="游ゴシック Light"/>
@@ -5793,7 +6601,7 @@
         <a:font script="Tfng" typeface="Ebrima"/>
       </a:majorFont>
       <a:minorFont>
-        <a:latin typeface="Calibri" panose="020F0502020204030204"/>
+        <a:latin typeface="Calibri"/>
         <a:ea typeface=""/>
         <a:cs typeface=""/>
         <a:font script="Jpan" typeface="游明朝"/>
@@ -5987,7 +6795,7 @@
   <a:extraClrSchemeLst/>
   <a:extLst>
     <a:ext uri="{05A4C25C-085E-4340-85A3-A5531E510DB2}">
-      <thm15:themeFamily xmlns:thm15="http://schemas.microsoft.com/office/thememl/2012/main" name="Office Theme" id="{62F939B6-93AF-4DB8-9C6B-D6C7DFDC589F}" vid="{4A3C46E8-61CC-4603-A589-7422A47A8E4A}"/>
+      <thm15:themeFamily xmlns:thm15="http://schemas.microsoft.com/office/thememl/2012/main" xmlns="" name="Office Theme" id="{62F939B6-93AF-4DB8-9C6B-D6C7DFDC589F}" vid="{4A3C46E8-61CC-4603-A589-7422A47A8E4A}"/>
     </a:ext>
   </a:extLst>
 </a:theme>
@@ -5998,7 +6806,7 @@
 </file>
 
 <file path=customXml/itemProps1.xml><?xml version="1.0" encoding="utf-8"?>
-<ds:datastoreItem xmlns:ds="http://schemas.openxmlformats.org/officeDocument/2006/customXml" ds:itemID="{AE3F4E2A-907A-4987-9086-F6FBC597F40A}">
+<ds:datastoreItem xmlns:ds="http://schemas.openxmlformats.org/officeDocument/2006/customXml" ds:itemID="{FAF018E5-F5D0-47BF-9180-E8018A3D0521}">
   <ds:schemaRefs>
     <ds:schemaRef ds:uri="http://schemas.openxmlformats.org/officeDocument/2006/bibliography"/>
   </ds:schemaRefs>

</xml_diff>

<commit_message>
fix : rename title
</commit_message>
<xml_diff>
--- a/CahierDesCharges.docx
+++ b/CahierDesCharges.docx
@@ -280,7 +280,12 @@
             </w:numPr>
           </w:pPr>
           <w:r>
-            <w:t xml:space="preserve">Fonctionnalités </w:t>
+            <w:t>Spécification techniques</w:t>
+          </w:r>
+          <w:bookmarkStart w:id="0" w:name="_GoBack"/>
+          <w:bookmarkEnd w:id="0"/>
+          <w:r>
+            <w:t xml:space="preserve"> </w:t>
           </w:r>
           <w:r>
             <w:ptab w:relativeTo="margin" w:alignment="right" w:leader="dot"/>
@@ -404,8 +409,6 @@
           <w:r>
             <w:t>8</w:t>
           </w:r>
-          <w:bookmarkStart w:id="0" w:name="_GoBack"/>
-          <w:bookmarkEnd w:id="0"/>
         </w:p>
         <w:p>
           <w:pPr>
@@ -521,31 +524,7 @@
         <w:t>GPS, GRAMA</w:t>
       </w:r>
       <w:r>
-        <w:t xml:space="preserve"> (</w:t>
-      </w:r>
-      <w:proofErr w:type="spellStart"/>
-      <w:r>
-        <w:t>GRAph</w:t>
-      </w:r>
-      <w:proofErr w:type="spellEnd"/>
-      <w:r>
-        <w:t xml:space="preserve"> </w:t>
-      </w:r>
-      <w:proofErr w:type="spellStart"/>
-      <w:r>
-        <w:t>Map</w:t>
-      </w:r>
-      <w:proofErr w:type="spellEnd"/>
-      <w:r>
-        <w:t xml:space="preserve"> </w:t>
-      </w:r>
-      <w:proofErr w:type="spellStart"/>
-      <w:r>
-        <w:t>Analysis</w:t>
-      </w:r>
-      <w:proofErr w:type="spellEnd"/>
-      <w:r>
-        <w:t>) est une SAE qui a pour but la réalisation d’un logiciel d’analyse de Graph représentant une carte.</w:t>
+        <w:t xml:space="preserve"> (GRAph Map Analysis) est une SAE qui a pour but la réalisation d’un logiciel d’analyse de Graph représentant une carte.</w:t>
       </w:r>
     </w:p>
     <w:p/>
@@ -908,7 +887,7 @@
       </w:pPr>
       <w:r>
         <w:lastRenderedPageBreak/>
-        <w:t>Fonctionnalités</w:t>
+        <w:t>Spécification Techniques</w:t>
       </w:r>
     </w:p>
     <w:tbl>
@@ -2310,15 +2289,7 @@
               <w:cnfStyle w:val="000000100000" w:firstRow="0" w:lastRow="0" w:firstColumn="0" w:lastColumn="0" w:oddVBand="0" w:evenVBand="0" w:oddHBand="1" w:evenHBand="0" w:firstRowFirstColumn="0" w:firstRowLastColumn="0" w:lastRowFirstColumn="0" w:lastRowLastColumn="0"/>
             </w:pPr>
             <w:r>
-              <w:t xml:space="preserve">Si l’on cherche les voisins direct d’un lien, il faut alors récupérer la/les </w:t>
-            </w:r>
-            <w:proofErr w:type="spellStart"/>
-            <w:r>
-              <w:t>ville.s</w:t>
-            </w:r>
-            <w:proofErr w:type="spellEnd"/>
-            <w:r>
-              <w:t xml:space="preserve"> qu’il relie.</w:t>
+              <w:t>Si l’on cherche les voisins direct d’un lien, il faut alors récupérer la/les ville.s qu’il relie.</w:t>
             </w:r>
           </w:p>
           <w:p>
@@ -3268,7 +3239,7 @@
           <w:rPr>
             <w:noProof/>
           </w:rPr>
-          <w:t>2</w:t>
+          <w:t>3</w:t>
         </w:r>
         <w:r>
           <w:fldChar w:fldCharType="end"/>
@@ -6795,7 +6766,7 @@
   <a:extraClrSchemeLst/>
   <a:extLst>
     <a:ext uri="{05A4C25C-085E-4340-85A3-A5531E510DB2}">
-      <thm15:themeFamily xmlns:thm15="http://schemas.microsoft.com/office/thememl/2012/main" xmlns="" name="Office Theme" id="{62F939B6-93AF-4DB8-9C6B-D6C7DFDC589F}" vid="{4A3C46E8-61CC-4603-A589-7422A47A8E4A}"/>
+      <thm15:themeFamily xmlns="" xmlns:thm15="http://schemas.microsoft.com/office/thememl/2012/main" name="Office Theme" id="{62F939B6-93AF-4DB8-9C6B-D6C7DFDC589F}" vid="{4A3C46E8-61CC-4603-A589-7422A47A8E4A}"/>
     </a:ext>
   </a:extLst>
 </a:theme>
@@ -6806,7 +6777,7 @@
 </file>
 
 <file path=customXml/itemProps1.xml><?xml version="1.0" encoding="utf-8"?>
-<ds:datastoreItem xmlns:ds="http://schemas.openxmlformats.org/officeDocument/2006/customXml" ds:itemID="{FAF018E5-F5D0-47BF-9180-E8018A3D0521}">
+<ds:datastoreItem xmlns:ds="http://schemas.openxmlformats.org/officeDocument/2006/customXml" ds:itemID="{E6235E9D-FF22-4EC2-AE91-956CF4CE7644}">
   <ds:schemaRefs>
     <ds:schemaRef ds:uri="http://schemas.openxmlformats.org/officeDocument/2006/bibliography"/>
   </ds:schemaRefs>

</xml_diff>